<commit_message>
Lab notes comments processed
Lab notes comments processed
</commit_message>
<xml_diff>
--- a/lab 1/Lab_1_notes.docx
+++ b/lab 1/Lab_1_notes.docx
@@ -43,17 +43,79 @@
       </w:r>
       <w:proofErr w:type="spellStart"/>
       <w:r>
-        <w:t>VirtualBox</w:t>
+        <w:t>Vi</w:t>
+      </w:r>
+      <w:r>
+        <w:t>rtualBox</w:t>
       </w:r>
       <w:proofErr w:type="spellEnd"/>
       <w:r>
-        <w:t xml:space="preserve"> machine up-and-running.  You are logged in under user/password </w:t>
-      </w:r>
-      <w:r>
-        <w:rPr>
-          <w:highlight w:val="yellow"/>
-        </w:rPr>
-        <w:t>developer/welcome1</w:t>
+        <w:t xml:space="preserve"> machine up-and-running:</w:t>
+      </w:r>
+    </w:p>
+    <w:p>
+      <w:pPr>
+        <w:pStyle w:val="ListParagraph"/>
+        <w:numPr>
+          <w:ilvl w:val="0"/>
+          <w:numId w:val="9"/>
+        </w:numPr>
+      </w:pPr>
+      <w:r>
+        <w:t>Y</w:t>
+      </w:r>
+      <w:r>
+        <w:t>ou are logged in under user/password</w:t>
+      </w:r>
+      <w:r>
+        <w:t xml:space="preserve">: </w:t>
+      </w:r>
+      <w:r>
+        <w:t xml:space="preserve"> developer/welcome</w:t>
+      </w:r>
+      <w:r>
+        <w:t>0</w:t>
+      </w:r>
+      <w:r>
+        <w:t>1</w:t>
+      </w:r>
+    </w:p>
+    <w:p>
+      <w:pPr>
+        <w:pStyle w:val="ListParagraph"/>
+        <w:numPr>
+          <w:ilvl w:val="0"/>
+          <w:numId w:val="9"/>
+        </w:numPr>
+      </w:pPr>
+      <w:r>
+        <w:t xml:space="preserve">You have updated the labs running the </w:t>
+      </w:r>
+      <w:proofErr w:type="spellStart"/>
+      <w:r>
+        <w:rPr>
+          <w:rFonts w:ascii="Courier New" w:hAnsi="Courier New" w:cs="Courier New"/>
+          <w:sz w:val="18"/>
+        </w:rPr>
+        <w:t>git</w:t>
+      </w:r>
+      <w:proofErr w:type="spellEnd"/>
+      <w:r>
+        <w:rPr>
+          <w:rFonts w:ascii="Courier New" w:hAnsi="Courier New" w:cs="Courier New"/>
+          <w:sz w:val="18"/>
+        </w:rPr>
+        <w:t xml:space="preserve"> pull</w:t>
+      </w:r>
+      <w:r>
+        <w:t xml:space="preserve"> command in the lab workspace directory </w:t>
+      </w:r>
+      <w:r>
+        <w:rPr>
+          <w:rFonts w:ascii="Courier New" w:hAnsi="Courier New" w:cs="Courier New"/>
+          <w:sz w:val="18"/>
+        </w:rPr>
+        <w:t>/home/developer/projects/SIGSpringBoot101</w:t>
       </w:r>
     </w:p>
     <w:p>
@@ -91,14 +153,11 @@
     </w:p>
     <w:p>
       <w:r>
-        <w:rPr>
-          <w:noProof/>
-        </w:rPr>
         <w:drawing>
-          <wp:inline distT="0" distB="0" distL="0" distR="0">
-            <wp:extent cx="788400" cy="558000"/>
+          <wp:inline distT="0" distB="0" distL="0" distR="0" wp14:anchorId="5C6CA0BD" wp14:editId="38E13DDB">
+            <wp:extent cx="828000" cy="439200"/>
             <wp:effectExtent l="0" t="0" r="0" b="0"/>
-            <wp:docPr id="2" name="Picture 2" descr="C:\Users\luc_g\Documents\30 SIG\160 SpringBoot 101\000 input\000_start_eclipse_sts.png"/>
+            <wp:docPr id="9" name="Picture 9"/>
             <wp:cNvGraphicFramePr>
               <a:graphicFrameLocks xmlns:a="http://schemas.openxmlformats.org/drawingml/2006/main" noChangeAspect="1"/>
             </wp:cNvGraphicFramePr>
@@ -106,36 +165,23 @@
               <a:graphicData uri="http://schemas.openxmlformats.org/drawingml/2006/picture">
                 <pic:pic xmlns:pic="http://schemas.openxmlformats.org/drawingml/2006/picture">
                   <pic:nvPicPr>
-                    <pic:cNvPr id="0" name="Picture 1" descr="C:\Users\luc_g\Documents\30 SIG\160 SpringBoot 101\000 input\000_start_eclipse_sts.png"/>
-                    <pic:cNvPicPr>
-                      <a:picLocks noChangeAspect="1" noChangeArrowheads="1"/>
-                    </pic:cNvPicPr>
+                    <pic:cNvPr id="0" name=""/>
+                    <pic:cNvPicPr/>
                   </pic:nvPicPr>
                   <pic:blipFill>
-                    <a:blip r:embed="rId8">
-                      <a:extLst>
-                        <a:ext uri="{28A0092B-C50C-407E-A947-70E740481C1C}">
-                          <a14:useLocalDpi xmlns:a14="http://schemas.microsoft.com/office/drawing/2010/main" val="0"/>
-                        </a:ext>
-                      </a:extLst>
-                    </a:blip>
-                    <a:srcRect/>
+                    <a:blip r:embed="rId8"/>
                     <a:stretch>
                       <a:fillRect/>
                     </a:stretch>
                   </pic:blipFill>
-                  <pic:spPr bwMode="auto">
+                  <pic:spPr>
                     <a:xfrm>
                       <a:off x="0" y="0"/>
-                      <a:ext cx="788400" cy="558000"/>
+                      <a:ext cx="828000" cy="439200"/>
                     </a:xfrm>
                     <a:prstGeom prst="rect">
                       <a:avLst/>
                     </a:prstGeom>
-                    <a:noFill/>
-                    <a:ln>
-                      <a:noFill/>
-                    </a:ln>
                   </pic:spPr>
                 </pic:pic>
               </a:graphicData>
@@ -196,6 +242,11 @@
         <w:t xml:space="preserve">Verify that the workspace is set to </w:t>
       </w:r>
       <w:r>
+        <w:rPr>
+          <w:rFonts w:ascii="Courier New" w:hAnsi="Courier New" w:cs="Courier New"/>
+          <w:sz w:val="18"/>
+          <w:szCs w:val="18"/>
+        </w:rPr>
         <w:t>/home/developer/projects/SIGSpringBoot101</w:t>
       </w:r>
       <w:r>
@@ -214,10 +265,10 @@
         </w:rPr>
         <w:lastRenderedPageBreak/>
         <w:drawing>
-          <wp:inline distT="0" distB="0" distL="0" distR="0" wp14:anchorId="1B22DF87" wp14:editId="36FF3433">
-            <wp:extent cx="5972400" cy="3218400"/>
-            <wp:effectExtent l="0" t="0" r="0" b="1270"/>
-            <wp:docPr id="4" name="Picture 4"/>
+          <wp:inline distT="0" distB="0" distL="0" distR="0" wp14:anchorId="2948B2B2">
+            <wp:extent cx="6134400" cy="4096800"/>
+            <wp:effectExtent l="0" t="0" r="0" b="0"/>
+            <wp:docPr id="18" name="Picture 18"/>
             <wp:cNvGraphicFramePr>
               <a:graphicFrameLocks xmlns:a="http://schemas.openxmlformats.org/drawingml/2006/main" noChangeAspect="1"/>
             </wp:cNvGraphicFramePr>
@@ -225,23 +276,33 @@
               <a:graphicData uri="http://schemas.openxmlformats.org/drawingml/2006/picture">
                 <pic:pic xmlns:pic="http://schemas.openxmlformats.org/drawingml/2006/picture">
                   <pic:nvPicPr>
-                    <pic:cNvPr id="0" name=""/>
-                    <pic:cNvPicPr/>
+                    <pic:cNvPr id="0" name="Picture 2"/>
+                    <pic:cNvPicPr>
+                      <a:picLocks noChangeAspect="1" noChangeArrowheads="1"/>
+                    </pic:cNvPicPr>
                   </pic:nvPicPr>
                   <pic:blipFill>
-                    <a:blip r:embed="rId10"/>
+                    <a:blip r:embed="rId10">
+                      <a:extLst>
+                        <a:ext uri="{28A0092B-C50C-407E-A947-70E740481C1C}">
+                          <a14:useLocalDpi xmlns:a14="http://schemas.microsoft.com/office/drawing/2010/main" val="0"/>
+                        </a:ext>
+                      </a:extLst>
+                    </a:blip>
+                    <a:srcRect/>
                     <a:stretch>
                       <a:fillRect/>
                     </a:stretch>
                   </pic:blipFill>
-                  <pic:spPr>
+                  <pic:spPr bwMode="auto">
                     <a:xfrm>
                       <a:off x="0" y="0"/>
-                      <a:ext cx="5972400" cy="3218400"/>
+                      <a:ext cx="6134400" cy="4096800"/>
                     </a:xfrm>
                     <a:prstGeom prst="rect">
                       <a:avLst/>
                     </a:prstGeom>
+                    <a:noFill/>
                   </pic:spPr>
                 </pic:pic>
               </a:graphicData>
@@ -250,9 +311,16 @@
         </w:drawing>
       </w:r>
     </w:p>
-    <w:p>
-      <w:r>
-        <w:t>Note the Spring Dashboard has its own icon. Ensure that it is opened, as we’ll create the project from there.</w:t>
+    <w:p/>
+    <w:p>
+      <w:r>
+        <w:t xml:space="preserve">Note the Spring Dashboard has its own icon. </w:t>
+      </w:r>
+      <w:r>
+        <w:t xml:space="preserve">If you don’t see the Spring Dashboard, click the icon to open it. </w:t>
+      </w:r>
+      <w:r>
+        <w:t>Ensure that it is opened, as we’ll create the project from there.</w:t>
       </w:r>
     </w:p>
     <w:p>
@@ -332,11 +400,123 @@
       </w:r>
     </w:p>
     <w:p>
+      <w:pPr>
+        <w:pStyle w:val="ListParagraph"/>
+        <w:numPr>
+          <w:ilvl w:val="0"/>
+          <w:numId w:val="10"/>
+        </w:numPr>
+      </w:pPr>
+      <w:r>
+        <w:lastRenderedPageBreak/>
+        <w:t xml:space="preserve">Name: </w:t>
+      </w:r>
+      <w:proofErr w:type="spellStart"/>
+      <w:r>
+        <w:t>dronebuzzers</w:t>
+      </w:r>
+      <w:proofErr w:type="spellEnd"/>
+      <w:r>
+        <w:t>:</w:t>
+      </w:r>
+    </w:p>
+    <w:p>
+      <w:pPr>
+        <w:pStyle w:val="ListParagraph"/>
+        <w:numPr>
+          <w:ilvl w:val="0"/>
+          <w:numId w:val="10"/>
+        </w:numPr>
+      </w:pPr>
+      <w:r>
+        <w:t>Location: /home/developer/projects/SIGSpringBoot101/lab 1/</w:t>
+      </w:r>
+      <w:proofErr w:type="spellStart"/>
+      <w:r>
+        <w:t>dronebuzzers</w:t>
+      </w:r>
+      <w:proofErr w:type="spellEnd"/>
+    </w:p>
+    <w:p>
+      <w:pPr>
+        <w:pStyle w:val="ListParagraph"/>
+        <w:numPr>
+          <w:ilvl w:val="0"/>
+          <w:numId w:val="10"/>
+        </w:numPr>
+      </w:pPr>
+      <w:r>
+        <w:t xml:space="preserve">Group: </w:t>
+      </w:r>
+      <w:proofErr w:type="spellStart"/>
+      <w:r>
+        <w:t>com.dronebuzzers.rest</w:t>
+      </w:r>
+      <w:proofErr w:type="spellEnd"/>
+    </w:p>
+    <w:p>
+      <w:pPr>
+        <w:pStyle w:val="ListParagraph"/>
+        <w:numPr>
+          <w:ilvl w:val="0"/>
+          <w:numId w:val="10"/>
+        </w:numPr>
+      </w:pPr>
+      <w:r>
+        <w:t xml:space="preserve">Artifact: </w:t>
+      </w:r>
+      <w:proofErr w:type="spellStart"/>
+      <w:r>
+        <w:t>dronebuzzers</w:t>
+      </w:r>
+      <w:proofErr w:type="spellEnd"/>
+      <w:r>
+        <w:t>-rest-service</w:t>
+      </w:r>
+    </w:p>
+    <w:p>
+      <w:pPr>
+        <w:pStyle w:val="ListParagraph"/>
+        <w:numPr>
+          <w:ilvl w:val="0"/>
+          <w:numId w:val="10"/>
+        </w:numPr>
+      </w:pPr>
+      <w:r>
+        <w:t xml:space="preserve">Description: </w:t>
+      </w:r>
+      <w:proofErr w:type="spellStart"/>
+      <w:r>
+        <w:t>DroneBuzzers</w:t>
+      </w:r>
+      <w:proofErr w:type="spellEnd"/>
+      <w:r>
+        <w:t xml:space="preserve"> REST Parts Ordering</w:t>
+      </w:r>
+    </w:p>
+    <w:p>
+      <w:pPr>
+        <w:pStyle w:val="ListParagraph"/>
+        <w:numPr>
+          <w:ilvl w:val="0"/>
+          <w:numId w:val="10"/>
+        </w:numPr>
+      </w:pPr>
+      <w:r>
+        <w:t xml:space="preserve">Package: </w:t>
+      </w:r>
+      <w:proofErr w:type="spellStart"/>
+      <w:r>
+        <w:t>com.dronebuzzers.rest</w:t>
+      </w:r>
+      <w:proofErr w:type="spellEnd"/>
+    </w:p>
+    <w:p/>
+    <w:p>
       <w:r>
         <w:rPr>
           <w:noProof/>
         </w:rPr>
-        <w:lastRenderedPageBreak/>
         <w:drawing>
           <wp:inline distT="0" distB="0" distL="0" distR="0" wp14:anchorId="400988F7" wp14:editId="48D830F7">
             <wp:extent cx="3096000" cy="3830400"/>
@@ -386,15 +566,12 @@
     </w:p>
     <w:p>
       <w:r>
-        <w:rPr>
-          <w:noProof/>
-        </w:rPr>
         <w:lastRenderedPageBreak/>
         <w:drawing>
-          <wp:inline distT="0" distB="0" distL="0" distR="0" wp14:anchorId="19169923" wp14:editId="12FD8D30">
-            <wp:extent cx="3096000" cy="3830400"/>
-            <wp:effectExtent l="0" t="0" r="9525" b="0"/>
-            <wp:docPr id="8" name="Picture 8"/>
+          <wp:inline distT="0" distB="0" distL="0" distR="0" wp14:anchorId="2F8C72ED" wp14:editId="3A21C8D6">
+            <wp:extent cx="3063600" cy="3783600"/>
+            <wp:effectExtent l="0" t="0" r="3810" b="7620"/>
+            <wp:docPr id="24" name="Picture 24"/>
             <wp:cNvGraphicFramePr>
               <a:graphicFrameLocks xmlns:a="http://schemas.openxmlformats.org/drawingml/2006/main" noChangeAspect="1"/>
             </wp:cNvGraphicFramePr>
@@ -414,7 +591,7 @@
                   <pic:spPr>
                     <a:xfrm>
                       <a:off x="0" y="0"/>
-                      <a:ext cx="3096000" cy="3830400"/>
+                      <a:ext cx="3063600" cy="3783600"/>
                     </a:xfrm>
                     <a:prstGeom prst="rect">
                       <a:avLst/>
@@ -445,14 +622,12 @@
     </w:p>
     <w:p>
       <w:r>
-        <w:rPr>
-          <w:noProof/>
-        </w:rPr>
+        <w:lastRenderedPageBreak/>
         <w:drawing>
-          <wp:inline distT="0" distB="0" distL="0" distR="0" wp14:anchorId="04F9FE7E" wp14:editId="1F4B45A2">
-            <wp:extent cx="3085200" cy="1868400"/>
-            <wp:effectExtent l="0" t="0" r="1270" b="0"/>
-            <wp:docPr id="10" name="Picture 10"/>
+          <wp:inline distT="0" distB="0" distL="0" distR="0" wp14:anchorId="782A7EE9" wp14:editId="4F89AB0C">
+            <wp:extent cx="3085200" cy="3805200"/>
+            <wp:effectExtent l="0" t="0" r="1270" b="5080"/>
+            <wp:docPr id="25" name="Picture 25"/>
             <wp:cNvGraphicFramePr>
               <a:graphicFrameLocks xmlns:a="http://schemas.openxmlformats.org/drawingml/2006/main" noChangeAspect="1"/>
             </wp:cNvGraphicFramePr>
@@ -472,7 +647,7 @@
                   <pic:spPr>
                     <a:xfrm>
                       <a:off x="0" y="0"/>
-                      <a:ext cx="3085200" cy="1868400"/>
+                      <a:ext cx="3085200" cy="3805200"/>
                     </a:xfrm>
                     <a:prstGeom prst="rect">
                       <a:avLst/>
@@ -492,15 +667,11 @@
     </w:p>
     <w:p>
       <w:r>
-        <w:rPr>
-          <w:noProof/>
-        </w:rPr>
-        <w:lastRenderedPageBreak/>
         <w:drawing>
-          <wp:inline distT="0" distB="0" distL="0" distR="0" wp14:anchorId="6BAE7A45" wp14:editId="1F95A00E">
-            <wp:extent cx="2336400" cy="2016000"/>
-            <wp:effectExtent l="0" t="0" r="6985" b="3810"/>
-            <wp:docPr id="11" name="Picture 11"/>
+          <wp:inline distT="0" distB="0" distL="0" distR="0" wp14:anchorId="3D8963AE" wp14:editId="5AC1D3A4">
+            <wp:extent cx="2390400" cy="2289600"/>
+            <wp:effectExtent l="0" t="0" r="0" b="0"/>
+            <wp:docPr id="28" name="Picture 28"/>
             <wp:cNvGraphicFramePr>
               <a:graphicFrameLocks xmlns:a="http://schemas.openxmlformats.org/drawingml/2006/main" noChangeAspect="1"/>
             </wp:cNvGraphicFramePr>
@@ -520,7 +691,7 @@
                   <pic:spPr>
                     <a:xfrm>
                       <a:off x="0" y="0"/>
-                      <a:ext cx="2336400" cy="2016000"/>
+                      <a:ext cx="2390400" cy="2289600"/>
                     </a:xfrm>
                     <a:prstGeom prst="rect">
                       <a:avLst/>
@@ -533,6 +704,7 @@
         </w:drawing>
       </w:r>
     </w:p>
+    <w:p/>
     <w:p>
       <w:r>
         <w:t>Your project has now been created.</w:t>
@@ -553,48 +725,61 @@
         <w:rPr>
           <w:rFonts w:asciiTheme="minorHAnsi" w:hAnsiTheme="minorHAnsi"/>
         </w:rPr>
+        <w:lastRenderedPageBreak/>
         <w:t>Set the port for the service</w:t>
       </w:r>
     </w:p>
     <w:p>
       <w:r>
-        <w:t xml:space="preserve">This starter </w:t>
+        <w:t>This starter application</w:t>
+      </w:r>
+      <w:r>
+        <w:t xml:space="preserve"> </w:t>
+      </w:r>
+      <w:r>
+        <w:t xml:space="preserve">project is the basis for a REST web service. As Spring Boot adheres to the Convention over Configuration principle, a lot of settings are not explicitly set: they have a sensible default value. For example, the network port at which our web service runs is by default 8080. </w:t>
+      </w:r>
+    </w:p>
+    <w:p>
+      <w:r>
+        <w:t xml:space="preserve">Now, if you would have an Oracle DB running on your development machine, port 8080 may be already occupied. Therefore, </w:t>
+      </w:r>
+      <w:r>
+        <w:t xml:space="preserve">we will change the network port to 8090. This setting is made in </w:t>
       </w:r>
       <w:proofErr w:type="spellStart"/>
       <w:r>
-        <w:t>applicationproject</w:t>
+        <w:t>theapplication.properties</w:t>
       </w:r>
       <w:proofErr w:type="spellEnd"/>
       <w:r>
-        <w:t xml:space="preserve"> is the basis for a REST web service. As Spring Boot adheres to the Convention over Configuration principle, a lot of settings are not explicitly set: they have a sensible default value. For example, the network port at which our web service runs is by default 8080. </w:t>
-      </w:r>
-    </w:p>
-    <w:p>
-      <w:r>
-        <w:t xml:space="preserve">Now, if you would have an Oracle DB running on your development machine, port 8080 may be already occupied. Therefore, </w:t>
-      </w:r>
-      <w:r>
-        <w:t xml:space="preserve">we will change the network port to 8090. This setting is made in </w:t>
-      </w:r>
+        <w:t xml:space="preserve"> file like shown below:</w:t>
+      </w:r>
+    </w:p>
+    <w:p>
+      <w:pPr>
+        <w:pStyle w:val="ListParagraph"/>
+        <w:numPr>
+          <w:ilvl w:val="0"/>
+          <w:numId w:val="10"/>
+        </w:numPr>
+      </w:pPr>
       <w:proofErr w:type="spellStart"/>
       <w:r>
-        <w:t>theapplication.properties</w:t>
+        <w:t>server.port</w:t>
       </w:r>
       <w:proofErr w:type="spellEnd"/>
       <w:r>
-        <w:t xml:space="preserve"> file like shown below:</w:t>
-      </w:r>
-    </w:p>
-    <w:p>
-      <w:r>
-        <w:rPr>
-          <w:noProof/>
-        </w:rPr>
+        <w:t>=8090</w:t>
+      </w:r>
+    </w:p>
+    <w:p>
+      <w:r>
         <w:drawing>
-          <wp:inline distT="0" distB="0" distL="0" distR="0" wp14:anchorId="4B2385FA" wp14:editId="6AABCFDF">
-            <wp:extent cx="4496400" cy="1152000"/>
-            <wp:effectExtent l="0" t="0" r="0" b="0"/>
-            <wp:docPr id="12" name="Picture 12"/>
+          <wp:inline distT="0" distB="0" distL="0" distR="0" wp14:anchorId="66D6E3F6" wp14:editId="5CF44702">
+            <wp:extent cx="3862800" cy="986400"/>
+            <wp:effectExtent l="0" t="0" r="4445" b="4445"/>
+            <wp:docPr id="29" name="Picture 29"/>
             <wp:cNvGraphicFramePr>
               <a:graphicFrameLocks xmlns:a="http://schemas.openxmlformats.org/drawingml/2006/main" noChangeAspect="1"/>
             </wp:cNvGraphicFramePr>
@@ -614,7 +799,7 @@
                   <pic:spPr>
                     <a:xfrm>
                       <a:off x="0" y="0"/>
-                      <a:ext cx="4496400" cy="1152000"/>
+                      <a:ext cx="3862800" cy="986400"/>
                     </a:xfrm>
                     <a:prstGeom prst="rect">
                       <a:avLst/>
@@ -678,7 +863,7 @@
         </w:numPr>
       </w:pPr>
       <w:r>
-        <w:t>Step 1: add a java class for drone parts: Part</w:t>
+        <w:t>Step 1: add a Java class for drone parts: Part</w:t>
       </w:r>
     </w:p>
     <w:p>
@@ -690,7 +875,6 @@
         </w:numPr>
       </w:pPr>
       <w:r>
-        <w:lastRenderedPageBreak/>
         <w:t xml:space="preserve">Step 2: add a </w:t>
       </w:r>
       <w:proofErr w:type="spellStart"/>
@@ -698,6 +882,9 @@
         <w:t>RestController</w:t>
       </w:r>
       <w:proofErr w:type="spellEnd"/>
+      <w:r>
+        <w:t xml:space="preserve"> Class</w:t>
+      </w:r>
       <w:r>
         <w:t xml:space="preserve"> for the ‘part’ resource</w:t>
       </w:r>
@@ -711,10 +898,7 @@
         </w:numPr>
       </w:pPr>
       <w:r>
-        <w:t xml:space="preserve">Step 3: </w:t>
-      </w:r>
-      <w:r>
-        <w:t>run and test with a browser</w:t>
+        <w:t>Step 3: run and test with a browser</w:t>
       </w:r>
     </w:p>
     <w:p/>
@@ -728,7 +912,13 @@
         <w:rPr>
           <w:b/>
         </w:rPr>
-        <w:t>Step 1: add a java class for drone parts: Part</w:t>
+        <w:t>Step 1: add a J</w:t>
+      </w:r>
+      <w:r>
+        <w:rPr>
+          <w:b/>
+        </w:rPr>
+        <w:t>ava class for drone parts: Part</w:t>
       </w:r>
     </w:p>
     <w:p>
@@ -741,6 +931,7 @@
         <w:rPr>
           <w:noProof/>
         </w:rPr>
+        <w:lastRenderedPageBreak/>
         <w:drawing>
           <wp:inline distT="0" distB="0" distL="0" distR="0" wp14:anchorId="47DA5FAE" wp14:editId="442C068F">
             <wp:extent cx="3780000" cy="2188800"/>
@@ -784,15 +975,41 @@
       </w:r>
     </w:p>
     <w:p>
-      <w:r>
-        <w:rPr>
-          <w:noProof/>
-        </w:rPr>
+      <w:pPr>
+        <w:pStyle w:val="ListParagraph"/>
+        <w:numPr>
+          <w:ilvl w:val="0"/>
+          <w:numId w:val="10"/>
+        </w:numPr>
+      </w:pPr>
+      <w:r>
+        <w:t xml:space="preserve">Package: </w:t>
+      </w:r>
+      <w:proofErr w:type="spellStart"/>
+      <w:r>
+        <w:t>com.dronebuzzers.rest.part</w:t>
+      </w:r>
+      <w:proofErr w:type="spellEnd"/>
+    </w:p>
+    <w:p>
+      <w:pPr>
+        <w:pStyle w:val="ListParagraph"/>
+        <w:numPr>
+          <w:ilvl w:val="0"/>
+          <w:numId w:val="10"/>
+        </w:numPr>
+      </w:pPr>
+      <w:r>
+        <w:t>Name: Part</w:t>
+      </w:r>
+    </w:p>
+    <w:p>
+      <w:r>
         <w:drawing>
-          <wp:inline distT="0" distB="0" distL="0" distR="0" wp14:anchorId="30E2DA0B" wp14:editId="09D3A83F">
-            <wp:extent cx="3243600" cy="3488400"/>
-            <wp:effectExtent l="0" t="0" r="0" b="0"/>
-            <wp:docPr id="14" name="Picture 14"/>
+          <wp:inline distT="0" distB="0" distL="0" distR="0" wp14:anchorId="19A0AEDF" wp14:editId="69991B8A">
+            <wp:extent cx="3240000" cy="3517200"/>
+            <wp:effectExtent l="0" t="0" r="0" b="7620"/>
+            <wp:docPr id="34" name="Picture 34"/>
             <wp:cNvGraphicFramePr>
               <a:graphicFrameLocks xmlns:a="http://schemas.openxmlformats.org/drawingml/2006/main" noChangeAspect="1"/>
             </wp:cNvGraphicFramePr>
@@ -812,7 +1029,7 @@
                   <pic:spPr>
                     <a:xfrm>
                       <a:off x="0" y="0"/>
-                      <a:ext cx="3243600" cy="3488400"/>
+                      <a:ext cx="3240000" cy="3517200"/>
                     </a:xfrm>
                     <a:prstGeom prst="rect">
                       <a:avLst/>
@@ -827,28 +1044,32 @@
     </w:p>
     <w:p>
       <w:r>
+        <w:t>Click Finish</w:t>
+      </w:r>
+    </w:p>
+    <w:p>
+      <w:r>
+        <w:t>Replace the contents of the Part.java file with the contents that is in file:</w:t>
+      </w:r>
+    </w:p>
+    <w:p>
+      <w:pPr>
+        <w:rPr>
+          <w:rFonts w:ascii="Courier New" w:hAnsi="Courier New" w:cs="Courier New"/>
+          <w:sz w:val="18"/>
+        </w:rPr>
+      </w:pPr>
+      <w:r>
+        <w:rPr>
+          <w:rFonts w:ascii="Courier New" w:hAnsi="Courier New" w:cs="Courier New"/>
+          <w:sz w:val="18"/>
+        </w:rPr>
+        <w:t>/home/developer/projects/SIGSpringBoot101/lab 1/input/Part.java</w:t>
+      </w:r>
+    </w:p>
+    <w:p>
+      <w:r>
         <w:lastRenderedPageBreak/>
-        <w:t>Click Finish</w:t>
-      </w:r>
-    </w:p>
-    <w:p>
-      <w:r>
-        <w:t>Replace the contents of the Part.java file with the contents that is in file:</w:t>
-      </w:r>
-    </w:p>
-    <w:p>
-      <w:pPr>
-        <w:jc w:val="center"/>
-      </w:pPr>
-      <w:r>
-        <w:t>/home/developer/projects/SIGSpringBoot101/lab 1/input</w:t>
-      </w:r>
-      <w:r>
-        <w:t>/Part.java</w:t>
-      </w:r>
-    </w:p>
-    <w:p>
-      <w:r>
         <w:t>The result should look like:</w:t>
       </w:r>
     </w:p>
@@ -923,7 +1144,19 @@
         <w:rPr>
           <w:b/>
         </w:rPr>
-        <w:t xml:space="preserve"> for the ‘part’ resource</w:t>
+        <w:t xml:space="preserve"> </w:t>
+      </w:r>
+      <w:r>
+        <w:rPr>
+          <w:b/>
+        </w:rPr>
+        <w:t xml:space="preserve">Class </w:t>
+      </w:r>
+      <w:r>
+        <w:rPr>
+          <w:b/>
+        </w:rPr>
+        <w:t>for the ‘part’ resource</w:t>
       </w:r>
     </w:p>
     <w:p>
@@ -992,16 +1225,53 @@
       </w:r>
     </w:p>
     <w:p>
-      <w:r>
-        <w:rPr>
-          <w:noProof/>
-        </w:rPr>
+      <w:pPr>
+        <w:pStyle w:val="ListParagraph"/>
+        <w:numPr>
+          <w:ilvl w:val="0"/>
+          <w:numId w:val="10"/>
+        </w:numPr>
+      </w:pPr>
+      <w:r>
+        <w:t xml:space="preserve">Package: </w:t>
+      </w:r>
+      <w:proofErr w:type="spellStart"/>
+      <w:r>
+        <w:t>com.dronebuzzers.rest.</w:t>
+      </w:r>
+      <w:r>
+        <w:t>controller</w:t>
+      </w:r>
+      <w:proofErr w:type="spellEnd"/>
+    </w:p>
+    <w:p>
+      <w:pPr>
+        <w:pStyle w:val="ListParagraph"/>
+        <w:numPr>
+          <w:ilvl w:val="0"/>
+          <w:numId w:val="10"/>
+        </w:numPr>
+      </w:pPr>
+      <w:r>
+        <w:t xml:space="preserve">Name: </w:t>
+      </w:r>
+      <w:proofErr w:type="spellStart"/>
+      <w:r>
+        <w:t>Part</w:t>
+      </w:r>
+      <w:r>
+        <w:t>Controller</w:t>
+      </w:r>
+      <w:proofErr w:type="spellEnd"/>
+    </w:p>
+    <w:p>
+      <w:r>
         <w:lastRenderedPageBreak/>
         <w:drawing>
-          <wp:inline distT="0" distB="0" distL="0" distR="0" wp14:anchorId="74D83F47" wp14:editId="58C0C7F8">
-            <wp:extent cx="3236400" cy="3466800"/>
-            <wp:effectExtent l="0" t="0" r="2540" b="635"/>
-            <wp:docPr id="17" name="Picture 17"/>
+          <wp:inline distT="0" distB="0" distL="0" distR="0" wp14:anchorId="5FA16A5A" wp14:editId="336F11B3">
+            <wp:extent cx="3225600" cy="3506400"/>
+            <wp:effectExtent l="0" t="0" r="0" b="0"/>
+            <wp:docPr id="36" name="Picture 36"/>
             <wp:cNvGraphicFramePr>
               <a:graphicFrameLocks xmlns:a="http://schemas.openxmlformats.org/drawingml/2006/main" noChangeAspect="1"/>
             </wp:cNvGraphicFramePr>
@@ -1021,7 +1291,7 @@
                   <pic:spPr>
                     <a:xfrm>
                       <a:off x="0" y="0"/>
-                      <a:ext cx="3236400" cy="3466800"/>
+                      <a:ext cx="3225600" cy="3506400"/>
                     </a:xfrm>
                     <a:prstGeom prst="rect">
                       <a:avLst/>
@@ -1046,13 +1316,17 @@
     </w:p>
     <w:p>
       <w:pPr>
-        <w:jc w:val="center"/>
-      </w:pPr>
-      <w:r>
-        <w:t>/home/developer/projects/SIGSpringBoot101/lab 1/input</w:t>
-      </w:r>
-      <w:r>
-        <w:t>/PartController-hardcoded.java</w:t>
+        <w:rPr>
+          <w:rFonts w:ascii="Courier New" w:hAnsi="Courier New" w:cs="Courier New"/>
+          <w:sz w:val="18"/>
+        </w:rPr>
+      </w:pPr>
+      <w:r>
+        <w:rPr>
+          <w:rFonts w:ascii="Courier New" w:hAnsi="Courier New" w:cs="Courier New"/>
+          <w:sz w:val="18"/>
+        </w:rPr>
+        <w:t>/home/developer/projects/SIGSpringBoot101/lab 1/input/PartController-hardcoded.java</w:t>
       </w:r>
     </w:p>
     <w:p>
@@ -1065,15 +1339,13 @@
         </w:pBdr>
       </w:pPr>
       <w:r>
-        <w:t xml:space="preserve">The file has the controller and the first service operation: it returns the details of a specific drone part. An example of a service </w:t>
-      </w:r>
-      <w:proofErr w:type="spellStart"/>
-      <w:r>
-        <w:t>callis</w:t>
-      </w:r>
-      <w:proofErr w:type="spellEnd"/>
+        <w:t>The file has the controller and the first service operation: it returns the details of a specific drone part. An example of a service call</w:t>
+      </w:r>
       <w:r>
         <w:t xml:space="preserve"> </w:t>
+      </w:r>
+      <w:r>
+        <w:t xml:space="preserve">is </w:t>
       </w:r>
       <w:hyperlink r:id="rId22" w:history="1">
         <w:r>
@@ -1151,6 +1423,9 @@
       <w:r>
         <w:t>an http GET operation</w:t>
       </w:r>
+      <w:r>
+        <w:t xml:space="preserve"> with an input Path parameter called id</w:t>
+      </w:r>
     </w:p>
     <w:p>
       <w:pPr>
@@ -1161,7 +1436,16 @@
         </w:numPr>
       </w:pPr>
       <w:r>
-        <w:t xml:space="preserve">for endpoint (in our case): </w:t>
+        <w:t xml:space="preserve">the </w:t>
+      </w:r>
+      <w:r>
+        <w:t>endpoint (in our case</w:t>
+      </w:r>
+      <w:r>
+        <w:t xml:space="preserve"> this adds up to</w:t>
+      </w:r>
+      <w:r>
+        <w:t xml:space="preserve">): </w:t>
       </w:r>
       <w:hyperlink r:id="rId24" w:history="1">
         <w:r>
@@ -1229,15 +1513,12 @@
     </w:p>
     <w:p>
       <w:r>
-        <w:rPr>
-          <w:noProof/>
-        </w:rPr>
         <w:lastRenderedPageBreak/>
         <w:drawing>
-          <wp:inline distT="0" distB="0" distL="0" distR="0" wp14:anchorId="7A419C46" wp14:editId="421513AE">
-            <wp:extent cx="3794400" cy="3920400"/>
-            <wp:effectExtent l="0" t="0" r="0" b="4445"/>
-            <wp:docPr id="21" name="Picture 21"/>
+          <wp:inline distT="0" distB="0" distL="0" distR="0" wp14:anchorId="2C985870" wp14:editId="7E5DEC08">
+            <wp:extent cx="3225600" cy="3909600"/>
+            <wp:effectExtent l="0" t="0" r="0" b="0"/>
+            <wp:docPr id="44" name="Picture 44"/>
             <wp:cNvGraphicFramePr>
               <a:graphicFrameLocks xmlns:a="http://schemas.openxmlformats.org/drawingml/2006/main" noChangeAspect="1"/>
             </wp:cNvGraphicFramePr>
@@ -1257,7 +1538,7 @@
                   <pic:spPr>
                     <a:xfrm>
                       <a:off x="0" y="0"/>
-                      <a:ext cx="3794400" cy="3920400"/>
+                      <a:ext cx="3225600" cy="3909600"/>
                     </a:xfrm>
                     <a:prstGeom prst="rect">
                       <a:avLst/>
@@ -1277,14 +1558,11 @@
     </w:p>
     <w:p>
       <w:r>
-        <w:rPr>
-          <w:noProof/>
-        </w:rPr>
         <w:drawing>
-          <wp:inline distT="0" distB="0" distL="0" distR="0" wp14:anchorId="33D99322" wp14:editId="2398FA64">
-            <wp:extent cx="5533200" cy="2282400"/>
-            <wp:effectExtent l="0" t="0" r="0" b="3810"/>
-            <wp:docPr id="22" name="Picture 22"/>
+          <wp:inline distT="0" distB="0" distL="0" distR="0" wp14:anchorId="4B7C85DC" wp14:editId="00E79BBE">
+            <wp:extent cx="5972810" cy="2297430"/>
+            <wp:effectExtent l="0" t="0" r="8890" b="7620"/>
+            <wp:docPr id="45" name="Picture 45"/>
             <wp:cNvGraphicFramePr>
               <a:graphicFrameLocks xmlns:a="http://schemas.openxmlformats.org/drawingml/2006/main" noChangeAspect="1"/>
             </wp:cNvGraphicFramePr>
@@ -1304,7 +1582,7 @@
                   <pic:spPr>
                     <a:xfrm>
                       <a:off x="0" y="0"/>
-                      <a:ext cx="5533200" cy="2282400"/>
+                      <a:ext cx="5972810" cy="2297430"/>
                     </a:xfrm>
                     <a:prstGeom prst="rect">
                       <a:avLst/>
@@ -1318,13 +1596,11 @@
       </w:r>
     </w:p>
     <w:p>
-      <w:proofErr w:type="spellStart"/>
-      <w:r>
-        <w:t>Npotice</w:t>
-      </w:r>
-      <w:proofErr w:type="spellEnd"/>
-      <w:r>
-        <w:t xml:space="preserve"> at the bottom that the Tomcat server is running on the port we defined: 8090. </w:t>
+      <w:r>
+        <w:t>N</w:t>
+      </w:r>
+      <w:r>
+        <w:t xml:space="preserve">otice at the bottom that the Tomcat server is running on the port we defined: 8090. </w:t>
       </w:r>
       <w:r>
         <w:t>The last line shows that it took only about 2 seconds to start the web service.</w:t>
@@ -1364,8 +1640,8 @@
         </w:rPr>
         <w:drawing>
           <wp:inline distT="0" distB="0" distL="0" distR="0" wp14:anchorId="61C5CFCC" wp14:editId="7CC1A623">
-            <wp:extent cx="4229467" cy="2309060"/>
-            <wp:effectExtent l="0" t="0" r="0" b="0"/>
+            <wp:extent cx="2836800" cy="1548000"/>
+            <wp:effectExtent l="0" t="0" r="1905" b="0"/>
             <wp:docPr id="23" name="Picture 23"/>
             <wp:cNvGraphicFramePr>
               <a:graphicFrameLocks xmlns:a="http://schemas.openxmlformats.org/drawingml/2006/main" noChangeAspect="1"/>
@@ -1386,7 +1662,7 @@
                   <pic:spPr>
                     <a:xfrm>
                       <a:off x="0" y="0"/>
-                      <a:ext cx="4229467" cy="2309060"/>
+                      <a:ext cx="2836800" cy="1548000"/>
                     </a:xfrm>
                     <a:prstGeom prst="rect">
                       <a:avLst/>
@@ -1401,7 +1677,13 @@
     </w:p>
     <w:p>
       <w:r>
-        <w:t>We have now created a REST web service with 1 operation. That’s a good start. The next sections will add more and more detail.</w:t>
+        <w:t>We have now c</w:t>
+      </w:r>
+      <w:r>
+        <w:t>reated a REST web service with one single</w:t>
+      </w:r>
+      <w:r>
+        <w:t xml:space="preserve"> operation. That’s a good start. The next sections will add more and more detail.</w:t>
       </w:r>
     </w:p>
     <w:p/>
@@ -1426,7 +1708,31 @@
     <w:p/>
     <w:p>
       <w:r>
-        <w:t>In the previous section, we added an operation to retrieve drone part details – but with a hard coded result. In this section, we will replace that with a java class that has a collection of drone parts. However, in real-life situations, the drone parts data is more likely to be stored in a data base. Therefore, we will implement this solution using a java interface class, which makes it easier to switch between solutions:</w:t>
+        <w:t xml:space="preserve">In the previous section, we added an operation to retrieve drone part details – but with a hard coded result. In this section, we will replace </w:t>
+      </w:r>
+      <w:r>
+        <w:t>that with a J</w:t>
+      </w:r>
+      <w:r>
+        <w:t>ava class that has a collection of drone parts. However, in real-life si</w:t>
+      </w:r>
+      <w:r>
+        <w:t>tuations, the drone parts data are</w:t>
+      </w:r>
+      <w:r>
+        <w:t xml:space="preserve"> more likely to be stored in a data base. Therefore, we will implement this solution using a </w:t>
+      </w:r>
+      <w:r>
+        <w:t>J</w:t>
+      </w:r>
+      <w:r>
+        <w:t>ava interface, which makes it easier to switch between solutions</w:t>
+      </w:r>
+      <w:r>
+        <w:t xml:space="preserve"> later on</w:t>
+      </w:r>
+      <w:r>
+        <w:t>:</w:t>
       </w:r>
     </w:p>
     <w:p>
@@ -1436,6 +1742,9 @@
     </w:p>
     <w:p>
       <w:r>
+        <w:rPr>
+          <w:noProof/>
+        </w:rPr>
         <w:drawing>
           <wp:inline distT="0" distB="0" distL="0" distR="0" wp14:anchorId="4544159E" wp14:editId="33606916">
             <wp:extent cx="3978000" cy="1771200"/>
@@ -1480,7 +1789,6 @@
     </w:p>
     <w:p>
       <w:r>
-        <w:lastRenderedPageBreak/>
         <w:t>The following steps will be done:</w:t>
       </w:r>
     </w:p>
@@ -1493,20 +1801,18 @@
         </w:numPr>
       </w:pPr>
       <w:r>
-        <w:t>Step 1: add a java class</w:t>
-      </w:r>
-      <w:r>
-        <w:t>es</w:t>
-      </w:r>
-      <w:r>
-        <w:t xml:space="preserve"> for drone parts: </w:t>
+        <w:lastRenderedPageBreak/>
+        <w:t xml:space="preserve">Step 1: add a </w:t>
+      </w:r>
+      <w:r>
+        <w:t>J</w:t>
+      </w:r>
+      <w:r>
+        <w:t xml:space="preserve">ava classes for drone parts: </w:t>
       </w:r>
       <w:proofErr w:type="spellStart"/>
       <w:r>
-        <w:t>Part</w:t>
-      </w:r>
-      <w:r>
-        <w:t>DAO</w:t>
+        <w:t>PartDAO</w:t>
       </w:r>
       <w:proofErr w:type="spellEnd"/>
       <w:r>
@@ -1535,10 +1841,7 @@
         </w:numPr>
       </w:pPr>
       <w:r>
-        <w:t xml:space="preserve">Step 2: </w:t>
-      </w:r>
-      <w:r>
-        <w:t xml:space="preserve">update the </w:t>
+        <w:t xml:space="preserve">Step 2: update the </w:t>
       </w:r>
       <w:proofErr w:type="spellStart"/>
       <w:r>
@@ -1569,7 +1872,13 @@
         <w:rPr>
           <w:b/>
         </w:rPr>
-        <w:t xml:space="preserve">Step 1: add a java classes for drone parts: </w:t>
+        <w:t>Step 1: add J</w:t>
+      </w:r>
+      <w:r>
+        <w:rPr>
+          <w:b/>
+        </w:rPr>
+        <w:t xml:space="preserve">ava classes for drone parts: </w:t>
       </w:r>
       <w:proofErr w:type="spellStart"/>
       <w:r>
@@ -1610,10 +1919,19 @@
     </w:p>
     <w:p>
       <w:r>
-        <w:t>Create the following new classes</w:t>
-      </w:r>
-      <w:r>
-        <w:t xml:space="preserve"> – mind to put them in the right directory</w:t>
+        <w:t>Create the following new C</w:t>
+      </w:r>
+      <w:r>
+        <w:t>lasses</w:t>
+      </w:r>
+      <w:r>
+        <w:t xml:space="preserve"> </w:t>
+      </w:r>
+      <w:r>
+        <w:t xml:space="preserve">and Interface </w:t>
+      </w:r>
+      <w:r>
+        <w:t>– mind to put them in the right directory</w:t>
       </w:r>
       <w:r>
         <w:t>:</w:t>
@@ -1817,10 +2135,10 @@
     <w:p>
       <w:r>
         <w:drawing>
-          <wp:inline distT="0" distB="0" distL="0" distR="0" wp14:anchorId="347F289F" wp14:editId="0D462618">
-            <wp:extent cx="2827265" cy="1699407"/>
-            <wp:effectExtent l="0" t="0" r="0" b="0"/>
-            <wp:docPr id="30" name="Picture 30"/>
+          <wp:inline distT="0" distB="0" distL="0" distR="0" wp14:anchorId="198D8524" wp14:editId="6698FDFF">
+            <wp:extent cx="1688400" cy="1144800"/>
+            <wp:effectExtent l="0" t="0" r="7620" b="0"/>
+            <wp:docPr id="46" name="Picture 46"/>
             <wp:cNvGraphicFramePr>
               <a:graphicFrameLocks xmlns:a="http://schemas.openxmlformats.org/drawingml/2006/main" noChangeAspect="1"/>
             </wp:cNvGraphicFramePr>
@@ -1840,7 +2158,7 @@
                   <pic:spPr>
                     <a:xfrm>
                       <a:off x="0" y="0"/>
-                      <a:ext cx="2827265" cy="1699407"/>
+                      <a:ext cx="1688400" cy="1144800"/>
                     </a:xfrm>
                     <a:prstGeom prst="rect">
                       <a:avLst/>
@@ -1856,7 +2174,13 @@
     <w:p/>
     <w:p>
       <w:r>
-        <w:t>Now, the files have to get the right content: copy-and-paste the contents of the files in the lab 1/input directory to the files in eclipse:</w:t>
+        <w:t xml:space="preserve">Now, the files have to get the right content: copy-and-paste the contents of the files in the lab 1/input directory to the files in </w:t>
+      </w:r>
+      <w:r>
+        <w:t>STS E</w:t>
+      </w:r>
+      <w:r>
+        <w:t>clipse:</w:t>
       </w:r>
     </w:p>
     <w:tbl>
@@ -1954,10 +2278,7 @@
               <w:t>SIGSpringBoot101/lab 1/input</w:t>
             </w:r>
             <w:r>
-              <w:t>/</w:t>
-            </w:r>
-            <w:r>
-              <w:t>MockPartsDAO.java</w:t>
+              <w:t>/MockPartsDAO.java</w:t>
             </w:r>
           </w:p>
         </w:tc>
@@ -2001,10 +2322,7 @@
               <w:t>SIGSpringBoot101/lab 1/input</w:t>
             </w:r>
             <w:r>
-              <w:t>/MockedPartsStore</w:t>
-            </w:r>
-            <w:r>
-              <w:t>.java</w:t>
+              <w:t>/MockedPartsStore.java</w:t>
             </w:r>
           </w:p>
         </w:tc>
@@ -2051,10 +2369,7 @@
               <w:t>SIGSpringBoot101/lab 1/input</w:t>
             </w:r>
             <w:r>
-              <w:t>/PartsDAO</w:t>
-            </w:r>
-            <w:r>
-              <w:t>.java</w:t>
+              <w:t>/PartsDAO.java</w:t>
             </w:r>
           </w:p>
         </w:tc>
@@ -2081,7 +2396,10 @@
             </w:pPr>
             <w:proofErr w:type="spellStart"/>
             <w:r>
-              <w:t>PartsController</w:t>
+              <w:t>Part</w:t>
+            </w:r>
+            <w:r>
+              <w:t>Controller</w:t>
             </w:r>
             <w:proofErr w:type="spellEnd"/>
           </w:p>
@@ -2098,10 +2416,10 @@
               <w:t>SIGSpringBoot101/lab 1/input</w:t>
             </w:r>
             <w:r>
-              <w:t>/PartsController</w:t>
-            </w:r>
-            <w:r>
-              <w:t>-1operation.java</w:t>
+              <w:t>/Part</w:t>
+            </w:r>
+            <w:r>
+              <w:t>Controller-1operation.java</w:t>
             </w:r>
           </w:p>
         </w:tc>
@@ -2119,40 +2437,37 @@
         <w:rPr>
           <w:b/>
         </w:rPr>
+        <w:t xml:space="preserve">Step 2: update the </w:t>
+      </w:r>
+      <w:proofErr w:type="spellStart"/>
+      <w:r>
+        <w:rPr>
+          <w:b/>
+        </w:rPr>
+        <w:t>PartController</w:t>
+      </w:r>
+      <w:proofErr w:type="spellEnd"/>
+    </w:p>
+    <w:p>
+      <w:r>
+        <w:t xml:space="preserve">The most interesting change in the previous step is in the </w:t>
+      </w:r>
+      <w:proofErr w:type="spellStart"/>
+      <w:r>
+        <w:t>PartController</w:t>
+      </w:r>
+      <w:proofErr w:type="spellEnd"/>
+      <w:r>
+        <w:t xml:space="preserve"> class:</w:t>
+      </w:r>
+    </w:p>
+    <w:p/>
+    <w:p>
+      <w:r>
+        <w:rPr>
+          <w:noProof/>
+        </w:rPr>
         <w:lastRenderedPageBreak/>
-        <w:t xml:space="preserve">Step 2: update the </w:t>
-      </w:r>
-      <w:proofErr w:type="spellStart"/>
-      <w:r>
-        <w:rPr>
-          <w:b/>
-        </w:rPr>
-        <w:t>PartController</w:t>
-      </w:r>
-      <w:proofErr w:type="spellEnd"/>
-    </w:p>
-    <w:p>
-      <w:r>
-        <w:t xml:space="preserve">The most interesting change </w:t>
-      </w:r>
-      <w:r>
-        <w:t xml:space="preserve">in the previous step </w:t>
-      </w:r>
-      <w:r>
-        <w:t xml:space="preserve">is in the </w:t>
-      </w:r>
-      <w:proofErr w:type="spellStart"/>
-      <w:r>
-        <w:t>PartController</w:t>
-      </w:r>
-      <w:proofErr w:type="spellEnd"/>
-      <w:r>
-        <w:t xml:space="preserve"> class:</w:t>
-      </w:r>
-    </w:p>
-    <w:p/>
-    <w:p>
-      <w:r>
         <w:drawing>
           <wp:inline distT="0" distB="0" distL="0" distR="0" wp14:anchorId="7CD32526" wp14:editId="346B8BEC">
             <wp:extent cx="5784082" cy="3002540"/>
@@ -2206,35 +2521,16 @@
     </w:p>
     <w:p>
       <w:r>
-        <w:t xml:space="preserve">Now, you can run the application again (right-click the project – Run As – Spring Boot App), and look in the console log that the application is started without errors. Next, try </w:t>
-      </w:r>
-      <w:proofErr w:type="spellStart"/>
-      <w:r>
-        <w:t>Url</w:t>
-      </w:r>
-      <w:proofErr w:type="spellEnd"/>
-    </w:p>
-    <w:p>
-      <w:pPr>
-        <w:jc w:val="center"/>
-      </w:pPr>
-      <w:r>
-        <w:t>http://localhost:8090/dronebuzzers/part/DB-FK-A250-V4</w:t>
-      </w:r>
-    </w:p>
-    <w:p>
-      <w:r>
-        <w:t>Examine the result:</w:t>
-      </w:r>
-    </w:p>
-    <w:p>
-      <w:r>
-        <w:lastRenderedPageBreak/>
+        <w:t>If you still have your application running, first stop it by clicking the Stop button:</w:t>
+      </w:r>
+    </w:p>
+    <w:p>
+      <w:r>
         <w:drawing>
-          <wp:inline distT="0" distB="0" distL="0" distR="0" wp14:anchorId="344C1203" wp14:editId="655BD6ED">
-            <wp:extent cx="4900085" cy="2065199"/>
+          <wp:inline distT="0" distB="0" distL="0" distR="0" wp14:anchorId="08F44843" wp14:editId="6CCA4513">
+            <wp:extent cx="3211200" cy="842400"/>
             <wp:effectExtent l="0" t="0" r="0" b="0"/>
-            <wp:docPr id="32" name="Picture 32"/>
+            <wp:docPr id="47" name="Picture 47"/>
             <wp:cNvGraphicFramePr>
               <a:graphicFrameLocks xmlns:a="http://schemas.openxmlformats.org/drawingml/2006/main" noChangeAspect="1"/>
             </wp:cNvGraphicFramePr>
@@ -2254,7 +2550,7 @@
                   <pic:spPr>
                     <a:xfrm>
                       <a:off x="0" y="0"/>
-                      <a:ext cx="4900085" cy="2065199"/>
+                      <a:ext cx="3211200" cy="842400"/>
                     </a:xfrm>
                     <a:prstGeom prst="rect">
                       <a:avLst/>
@@ -2267,12 +2563,149 @@
         </w:drawing>
       </w:r>
     </w:p>
-    <w:p>
-      <w:r>
-        <w:t>Now spend some time on looking at the Headers section, and examine what happens when a non-existing part is requested.</w:t>
-      </w:r>
-    </w:p>
     <w:p/>
+    <w:p>
+      <w:r>
+        <w:t xml:space="preserve">Now, you can run the application again (right-click the project – Run As – Spring Boot App), and look in the console log that the application is started without errors. Next, try </w:t>
+      </w:r>
+      <w:proofErr w:type="spellStart"/>
+      <w:r>
+        <w:t>Url</w:t>
+      </w:r>
+      <w:proofErr w:type="spellEnd"/>
+    </w:p>
+    <w:p>
+      <w:pPr>
+        <w:rPr>
+          <w:rFonts w:ascii="Courier New" w:hAnsi="Courier New" w:cs="Courier New"/>
+          <w:sz w:val="18"/>
+        </w:rPr>
+      </w:pPr>
+      <w:r>
+        <w:rPr>
+          <w:rFonts w:ascii="Courier New" w:hAnsi="Courier New" w:cs="Courier New"/>
+          <w:sz w:val="18"/>
+        </w:rPr>
+        <w:t>http://localhost:8090/dronebuzzers/part/DB-FK-A250-V4</w:t>
+      </w:r>
+    </w:p>
+    <w:p>
+      <w:r>
+        <w:t>Examine the result:</w:t>
+      </w:r>
+    </w:p>
+    <w:p>
+      <w:r>
+        <w:rPr>
+          <w:noProof/>
+        </w:rPr>
+        <w:lastRenderedPageBreak/>
+        <w:drawing>
+          <wp:inline distT="0" distB="0" distL="0" distR="0" wp14:anchorId="344C1203" wp14:editId="655BD6ED">
+            <wp:extent cx="3279600" cy="1382400"/>
+            <wp:effectExtent l="0" t="0" r="0" b="8255"/>
+            <wp:docPr id="32" name="Picture 32"/>
+            <wp:cNvGraphicFramePr>
+              <a:graphicFrameLocks xmlns:a="http://schemas.openxmlformats.org/drawingml/2006/main" noChangeAspect="1"/>
+            </wp:cNvGraphicFramePr>
+            <a:graphic xmlns:a="http://schemas.openxmlformats.org/drawingml/2006/main">
+              <a:graphicData uri="http://schemas.openxmlformats.org/drawingml/2006/picture">
+                <pic:pic xmlns:pic="http://schemas.openxmlformats.org/drawingml/2006/picture">
+                  <pic:nvPicPr>
+                    <pic:cNvPr id="0" name=""/>
+                    <pic:cNvPicPr/>
+                  </pic:nvPicPr>
+                  <pic:blipFill>
+                    <a:blip r:embed="rId33"/>
+                    <a:stretch>
+                      <a:fillRect/>
+                    </a:stretch>
+                  </pic:blipFill>
+                  <pic:spPr>
+                    <a:xfrm>
+                      <a:off x="0" y="0"/>
+                      <a:ext cx="3279600" cy="1382400"/>
+                    </a:xfrm>
+                    <a:prstGeom prst="rect">
+                      <a:avLst/>
+                    </a:prstGeom>
+                  </pic:spPr>
+                </pic:pic>
+              </a:graphicData>
+            </a:graphic>
+          </wp:inline>
+        </w:drawing>
+      </w:r>
+    </w:p>
+    <w:p/>
+    <w:p>
+      <w:r>
+        <w:t xml:space="preserve">Now, click F12 in Firefox to open the Developer tools and then click the Network tab. Then, request the data for a non-existing part, using </w:t>
+      </w:r>
+      <w:proofErr w:type="spellStart"/>
+      <w:r>
+        <w:t>url</w:t>
+      </w:r>
+      <w:proofErr w:type="spellEnd"/>
+      <w:r>
+        <w:t xml:space="preserve"> </w:t>
+      </w:r>
+      <w:hyperlink r:id="rId34" w:history="1">
+        <w:r>
+          <w:rPr>
+            <w:rStyle w:val="Hyperlink"/>
+          </w:rPr>
+          <w:t>http://localhost:8090/dronebuzzers/part/DB-FK-A2</w:t>
+        </w:r>
+      </w:hyperlink>
+      <w:r>
+        <w:t xml:space="preserve"> </w:t>
+      </w:r>
+    </w:p>
+    <w:p>
+      <w:r>
+        <w:drawing>
+          <wp:inline distT="0" distB="0" distL="0" distR="0" wp14:anchorId="68369DD5" wp14:editId="00A88B44">
+            <wp:extent cx="5972400" cy="2919600"/>
+            <wp:effectExtent l="0" t="0" r="0" b="0"/>
+            <wp:docPr id="48" name="Picture 48"/>
+            <wp:cNvGraphicFramePr>
+              <a:graphicFrameLocks xmlns:a="http://schemas.openxmlformats.org/drawingml/2006/main" noChangeAspect="1"/>
+            </wp:cNvGraphicFramePr>
+            <a:graphic xmlns:a="http://schemas.openxmlformats.org/drawingml/2006/main">
+              <a:graphicData uri="http://schemas.openxmlformats.org/drawingml/2006/picture">
+                <pic:pic xmlns:pic="http://schemas.openxmlformats.org/drawingml/2006/picture">
+                  <pic:nvPicPr>
+                    <pic:cNvPr id="0" name=""/>
+                    <pic:cNvPicPr/>
+                  </pic:nvPicPr>
+                  <pic:blipFill>
+                    <a:blip r:embed="rId35"/>
+                    <a:stretch>
+                      <a:fillRect/>
+                    </a:stretch>
+                  </pic:blipFill>
+                  <pic:spPr>
+                    <a:xfrm>
+                      <a:off x="0" y="0"/>
+                      <a:ext cx="5972400" cy="2919600"/>
+                    </a:xfrm>
+                    <a:prstGeom prst="rect">
+                      <a:avLst/>
+                    </a:prstGeom>
+                  </pic:spPr>
+                </pic:pic>
+              </a:graphicData>
+            </a:graphic>
+          </wp:inline>
+        </w:drawing>
+      </w:r>
+    </w:p>
+    <w:p>
+      <w:r>
+        <w:t>Click F12 again to hide the Firefox Developer tools.</w:t>
+      </w:r>
+    </w:p>
     <w:p>
       <w:pPr>
         <w:pStyle w:val="Heading1"/>
@@ -2294,21 +2727,48 @@
     <w:p/>
     <w:p>
       <w:r>
-        <w:t xml:space="preserve">Now, we have a simple REST web service running with 1 operation. In this section, we will add multiple </w:t>
+        <w:t>Now, we have a simple</w:t>
+      </w:r>
+      <w:r>
+        <w:t xml:space="preserve"> REST web service running with one single </w:t>
       </w:r>
       <w:proofErr w:type="spellStart"/>
       <w:r>
-        <w:t>oprations</w:t>
+        <w:t>e</w:t>
+      </w:r>
+      <w:r>
+        <w:t>operation</w:t>
       </w:r>
       <w:proofErr w:type="spellEnd"/>
       <w:r>
-        <w:t xml:space="preserve"> to the part resource:</w:t>
+        <w:t>. In this section, we will add multiple op</w:t>
+      </w:r>
+      <w:r>
+        <w:t>e</w:t>
+      </w:r>
+      <w:r>
+        <w:t xml:space="preserve">rations to the </w:t>
+      </w:r>
+      <w:r>
+        <w:rPr>
+          <w:i/>
+        </w:rPr>
+        <w:t>part</w:t>
+      </w:r>
+      <w:r>
+        <w:t xml:space="preserve"> resource:</w:t>
       </w:r>
     </w:p>
     <w:p/>
     <w:p>
       <w:r>
-        <w:t>First, add the class Parts:</w:t>
+        <w:t>First, add the class Parts</w:t>
+      </w:r>
+      <w:r>
+        <w:t xml:space="preserve"> – sing the source code from the indicated file</w:t>
+      </w:r>
+      <w:r>
+        <w:t>:</w:t>
       </w:r>
     </w:p>
     <w:tbl>
@@ -2332,6 +2792,7 @@
           </w:tcPr>
           <w:p>
             <w:r>
+              <w:lastRenderedPageBreak/>
               <w:t>Class Name</w:t>
             </w:r>
           </w:p>
@@ -2362,12 +2823,12 @@
           <w:p>
             <w:proofErr w:type="spellStart"/>
             <w:r>
-              <w:t>com.dronebuzzers.rest.part</w:t>
+              <w:t>com.dronebuzzers.rest.part.</w:t>
+            </w:r>
+            <w:r>
+              <w:t>Parts</w:t>
             </w:r>
             <w:proofErr w:type="spellEnd"/>
-            <w:r>
-              <w:t xml:space="preserve"> Parts</w:t>
-            </w:r>
           </w:p>
         </w:tc>
         <w:tc>
@@ -2391,13 +2852,16 @@
     <w:p/>
     <w:p>
       <w:r>
-        <w:t xml:space="preserve">Second, up-date the </w:t>
+        <w:t xml:space="preserve">Second, update the </w:t>
       </w:r>
       <w:proofErr w:type="spellStart"/>
       <w:r>
         <w:t>PartController</w:t>
       </w:r>
       <w:proofErr w:type="spellEnd"/>
+      <w:r>
+        <w:t xml:space="preserve"> with the content from the file below</w:t>
+      </w:r>
       <w:r>
         <w:t>:</w:t>
       </w:r>
@@ -2409,8 +2873,8 @@
         <w:tblLook w:val="04A0" w:firstRow="1" w:lastRow="0" w:firstColumn="1" w:lastColumn="0" w:noHBand="0" w:noVBand="1"/>
       </w:tblPr>
       <w:tblGrid>
-        <w:gridCol w:w="2268"/>
-        <w:gridCol w:w="5969"/>
+        <w:gridCol w:w="4626"/>
+        <w:gridCol w:w="4996"/>
       </w:tblGrid>
       <w:tr>
         <w:trPr>
@@ -2453,6 +2917,12 @@
           <w:p>
             <w:proofErr w:type="spellStart"/>
             <w:r>
+              <w:t>com.dronebuzzers.rest.</w:t>
+            </w:r>
+            <w:r>
+              <w:t>controller.</w:t>
+            </w:r>
+            <w:r>
               <w:t>PartController</w:t>
             </w:r>
             <w:proofErr w:type="spellEnd"/>
@@ -2480,6 +2950,50 @@
       </w:tr>
     </w:tbl>
     <w:p/>
+    <w:p>
+      <w:r>
+        <w:t>Now, re-run the service. An easy way to do that from within Eclipse STS is to just click the Relaunch button:</w:t>
+      </w:r>
+    </w:p>
+    <w:p>
+      <w:r>
+        <w:drawing>
+          <wp:inline distT="0" distB="0" distL="0" distR="0" wp14:anchorId="1640D484" wp14:editId="4CC10C2A">
+            <wp:extent cx="3067200" cy="864000"/>
+            <wp:effectExtent l="0" t="0" r="0" b="0"/>
+            <wp:docPr id="49" name="Picture 49"/>
+            <wp:cNvGraphicFramePr>
+              <a:graphicFrameLocks xmlns:a="http://schemas.openxmlformats.org/drawingml/2006/main" noChangeAspect="1"/>
+            </wp:cNvGraphicFramePr>
+            <a:graphic xmlns:a="http://schemas.openxmlformats.org/drawingml/2006/main">
+              <a:graphicData uri="http://schemas.openxmlformats.org/drawingml/2006/picture">
+                <pic:pic xmlns:pic="http://schemas.openxmlformats.org/drawingml/2006/picture">
+                  <pic:nvPicPr>
+                    <pic:cNvPr id="0" name=""/>
+                    <pic:cNvPicPr/>
+                  </pic:nvPicPr>
+                  <pic:blipFill>
+                    <a:blip r:embed="rId36"/>
+                    <a:stretch>
+                      <a:fillRect/>
+                    </a:stretch>
+                  </pic:blipFill>
+                  <pic:spPr>
+                    <a:xfrm>
+                      <a:off x="0" y="0"/>
+                      <a:ext cx="3067200" cy="864000"/>
+                    </a:xfrm>
+                    <a:prstGeom prst="rect">
+                      <a:avLst/>
+                    </a:prstGeom>
+                  </pic:spPr>
+                </pic:pic>
+              </a:graphicData>
+            </a:graphic>
+          </wp:inline>
+        </w:drawing>
+      </w:r>
+    </w:p>
     <w:p>
       <w:r>
         <w:t>Some test queries to try:</w:t>
@@ -2550,7 +3064,7 @@
             <w:pPr>
               <w:cnfStyle w:val="000000100000" w:firstRow="0" w:lastRow="0" w:firstColumn="0" w:lastColumn="0" w:oddVBand="0" w:evenVBand="0" w:oddHBand="1" w:evenHBand="0" w:firstRowFirstColumn="0" w:firstRowLastColumn="0" w:lastRowFirstColumn="0" w:lastRowLastColumn="0"/>
             </w:pPr>
-            <w:hyperlink r:id="rId33" w:history="1">
+            <w:hyperlink r:id="rId37" w:history="1">
               <w:r>
                 <w:rPr>
                   <w:rStyle w:val="Hyperlink"/>
@@ -2584,7 +3098,7 @@
             <w:pPr>
               <w:cnfStyle w:val="000000000000" w:firstRow="0" w:lastRow="0" w:firstColumn="0" w:lastColumn="0" w:oddVBand="0" w:evenVBand="0" w:oddHBand="0" w:evenHBand="0" w:firstRowFirstColumn="0" w:firstRowLastColumn="0" w:lastRowFirstColumn="0" w:lastRowLastColumn="0"/>
             </w:pPr>
-            <w:hyperlink r:id="rId34" w:history="1">
+            <w:hyperlink r:id="rId38" w:history="1">
               <w:r>
                 <w:rPr>
                   <w:rStyle w:val="Hyperlink"/>
@@ -2606,7 +3120,6 @@
           </w:tcPr>
           <w:p>
             <w:r>
-              <w:lastRenderedPageBreak/>
               <w:t>Get parts by category</w:t>
             </w:r>
           </w:p>
@@ -2619,7 +3132,7 @@
             <w:pPr>
               <w:cnfStyle w:val="000000100000" w:firstRow="0" w:lastRow="0" w:firstColumn="0" w:lastColumn="0" w:oddVBand="0" w:evenVBand="0" w:oddHBand="1" w:evenHBand="0" w:firstRowFirstColumn="0" w:firstRowLastColumn="0" w:lastRowFirstColumn="0" w:lastRowLastColumn="0"/>
             </w:pPr>
-            <w:hyperlink r:id="rId35" w:history="1">
+            <w:hyperlink r:id="rId39" w:history="1">
               <w:r>
                 <w:rPr>
                   <w:rStyle w:val="Hyperlink"/>
@@ -2653,7 +3166,7 @@
             <w:pPr>
               <w:cnfStyle w:val="000000000000" w:firstRow="0" w:lastRow="0" w:firstColumn="0" w:lastColumn="0" w:oddVBand="0" w:evenVBand="0" w:oddHBand="0" w:evenHBand="0" w:firstRowFirstColumn="0" w:firstRowLastColumn="0" w:lastRowFirstColumn="0" w:lastRowLastColumn="0"/>
             </w:pPr>
-            <w:hyperlink r:id="rId36" w:history="1">
+            <w:hyperlink r:id="rId40" w:history="1">
               <w:r>
                 <w:rPr>
                   <w:rStyle w:val="Hyperlink"/>
@@ -2729,10 +3242,10 @@
         </w:numPr>
       </w:pPr>
       <w:r>
-        <w:t xml:space="preserve">Step 1: add a java classes for </w:t>
-      </w:r>
-      <w:r>
-        <w:t>order handling</w:t>
+        <w:t>Step 1: add J</w:t>
+      </w:r>
+      <w:r>
+        <w:t>ava classes for order handling</w:t>
       </w:r>
     </w:p>
     <w:p>
@@ -2744,17 +3257,20 @@
         </w:numPr>
       </w:pPr>
       <w:r>
-        <w:t xml:space="preserve">Step 2: </w:t>
-      </w:r>
-      <w:r>
-        <w:t xml:space="preserve">ad the </w:t>
+        <w:t>Step 2: ad</w:t>
+      </w:r>
+      <w:r>
+        <w:t>d</w:t>
+      </w:r>
+      <w:r>
+        <w:t xml:space="preserve"> the</w:t>
+      </w:r>
+      <w:r>
+        <w:t xml:space="preserve"> Class </w:t>
       </w:r>
       <w:proofErr w:type="spellStart"/>
       <w:r>
-        <w:t>Order</w:t>
-      </w:r>
-      <w:r>
-        <w:t>Controller</w:t>
+        <w:t>OrderController</w:t>
       </w:r>
       <w:proofErr w:type="spellEnd"/>
     </w:p>
@@ -2782,10 +3298,8 @@
         </w:numPr>
       </w:pPr>
       <w:r>
-        <w:t>Step 4</w:t>
-      </w:r>
-      <w:r>
-        <w:t>: run and test with Postman</w:t>
+        <w:lastRenderedPageBreak/>
+        <w:t>Step 4: run and test with Postman</w:t>
       </w:r>
     </w:p>
     <w:p/>
@@ -2799,12 +3313,33 @@
         <w:rPr>
           <w:b/>
         </w:rPr>
-        <w:t>Step 1: add a java classes for order handling</w:t>
-      </w:r>
-    </w:p>
-    <w:p>
-      <w:r>
-        <w:t>Add the following classes – mind to use the right package:</w:t>
+        <w:t xml:space="preserve">Step 1: add </w:t>
+      </w:r>
+      <w:r>
+        <w:rPr>
+          <w:b/>
+        </w:rPr>
+        <w:t>J</w:t>
+      </w:r>
+      <w:r>
+        <w:rPr>
+          <w:b/>
+        </w:rPr>
+        <w:t>ava classes for order handling</w:t>
+      </w:r>
+    </w:p>
+    <w:p>
+      <w:r>
+        <w:t xml:space="preserve">Add the following classes </w:t>
+      </w:r>
+      <w:r>
+        <w:t xml:space="preserve">– mind to use the right package - </w:t>
+      </w:r>
+      <w:r>
+        <w:t>package – and copy the Java source code from the indicated files</w:t>
+      </w:r>
+      <w:r>
+        <w:t>:</w:t>
       </w:r>
     </w:p>
     <w:tbl>
@@ -2866,13 +3401,7 @@
               <w:rPr>
                 <w:sz w:val="20"/>
               </w:rPr>
-              <w:t>com.dronebuzzers.rest.</w:t>
-            </w:r>
-            <w:r>
-              <w:rPr>
-                <w:sz w:val="20"/>
-              </w:rPr>
-              <w:t>order.Order</w:t>
+              <w:t>com.dronebuzzers.rest.order.Order</w:t>
             </w:r>
             <w:proofErr w:type="spellEnd"/>
           </w:p>
@@ -2892,19 +3421,7 @@
               <w:rPr>
                 <w:sz w:val="20"/>
               </w:rPr>
-              <w:t>SIGSpringBoot101/lab 1/input/</w:t>
-            </w:r>
-            <w:r>
-              <w:rPr>
-                <w:sz w:val="20"/>
-              </w:rPr>
-              <w:t>Order</w:t>
-            </w:r>
-            <w:r>
-              <w:rPr>
-                <w:sz w:val="20"/>
-              </w:rPr>
-              <w:t>.java</w:t>
+              <w:t>SIGSpringBoot101/lab 1/input/Order.java</w:t>
             </w:r>
           </w:p>
         </w:tc>
@@ -2928,14 +3445,7 @@
                 <w:sz w:val="20"/>
                 <w:lang w:val="nl-NL"/>
               </w:rPr>
-              <w:t>com.dronebuzzers.rest.order.Order</w:t>
-            </w:r>
-            <w:r>
-              <w:rPr>
-                <w:sz w:val="20"/>
-                <w:lang w:val="nl-NL"/>
-              </w:rPr>
-              <w:t>Line</w:t>
+              <w:t>com.dronebuzzers.rest.order.OrderLine</w:t>
             </w:r>
             <w:proofErr w:type="spellEnd"/>
           </w:p>
@@ -2955,19 +3465,7 @@
               <w:rPr>
                 <w:sz w:val="20"/>
               </w:rPr>
-              <w:t>SIGSpringBoot101/lab 1/input/Order</w:t>
-            </w:r>
-            <w:r>
-              <w:rPr>
-                <w:sz w:val="20"/>
-              </w:rPr>
-              <w:t>Line</w:t>
-            </w:r>
-            <w:r>
-              <w:rPr>
-                <w:sz w:val="20"/>
-              </w:rPr>
-              <w:t>.java</w:t>
+              <w:t>SIGSpringBoot101/lab 1/input/OrderLine.java</w:t>
             </w:r>
           </w:p>
         </w:tc>
@@ -2992,13 +3490,7 @@
               <w:rPr>
                 <w:sz w:val="20"/>
               </w:rPr>
-              <w:t>com.dronebuzzers.rest.order.Order</w:t>
-            </w:r>
-            <w:r>
-              <w:rPr>
-                <w:sz w:val="20"/>
-              </w:rPr>
-              <w:t>Summary</w:t>
+              <w:t>com.dronebuzzers.rest.order.OrderSummary</w:t>
             </w:r>
             <w:proofErr w:type="spellEnd"/>
           </w:p>
@@ -3018,19 +3510,7 @@
               <w:rPr>
                 <w:sz w:val="20"/>
               </w:rPr>
-              <w:t>SIGSpringBoot101/lab 1/input/Order</w:t>
-            </w:r>
-            <w:r>
-              <w:rPr>
-                <w:sz w:val="20"/>
-              </w:rPr>
-              <w:t>Summary</w:t>
-            </w:r>
-            <w:r>
-              <w:rPr>
-                <w:sz w:val="20"/>
-              </w:rPr>
-              <w:t>.java</w:t>
+              <w:t>SIGSpringBoot101/lab 1/input/OrderSummary.java</w:t>
             </w:r>
           </w:p>
         </w:tc>
@@ -3052,13 +3532,7 @@
               <w:rPr>
                 <w:sz w:val="20"/>
               </w:rPr>
-              <w:t>com.dronebuzzers.rest.order.Order</w:t>
-            </w:r>
-            <w:r>
-              <w:rPr>
-                <w:sz w:val="20"/>
-              </w:rPr>
-              <w:t>SummaryLine</w:t>
+              <w:t>com.dronebuzzers.rest.order.OrderSummaryLine</w:t>
             </w:r>
             <w:proofErr w:type="spellEnd"/>
           </w:p>
@@ -3078,19 +3552,7 @@
               <w:rPr>
                 <w:sz w:val="20"/>
               </w:rPr>
-              <w:t>SIGSpringBoot101/lab 1/input/Order</w:t>
-            </w:r>
-            <w:r>
-              <w:rPr>
-                <w:sz w:val="20"/>
-              </w:rPr>
-              <w:t>SummaryLine</w:t>
-            </w:r>
-            <w:r>
-              <w:rPr>
-                <w:sz w:val="20"/>
-              </w:rPr>
-              <w:t>.java</w:t>
+              <w:t>SIGSpringBoot101/lab 1/input/OrderSummaryLine.java</w:t>
             </w:r>
           </w:p>
         </w:tc>
@@ -3164,14 +3626,34 @@
         <w:t>OrderController</w:t>
       </w:r>
       <w:proofErr w:type="spellEnd"/>
-    </w:p>
-    <w:p>
-      <w:r>
-        <w:t xml:space="preserve">So far, we have implemented several operations around drone part handling. All these operations work on the resource part. Now that we are implementing functionality around order handling, from REST </w:t>
-      </w:r>
-      <w:r>
-        <w:lastRenderedPageBreak/>
-        <w:t xml:space="preserve">service point of view, this is an operation on a new resource: order. Therefore, we also introduce a new </w:t>
+      <w:r>
+        <w:rPr>
+          <w:b/>
+        </w:rPr>
+        <w:t xml:space="preserve"> Class</w:t>
+      </w:r>
+    </w:p>
+    <w:p>
+      <w:r>
+        <w:t xml:space="preserve">So far, we have implemented several operations around drone part handling. All these operations work on the resource </w:t>
+      </w:r>
+      <w:r>
+        <w:rPr>
+          <w:i/>
+        </w:rPr>
+        <w:t>part</w:t>
+      </w:r>
+      <w:r>
+        <w:t xml:space="preserve">. Now that we are implementing functionality around order handling, from REST service point of view, this is an operation on a new resource: </w:t>
+      </w:r>
+      <w:r>
+        <w:rPr>
+          <w:i/>
+        </w:rPr>
+        <w:t>order</w:t>
+      </w:r>
+      <w:r>
+        <w:t xml:space="preserve">. Therefore, we also introduce a new </w:t>
       </w:r>
       <w:proofErr w:type="spellStart"/>
       <w:r>
@@ -3192,7 +3674,16 @@
       </w:r>
       <w:proofErr w:type="spellEnd"/>
       <w:r>
-        <w:t xml:space="preserve"> class:</w:t>
+        <w:t xml:space="preserve"> C</w:t>
+      </w:r>
+      <w:r>
+        <w:t>lass</w:t>
+      </w:r>
+      <w:r>
+        <w:t xml:space="preserve"> – and copy the Java source code from the indicated file</w:t>
+      </w:r>
+      <w:r>
+        <w:t>:</w:t>
       </w:r>
     </w:p>
     <w:tbl>
@@ -3322,1001 +3813,15 @@
     </w:p>
     <w:p>
       <w:r>
+        <w:rPr>
+          <w:noProof/>
+        </w:rPr>
+        <w:lastRenderedPageBreak/>
         <w:drawing>
           <wp:inline distT="0" distB="0" distL="0" distR="0" wp14:anchorId="4A9DD6D7" wp14:editId="72D8DEE2">
             <wp:extent cx="3877200" cy="1414800"/>
             <wp:effectExtent l="0" t="0" r="9525" b="0"/>
             <wp:docPr id="33" name="Picture 33"/>
-            <wp:cNvGraphicFramePr>
-              <a:graphicFrameLocks xmlns:a="http://schemas.openxmlformats.org/drawingml/2006/main" noChangeAspect="1"/>
-            </wp:cNvGraphicFramePr>
-            <a:graphic xmlns:a="http://schemas.openxmlformats.org/drawingml/2006/main">
-              <a:graphicData uri="http://schemas.openxmlformats.org/drawingml/2006/picture">
-                <pic:pic xmlns:pic="http://schemas.openxmlformats.org/drawingml/2006/picture">
-                  <pic:nvPicPr>
-                    <pic:cNvPr id="0" name=""/>
-                    <pic:cNvPicPr/>
-                  </pic:nvPicPr>
-                  <pic:blipFill>
-                    <a:blip r:embed="rId37"/>
-                    <a:stretch>
-                      <a:fillRect/>
-                    </a:stretch>
-                  </pic:blipFill>
-                  <pic:spPr>
-                    <a:xfrm>
-                      <a:off x="0" y="0"/>
-                      <a:ext cx="3877200" cy="1414800"/>
-                    </a:xfrm>
-                    <a:prstGeom prst="rect">
-                      <a:avLst/>
-                    </a:prstGeom>
-                  </pic:spPr>
-                </pic:pic>
-              </a:graphicData>
-            </a:graphic>
-          </wp:inline>
-        </w:drawing>
-      </w:r>
-    </w:p>
-    <w:p/>
-    <w:p>
-      <w:pPr>
-        <w:rPr>
-          <w:b/>
-        </w:rPr>
-      </w:pPr>
-      <w:r>
-        <w:rPr>
-          <w:b/>
-        </w:rPr>
-        <w:t xml:space="preserve">Step 3: run and test with </w:t>
-      </w:r>
-      <w:r>
-        <w:rPr>
-          <w:b/>
-        </w:rPr>
-        <w:t>curl</w:t>
-      </w:r>
-    </w:p>
-    <w:p>
-      <w:r>
-        <w:t>The directory /home/developer</w:t>
-      </w:r>
-      <w:r>
-        <w:t>/projects/SIGSpringBoot101/lab 1/input</w:t>
-      </w:r>
-      <w:r>
-        <w:t xml:space="preserve"> has the file </w:t>
-      </w:r>
-      <w:proofErr w:type="spellStart"/>
-      <w:r>
-        <w:t>order.json</w:t>
-      </w:r>
-      <w:proofErr w:type="spellEnd"/>
-      <w:r>
-        <w:t>, which holds the data for a parts order request:</w:t>
-      </w:r>
-    </w:p>
-    <w:p>
-      <w:pPr>
-        <w:spacing w:after="0" w:line="240" w:lineRule="auto"/>
-        <w:rPr>
-          <w:rFonts w:ascii="Courier New" w:hAnsi="Courier New" w:cs="Courier New"/>
-        </w:rPr>
-      </w:pPr>
-      <w:r>
-        <w:rPr>
-          <w:rFonts w:ascii="Courier New" w:hAnsi="Courier New" w:cs="Courier New"/>
-        </w:rPr>
-        <w:t>{</w:t>
-      </w:r>
-    </w:p>
-    <w:p>
-      <w:pPr>
-        <w:spacing w:after="0" w:line="240" w:lineRule="auto"/>
-        <w:rPr>
-          <w:rFonts w:ascii="Courier New" w:hAnsi="Courier New" w:cs="Courier New"/>
-        </w:rPr>
-      </w:pPr>
-      <w:r>
-        <w:rPr>
-          <w:rFonts w:ascii="Courier New" w:hAnsi="Courier New" w:cs="Courier New"/>
-        </w:rPr>
-        <w:t xml:space="preserve">   "</w:t>
-      </w:r>
-      <w:proofErr w:type="spellStart"/>
-      <w:r>
-        <w:rPr>
-          <w:rFonts w:ascii="Courier New" w:hAnsi="Courier New" w:cs="Courier New"/>
-        </w:rPr>
-        <w:t>clientId</w:t>
-      </w:r>
-      <w:proofErr w:type="spellEnd"/>
-      <w:r>
-        <w:rPr>
-          <w:rFonts w:ascii="Courier New" w:hAnsi="Courier New" w:cs="Courier New"/>
-        </w:rPr>
-        <w:t>":"TDF",</w:t>
-      </w:r>
-    </w:p>
-    <w:p>
-      <w:pPr>
-        <w:spacing w:after="0" w:line="240" w:lineRule="auto"/>
-        <w:rPr>
-          <w:rFonts w:ascii="Courier New" w:hAnsi="Courier New" w:cs="Courier New"/>
-        </w:rPr>
-      </w:pPr>
-      <w:r>
-        <w:rPr>
-          <w:rFonts w:ascii="Courier New" w:hAnsi="Courier New" w:cs="Courier New"/>
-        </w:rPr>
-        <w:t xml:space="preserve">   "clientReference":"TDF-0067",</w:t>
-      </w:r>
-    </w:p>
-    <w:p>
-      <w:pPr>
-        <w:spacing w:after="0" w:line="240" w:lineRule="auto"/>
-        <w:rPr>
-          <w:rFonts w:ascii="Courier New" w:hAnsi="Courier New" w:cs="Courier New"/>
-        </w:rPr>
-      </w:pPr>
-      <w:r>
-        <w:rPr>
-          <w:rFonts w:ascii="Courier New" w:hAnsi="Courier New" w:cs="Courier New"/>
-        </w:rPr>
-        <w:t xml:space="preserve">   "</w:t>
-      </w:r>
-      <w:proofErr w:type="spellStart"/>
-      <w:r>
-        <w:rPr>
-          <w:rFonts w:ascii="Courier New" w:hAnsi="Courier New" w:cs="Courier New"/>
-        </w:rPr>
-        <w:t>orderLines</w:t>
-      </w:r>
-      <w:proofErr w:type="spellEnd"/>
-      <w:r>
-        <w:rPr>
-          <w:rFonts w:ascii="Courier New" w:hAnsi="Courier New" w:cs="Courier New"/>
-        </w:rPr>
-        <w:t>":[</w:t>
-      </w:r>
-    </w:p>
-    <w:p>
-      <w:pPr>
-        <w:spacing w:after="0" w:line="240" w:lineRule="auto"/>
-        <w:rPr>
-          <w:rFonts w:ascii="Courier New" w:hAnsi="Courier New" w:cs="Courier New"/>
-        </w:rPr>
-      </w:pPr>
-      <w:r>
-        <w:rPr>
-          <w:rFonts w:ascii="Courier New" w:hAnsi="Courier New" w:cs="Courier New"/>
-        </w:rPr>
-        <w:t xml:space="preserve">      {</w:t>
-      </w:r>
-    </w:p>
-    <w:p>
-      <w:pPr>
-        <w:spacing w:after="0" w:line="240" w:lineRule="auto"/>
-        <w:rPr>
-          <w:rFonts w:ascii="Courier New" w:hAnsi="Courier New" w:cs="Courier New"/>
-        </w:rPr>
-      </w:pPr>
-      <w:r>
-        <w:rPr>
-          <w:rFonts w:ascii="Courier New" w:hAnsi="Courier New" w:cs="Courier New"/>
-        </w:rPr>
-        <w:t xml:space="preserve">         "id":"DB-FK-A250-V4",</w:t>
-      </w:r>
-    </w:p>
-    <w:p>
-      <w:pPr>
-        <w:spacing w:after="0" w:line="240" w:lineRule="auto"/>
-        <w:rPr>
-          <w:rFonts w:ascii="Courier New" w:hAnsi="Courier New" w:cs="Courier New"/>
-        </w:rPr>
-      </w:pPr>
-      <w:r>
-        <w:rPr>
-          <w:rFonts w:ascii="Courier New" w:hAnsi="Courier New" w:cs="Courier New"/>
-        </w:rPr>
-        <w:t xml:space="preserve">         "count":22</w:t>
-      </w:r>
-    </w:p>
-    <w:p>
-      <w:pPr>
-        <w:spacing w:after="0" w:line="240" w:lineRule="auto"/>
-        <w:rPr>
-          <w:rFonts w:ascii="Courier New" w:hAnsi="Courier New" w:cs="Courier New"/>
-        </w:rPr>
-      </w:pPr>
-      <w:r>
-        <w:rPr>
-          <w:rFonts w:ascii="Courier New" w:hAnsi="Courier New" w:cs="Courier New"/>
-        </w:rPr>
-        <w:t xml:space="preserve">      },</w:t>
-      </w:r>
-    </w:p>
-    <w:p>
-      <w:pPr>
-        <w:spacing w:after="0" w:line="240" w:lineRule="auto"/>
-        <w:rPr>
-          <w:rFonts w:ascii="Courier New" w:hAnsi="Courier New" w:cs="Courier New"/>
-        </w:rPr>
-      </w:pPr>
-      <w:r>
-        <w:rPr>
-          <w:rFonts w:ascii="Courier New" w:hAnsi="Courier New" w:cs="Courier New"/>
-        </w:rPr>
-        <w:t xml:space="preserve">      {</w:t>
-      </w:r>
-    </w:p>
-    <w:p>
-      <w:pPr>
-        <w:spacing w:after="0" w:line="240" w:lineRule="auto"/>
-        <w:rPr>
-          <w:rFonts w:ascii="Courier New" w:hAnsi="Courier New" w:cs="Courier New"/>
-        </w:rPr>
-      </w:pPr>
-      <w:r>
-        <w:rPr>
-          <w:rFonts w:ascii="Courier New" w:hAnsi="Courier New" w:cs="Courier New"/>
-        </w:rPr>
-        <w:t xml:space="preserve">         "id":"DB-38406-2350KV",</w:t>
-      </w:r>
-    </w:p>
-    <w:p>
-      <w:pPr>
-        <w:spacing w:after="0" w:line="240" w:lineRule="auto"/>
-        <w:rPr>
-          <w:rFonts w:ascii="Courier New" w:hAnsi="Courier New" w:cs="Courier New"/>
-        </w:rPr>
-      </w:pPr>
-      <w:r>
-        <w:rPr>
-          <w:rFonts w:ascii="Courier New" w:hAnsi="Courier New" w:cs="Courier New"/>
-        </w:rPr>
-        <w:t xml:space="preserve">         "count":4</w:t>
-      </w:r>
-    </w:p>
-    <w:p>
-      <w:pPr>
-        <w:spacing w:after="0" w:line="240" w:lineRule="auto"/>
-        <w:rPr>
-          <w:rFonts w:ascii="Courier New" w:hAnsi="Courier New" w:cs="Courier New"/>
-        </w:rPr>
-      </w:pPr>
-      <w:r>
-        <w:rPr>
-          <w:rFonts w:ascii="Courier New" w:hAnsi="Courier New" w:cs="Courier New"/>
-        </w:rPr>
-        <w:t xml:space="preserve">      }</w:t>
-      </w:r>
-    </w:p>
-    <w:p>
-      <w:pPr>
-        <w:spacing w:after="0" w:line="240" w:lineRule="auto"/>
-        <w:rPr>
-          <w:rFonts w:ascii="Courier New" w:hAnsi="Courier New" w:cs="Courier New"/>
-        </w:rPr>
-      </w:pPr>
-      <w:r>
-        <w:rPr>
-          <w:rFonts w:ascii="Courier New" w:hAnsi="Courier New" w:cs="Courier New"/>
-        </w:rPr>
-        <w:t xml:space="preserve">   ]</w:t>
-      </w:r>
-    </w:p>
-    <w:p>
-      <w:pPr>
-        <w:spacing w:after="0" w:line="240" w:lineRule="auto"/>
-        <w:rPr>
-          <w:rFonts w:ascii="Courier New" w:hAnsi="Courier New" w:cs="Courier New"/>
-        </w:rPr>
-      </w:pPr>
-      <w:r>
-        <w:rPr>
-          <w:rFonts w:ascii="Courier New" w:hAnsi="Courier New" w:cs="Courier New"/>
-        </w:rPr>
-        <w:t>}</w:t>
-      </w:r>
-    </w:p>
-    <w:p/>
-    <w:p>
-      <w:r>
-        <w:t xml:space="preserve">In a </w:t>
-      </w:r>
-      <w:proofErr w:type="spellStart"/>
-      <w:r>
-        <w:t>linux</w:t>
-      </w:r>
-      <w:proofErr w:type="spellEnd"/>
-      <w:r>
-        <w:t xml:space="preserve"> terminal, this file can be used to test the submit order operation</w:t>
-      </w:r>
-      <w:r>
-        <w:t xml:space="preserve"> using the curl command:</w:t>
-      </w:r>
-    </w:p>
-    <w:p>
-      <w:pPr>
-        <w:rPr>
-          <w:rFonts w:ascii="Courier New" w:hAnsi="Courier New" w:cs="Courier New"/>
-        </w:rPr>
-      </w:pPr>
-      <w:r>
-        <w:rPr>
-          <w:rFonts w:ascii="Courier New" w:hAnsi="Courier New" w:cs="Courier New"/>
-        </w:rPr>
-        <w:lastRenderedPageBreak/>
-        <w:t>curl -X POST http://localhost:8090/dronebuzzers/order --header "</w:t>
-      </w:r>
-      <w:proofErr w:type="spellStart"/>
-      <w:r>
-        <w:rPr>
-          <w:rFonts w:ascii="Courier New" w:hAnsi="Courier New" w:cs="Courier New"/>
-        </w:rPr>
-        <w:t>Content-Type:application</w:t>
-      </w:r>
-      <w:proofErr w:type="spellEnd"/>
-      <w:r>
-        <w:rPr>
-          <w:rFonts w:ascii="Courier New" w:hAnsi="Courier New" w:cs="Courier New"/>
-        </w:rPr>
-        <w:t>/</w:t>
-      </w:r>
-      <w:proofErr w:type="spellStart"/>
-      <w:r>
-        <w:rPr>
-          <w:rFonts w:ascii="Courier New" w:hAnsi="Courier New" w:cs="Courier New"/>
-        </w:rPr>
-        <w:t>json</w:t>
-      </w:r>
-      <w:proofErr w:type="spellEnd"/>
-      <w:r>
-        <w:rPr>
-          <w:rFonts w:ascii="Courier New" w:hAnsi="Courier New" w:cs="Courier New"/>
-        </w:rPr>
-        <w:t>" --data "@</w:t>
-      </w:r>
-      <w:proofErr w:type="spellStart"/>
-      <w:r>
-        <w:rPr>
-          <w:rFonts w:ascii="Courier New" w:hAnsi="Courier New" w:cs="Courier New"/>
-        </w:rPr>
-        <w:t>order.json</w:t>
-      </w:r>
-      <w:proofErr w:type="spellEnd"/>
-      <w:r>
-        <w:rPr>
-          <w:rFonts w:ascii="Courier New" w:hAnsi="Courier New" w:cs="Courier New"/>
-        </w:rPr>
-        <w:t xml:space="preserve">" --silent |  </w:t>
-      </w:r>
-      <w:proofErr w:type="spellStart"/>
-      <w:r>
-        <w:rPr>
-          <w:rFonts w:ascii="Courier New" w:hAnsi="Courier New" w:cs="Courier New"/>
-        </w:rPr>
-        <w:t>json_pp</w:t>
-      </w:r>
-      <w:proofErr w:type="spellEnd"/>
-    </w:p>
-    <w:p>
-      <w:r>
-        <w:t xml:space="preserve">The curl command can be used to transfer a </w:t>
-      </w:r>
-      <w:proofErr w:type="spellStart"/>
-      <w:r>
-        <w:t>Url</w:t>
-      </w:r>
-      <w:proofErr w:type="spellEnd"/>
-      <w:r>
-        <w:t>. We used the following options:</w:t>
-      </w:r>
-    </w:p>
-    <w:tbl>
-      <w:tblPr>
-        <w:tblStyle w:val="LightList-Accent1"/>
-        <w:tblW w:w="0" w:type="auto"/>
-        <w:tblLook w:val="04A0" w:firstRow="1" w:lastRow="0" w:firstColumn="1" w:lastColumn="0" w:noHBand="0" w:noVBand="1"/>
-      </w:tblPr>
-      <w:tblGrid>
-        <w:gridCol w:w="4846"/>
-        <w:gridCol w:w="4760"/>
-      </w:tblGrid>
-      <w:tr>
-        <w:trPr>
-          <w:cnfStyle w:val="100000000000" w:firstRow="1" w:lastRow="0" w:firstColumn="0" w:lastColumn="0" w:oddVBand="0" w:evenVBand="0" w:oddHBand="0" w:evenHBand="0" w:firstRowFirstColumn="0" w:firstRowLastColumn="0" w:lastRowFirstColumn="0" w:lastRowLastColumn="0"/>
-        </w:trPr>
-        <w:tc>
-          <w:tcPr>
-            <w:cnfStyle w:val="001000000000" w:firstRow="0" w:lastRow="0" w:firstColumn="1" w:lastColumn="0" w:oddVBand="0" w:evenVBand="0" w:oddHBand="0" w:evenHBand="0" w:firstRowFirstColumn="0" w:firstRowLastColumn="0" w:lastRowFirstColumn="0" w:lastRowLastColumn="0"/>
-            <w:tcW w:w="4846" w:type="dxa"/>
-          </w:tcPr>
-          <w:p>
-            <w:r>
-              <w:t>Curl Options</w:t>
-            </w:r>
-          </w:p>
-        </w:tc>
-        <w:tc>
-          <w:tcPr>
-            <w:tcW w:w="4760" w:type="dxa"/>
-          </w:tcPr>
-          <w:p>
-            <w:pPr>
-              <w:cnfStyle w:val="100000000000" w:firstRow="1" w:lastRow="0" w:firstColumn="0" w:lastColumn="0" w:oddVBand="0" w:evenVBand="0" w:oddHBand="0" w:evenHBand="0" w:firstRowFirstColumn="0" w:firstRowLastColumn="0" w:lastRowFirstColumn="0" w:lastRowLastColumn="0"/>
-            </w:pPr>
-            <w:r>
-              <w:t>Meaning</w:t>
-            </w:r>
-          </w:p>
-        </w:tc>
-      </w:tr>
-      <w:tr>
-        <w:trPr>
-          <w:cnfStyle w:val="000000100000" w:firstRow="0" w:lastRow="0" w:firstColumn="0" w:lastColumn="0" w:oddVBand="0" w:evenVBand="0" w:oddHBand="1" w:evenHBand="0" w:firstRowFirstColumn="0" w:firstRowLastColumn="0" w:lastRowFirstColumn="0" w:lastRowLastColumn="0"/>
-        </w:trPr>
-        <w:tc>
-          <w:tcPr>
-            <w:cnfStyle w:val="001000000000" w:firstRow="0" w:lastRow="0" w:firstColumn="1" w:lastColumn="0" w:oddVBand="0" w:evenVBand="0" w:oddHBand="0" w:evenHBand="0" w:firstRowFirstColumn="0" w:firstRowLastColumn="0" w:lastRowFirstColumn="0" w:lastRowLastColumn="0"/>
-            <w:tcW w:w="4846" w:type="dxa"/>
-          </w:tcPr>
-          <w:p>
-            <w:pPr>
-              <w:rPr>
-                <w:b w:val="0"/>
-                <w:sz w:val="20"/>
-                <w:szCs w:val="20"/>
-              </w:rPr>
-            </w:pPr>
-            <w:r>
-              <w:rPr>
-                <w:b w:val="0"/>
-                <w:sz w:val="20"/>
-                <w:szCs w:val="20"/>
-              </w:rPr>
-              <w:t>-X POST</w:t>
-            </w:r>
-          </w:p>
-        </w:tc>
-        <w:tc>
-          <w:tcPr>
-            <w:tcW w:w="4760" w:type="dxa"/>
-          </w:tcPr>
-          <w:p>
-            <w:pPr>
-              <w:cnfStyle w:val="000000100000" w:firstRow="0" w:lastRow="0" w:firstColumn="0" w:lastColumn="0" w:oddVBand="0" w:evenVBand="0" w:oddHBand="1" w:evenHBand="0" w:firstRowFirstColumn="0" w:firstRowLastColumn="0" w:lastRowFirstColumn="0" w:lastRowLastColumn="0"/>
-              <w:rPr>
-                <w:sz w:val="20"/>
-              </w:rPr>
-            </w:pPr>
-            <w:r>
-              <w:rPr>
-                <w:sz w:val="20"/>
-              </w:rPr>
-              <w:t xml:space="preserve">Transfer </w:t>
-            </w:r>
-            <w:proofErr w:type="spellStart"/>
-            <w:r>
-              <w:rPr>
-                <w:sz w:val="20"/>
-              </w:rPr>
-              <w:t>Url</w:t>
-            </w:r>
-            <w:proofErr w:type="spellEnd"/>
-            <w:r>
-              <w:rPr>
-                <w:sz w:val="20"/>
-              </w:rPr>
-              <w:t xml:space="preserve"> with http POST method</w:t>
-            </w:r>
-          </w:p>
-        </w:tc>
-      </w:tr>
-      <w:tr>
-        <w:tc>
-          <w:tcPr>
-            <w:cnfStyle w:val="001000000000" w:firstRow="0" w:lastRow="0" w:firstColumn="1" w:lastColumn="0" w:oddVBand="0" w:evenVBand="0" w:oddHBand="0" w:evenHBand="0" w:firstRowFirstColumn="0" w:firstRowLastColumn="0" w:lastRowFirstColumn="0" w:lastRowLastColumn="0"/>
-            <w:tcW w:w="4846" w:type="dxa"/>
-          </w:tcPr>
-          <w:p>
-            <w:pPr>
-              <w:rPr>
-                <w:b w:val="0"/>
-                <w:sz w:val="20"/>
-                <w:szCs w:val="20"/>
-                <w:lang w:val="nl-NL"/>
-              </w:rPr>
-            </w:pPr>
-            <w:r>
-              <w:rPr>
-                <w:rFonts w:cs="Courier New"/>
-                <w:b w:val="0"/>
-                <w:sz w:val="20"/>
-                <w:szCs w:val="20"/>
-              </w:rPr>
-              <w:t>http://localhost:8090/dronebuzzers/order</w:t>
-            </w:r>
-          </w:p>
-        </w:tc>
-        <w:tc>
-          <w:tcPr>
-            <w:tcW w:w="4760" w:type="dxa"/>
-          </w:tcPr>
-          <w:p>
-            <w:pPr>
-              <w:cnfStyle w:val="000000000000" w:firstRow="0" w:lastRow="0" w:firstColumn="0" w:lastColumn="0" w:oddVBand="0" w:evenVBand="0" w:oddHBand="0" w:evenHBand="0" w:firstRowFirstColumn="0" w:firstRowLastColumn="0" w:lastRowFirstColumn="0" w:lastRowLastColumn="0"/>
-              <w:rPr>
-                <w:sz w:val="20"/>
-              </w:rPr>
-            </w:pPr>
-            <w:r>
-              <w:rPr>
-                <w:sz w:val="20"/>
-              </w:rPr>
-              <w:t>Service endpoint</w:t>
-            </w:r>
-          </w:p>
-        </w:tc>
-      </w:tr>
-      <w:tr>
-        <w:trPr>
-          <w:cnfStyle w:val="000000100000" w:firstRow="0" w:lastRow="0" w:firstColumn="0" w:lastColumn="0" w:oddVBand="0" w:evenVBand="0" w:oddHBand="1" w:evenHBand="0" w:firstRowFirstColumn="0" w:firstRowLastColumn="0" w:lastRowFirstColumn="0" w:lastRowLastColumn="0"/>
-        </w:trPr>
-        <w:tc>
-          <w:tcPr>
-            <w:cnfStyle w:val="001000000000" w:firstRow="0" w:lastRow="0" w:firstColumn="1" w:lastColumn="0" w:oddVBand="0" w:evenVBand="0" w:oddHBand="0" w:evenHBand="0" w:firstRowFirstColumn="0" w:firstRowLastColumn="0" w:lastRowFirstColumn="0" w:lastRowLastColumn="0"/>
-            <w:tcW w:w="4846" w:type="dxa"/>
-          </w:tcPr>
-          <w:p>
-            <w:pPr>
-              <w:rPr>
-                <w:b w:val="0"/>
-                <w:sz w:val="20"/>
-                <w:szCs w:val="20"/>
-              </w:rPr>
-            </w:pPr>
-            <w:r>
-              <w:rPr>
-                <w:rFonts w:cs="Courier New"/>
-                <w:b w:val="0"/>
-                <w:sz w:val="20"/>
-                <w:szCs w:val="20"/>
-              </w:rPr>
-              <w:t>--header "</w:t>
-            </w:r>
-            <w:proofErr w:type="spellStart"/>
-            <w:r>
-              <w:rPr>
-                <w:rFonts w:cs="Courier New"/>
-                <w:b w:val="0"/>
-                <w:sz w:val="20"/>
-                <w:szCs w:val="20"/>
-              </w:rPr>
-              <w:t>Content-Type:application</w:t>
-            </w:r>
-            <w:proofErr w:type="spellEnd"/>
-            <w:r>
-              <w:rPr>
-                <w:rFonts w:cs="Courier New"/>
-                <w:b w:val="0"/>
-                <w:sz w:val="20"/>
-                <w:szCs w:val="20"/>
-              </w:rPr>
-              <w:t>/</w:t>
-            </w:r>
-            <w:proofErr w:type="spellStart"/>
-            <w:r>
-              <w:rPr>
-                <w:rFonts w:cs="Courier New"/>
-                <w:b w:val="0"/>
-                <w:sz w:val="20"/>
-                <w:szCs w:val="20"/>
-              </w:rPr>
-              <w:t>json</w:t>
-            </w:r>
-            <w:proofErr w:type="spellEnd"/>
-            <w:r>
-              <w:rPr>
-                <w:rFonts w:cs="Courier New"/>
-                <w:b w:val="0"/>
-                <w:sz w:val="20"/>
-                <w:szCs w:val="20"/>
-              </w:rPr>
-              <w:t>"</w:t>
-            </w:r>
-          </w:p>
-        </w:tc>
-        <w:tc>
-          <w:tcPr>
-            <w:tcW w:w="4760" w:type="dxa"/>
-          </w:tcPr>
-          <w:p>
-            <w:pPr>
-              <w:cnfStyle w:val="000000100000" w:firstRow="0" w:lastRow="0" w:firstColumn="0" w:lastColumn="0" w:oddVBand="0" w:evenVBand="0" w:oddHBand="1" w:evenHBand="0" w:firstRowFirstColumn="0" w:firstRowLastColumn="0" w:lastRowFirstColumn="0" w:lastRowLastColumn="0"/>
-              <w:rPr>
-                <w:sz w:val="20"/>
-              </w:rPr>
-            </w:pPr>
-            <w:r>
-              <w:rPr>
-                <w:sz w:val="20"/>
-              </w:rPr>
-              <w:t>http header named Content-Type and with value application/</w:t>
-            </w:r>
-            <w:proofErr w:type="spellStart"/>
-            <w:r>
-              <w:rPr>
-                <w:sz w:val="20"/>
-              </w:rPr>
-              <w:t>json</w:t>
-            </w:r>
-            <w:proofErr w:type="spellEnd"/>
-            <w:r>
-              <w:rPr>
-                <w:sz w:val="20"/>
-              </w:rPr>
-              <w:t xml:space="preserve"> is added</w:t>
-            </w:r>
-          </w:p>
-        </w:tc>
-      </w:tr>
-      <w:tr>
-        <w:tc>
-          <w:tcPr>
-            <w:cnfStyle w:val="001000000000" w:firstRow="0" w:lastRow="0" w:firstColumn="1" w:lastColumn="0" w:oddVBand="0" w:evenVBand="0" w:oddHBand="0" w:evenHBand="0" w:firstRowFirstColumn="0" w:firstRowLastColumn="0" w:lastRowFirstColumn="0" w:lastRowLastColumn="0"/>
-            <w:tcW w:w="4846" w:type="dxa"/>
-          </w:tcPr>
-          <w:p>
-            <w:pPr>
-              <w:rPr>
-                <w:b w:val="0"/>
-                <w:sz w:val="20"/>
-                <w:szCs w:val="20"/>
-              </w:rPr>
-            </w:pPr>
-            <w:r>
-              <w:rPr>
-                <w:rFonts w:cs="Courier New"/>
-                <w:b w:val="0"/>
-                <w:sz w:val="20"/>
-                <w:szCs w:val="20"/>
-              </w:rPr>
-              <w:t>--data "@</w:t>
-            </w:r>
-            <w:proofErr w:type="spellStart"/>
-            <w:r>
-              <w:rPr>
-                <w:rFonts w:cs="Courier New"/>
-                <w:b w:val="0"/>
-                <w:sz w:val="20"/>
-                <w:szCs w:val="20"/>
-              </w:rPr>
-              <w:t>order.json</w:t>
-            </w:r>
-            <w:proofErr w:type="spellEnd"/>
-            <w:r>
-              <w:rPr>
-                <w:rFonts w:cs="Courier New"/>
-                <w:b w:val="0"/>
-                <w:sz w:val="20"/>
-                <w:szCs w:val="20"/>
-              </w:rPr>
-              <w:t>"</w:t>
-            </w:r>
-          </w:p>
-        </w:tc>
-        <w:tc>
-          <w:tcPr>
-            <w:tcW w:w="4760" w:type="dxa"/>
-          </w:tcPr>
-          <w:p>
-            <w:pPr>
-              <w:cnfStyle w:val="000000000000" w:firstRow="0" w:lastRow="0" w:firstColumn="0" w:lastColumn="0" w:oddVBand="0" w:evenVBand="0" w:oddHBand="0" w:evenHBand="0" w:firstRowFirstColumn="0" w:firstRowLastColumn="0" w:lastRowFirstColumn="0" w:lastRowLastColumn="0"/>
-              <w:rPr>
-                <w:sz w:val="20"/>
-              </w:rPr>
-            </w:pPr>
-            <w:r>
-              <w:rPr>
-                <w:sz w:val="20"/>
-              </w:rPr>
-              <w:t xml:space="preserve">Sends file </w:t>
-            </w:r>
-            <w:proofErr w:type="spellStart"/>
-            <w:r>
-              <w:rPr>
-                <w:sz w:val="20"/>
-              </w:rPr>
-              <w:t>order.json</w:t>
-            </w:r>
-            <w:proofErr w:type="spellEnd"/>
-            <w:r>
-              <w:rPr>
-                <w:sz w:val="20"/>
-              </w:rPr>
-              <w:t xml:space="preserve"> as data along with POST request</w:t>
-            </w:r>
-          </w:p>
-        </w:tc>
-      </w:tr>
-      <w:tr>
-        <w:trPr>
-          <w:cnfStyle w:val="000000100000" w:firstRow="0" w:lastRow="0" w:firstColumn="0" w:lastColumn="0" w:oddVBand="0" w:evenVBand="0" w:oddHBand="1" w:evenHBand="0" w:firstRowFirstColumn="0" w:firstRowLastColumn="0" w:lastRowFirstColumn="0" w:lastRowLastColumn="0"/>
-        </w:trPr>
-        <w:tc>
-          <w:tcPr>
-            <w:cnfStyle w:val="001000000000" w:firstRow="0" w:lastRow="0" w:firstColumn="1" w:lastColumn="0" w:oddVBand="0" w:evenVBand="0" w:oddHBand="0" w:evenHBand="0" w:firstRowFirstColumn="0" w:firstRowLastColumn="0" w:lastRowFirstColumn="0" w:lastRowLastColumn="0"/>
-            <w:tcW w:w="4846" w:type="dxa"/>
-          </w:tcPr>
-          <w:p>
-            <w:pPr>
-              <w:rPr>
-                <w:rFonts w:cs="Courier New"/>
-                <w:b w:val="0"/>
-                <w:sz w:val="20"/>
-                <w:szCs w:val="20"/>
-              </w:rPr>
-            </w:pPr>
-            <w:r>
-              <w:rPr>
-                <w:rFonts w:cs="Courier New"/>
-                <w:b w:val="0"/>
-                <w:sz w:val="20"/>
-                <w:szCs w:val="20"/>
-              </w:rPr>
-              <w:t>--silen</w:t>
-            </w:r>
-            <w:r>
-              <w:rPr>
-                <w:rFonts w:cs="Courier New"/>
-                <w:b w:val="0"/>
-                <w:sz w:val="20"/>
-                <w:szCs w:val="20"/>
-              </w:rPr>
-              <w:t>t</w:t>
-            </w:r>
-          </w:p>
-        </w:tc>
-        <w:tc>
-          <w:tcPr>
-            <w:tcW w:w="4760" w:type="dxa"/>
-          </w:tcPr>
-          <w:p>
-            <w:pPr>
-              <w:cnfStyle w:val="000000100000" w:firstRow="0" w:lastRow="0" w:firstColumn="0" w:lastColumn="0" w:oddVBand="0" w:evenVBand="0" w:oddHBand="1" w:evenHBand="0" w:firstRowFirstColumn="0" w:firstRowLastColumn="0" w:lastRowFirstColumn="0" w:lastRowLastColumn="0"/>
-              <w:rPr>
-                <w:sz w:val="20"/>
-              </w:rPr>
-            </w:pPr>
-            <w:r>
-              <w:rPr>
-                <w:sz w:val="20"/>
-              </w:rPr>
-              <w:t>Suppress progress meter and error messages</w:t>
-            </w:r>
-          </w:p>
-        </w:tc>
-      </w:tr>
-    </w:tbl>
-    <w:p/>
-    <w:p>
-      <w:r>
-        <w:t xml:space="preserve">The </w:t>
-      </w:r>
-      <w:proofErr w:type="spellStart"/>
-      <w:r>
-        <w:t>json_pp</w:t>
-      </w:r>
-      <w:proofErr w:type="spellEnd"/>
-      <w:r>
-        <w:t xml:space="preserve"> command is used for pretty-printing the </w:t>
-      </w:r>
-      <w:proofErr w:type="spellStart"/>
-      <w:r>
-        <w:t>json</w:t>
-      </w:r>
-      <w:proofErr w:type="spellEnd"/>
-      <w:r>
-        <w:t xml:space="preserve"> service output.</w:t>
-      </w:r>
-    </w:p>
-    <w:p>
-      <w:r>
-        <w:t>For example</w:t>
-      </w:r>
-    </w:p>
-    <w:p>
-      <w:r>
-        <w:drawing>
-          <wp:inline distT="0" distB="0" distL="0" distR="0" wp14:anchorId="201F9A49" wp14:editId="7B21656E">
-            <wp:extent cx="4597200" cy="3416400"/>
-            <wp:effectExtent l="0" t="0" r="0" b="0"/>
-            <wp:docPr id="35" name="Picture 35"/>
-            <wp:cNvGraphicFramePr>
-              <a:graphicFrameLocks xmlns:a="http://schemas.openxmlformats.org/drawingml/2006/main" noChangeAspect="1"/>
-            </wp:cNvGraphicFramePr>
-            <a:graphic xmlns:a="http://schemas.openxmlformats.org/drawingml/2006/main">
-              <a:graphicData uri="http://schemas.openxmlformats.org/drawingml/2006/picture">
-                <pic:pic xmlns:pic="http://schemas.openxmlformats.org/drawingml/2006/picture">
-                  <pic:nvPicPr>
-                    <pic:cNvPr id="0" name=""/>
-                    <pic:cNvPicPr/>
-                  </pic:nvPicPr>
-                  <pic:blipFill>
-                    <a:blip r:embed="rId38"/>
-                    <a:stretch>
-                      <a:fillRect/>
-                    </a:stretch>
-                  </pic:blipFill>
-                  <pic:spPr>
-                    <a:xfrm>
-                      <a:off x="0" y="0"/>
-                      <a:ext cx="4597200" cy="3416400"/>
-                    </a:xfrm>
-                    <a:prstGeom prst="rect">
-                      <a:avLst/>
-                    </a:prstGeom>
-                  </pic:spPr>
-                </pic:pic>
-              </a:graphicData>
-            </a:graphic>
-          </wp:inline>
-        </w:drawing>
-      </w:r>
-    </w:p>
-    <w:p/>
-    <w:p>
-      <w:pPr>
-        <w:pBdr>
-          <w:top w:val="single" w:sz="4" w:space="1" w:color="auto"/>
-          <w:left w:val="single" w:sz="4" w:space="4" w:color="auto"/>
-          <w:bottom w:val="single" w:sz="4" w:space="1" w:color="auto"/>
-          <w:right w:val="single" w:sz="4" w:space="4" w:color="auto"/>
-        </w:pBdr>
-      </w:pPr>
-      <w:r>
-        <w:t xml:space="preserve">Take some time to examine how request and response objects map to </w:t>
-      </w:r>
-      <w:proofErr w:type="spellStart"/>
-      <w:r>
-        <w:t>json</w:t>
-      </w:r>
-      <w:proofErr w:type="spellEnd"/>
-      <w:r>
-        <w:t xml:space="preserve"> messages.</w:t>
-      </w:r>
-    </w:p>
-    <w:p/>
-    <w:p>
-      <w:pPr>
-        <w:rPr>
-          <w:b/>
-        </w:rPr>
-      </w:pPr>
-      <w:r>
-        <w:rPr>
-          <w:b/>
-        </w:rPr>
-        <w:lastRenderedPageBreak/>
-        <w:t>Step 4</w:t>
-      </w:r>
-      <w:r>
-        <w:rPr>
-          <w:b/>
-        </w:rPr>
-        <w:t>: run and test with Postman</w:t>
-      </w:r>
-    </w:p>
-    <w:p>
-      <w:r>
-        <w:t>An easier way to run these tests is to use the Postman app. All is needed is a google account.</w:t>
-      </w:r>
-    </w:p>
-    <w:p>
-      <w:r>
-        <w:t xml:space="preserve">Start the app by clicking the icon: </w:t>
-      </w:r>
-    </w:p>
-    <w:p>
-      <w:r>
-        <w:drawing>
-          <wp:inline distT="0" distB="0" distL="0" distR="0" wp14:anchorId="74896A0E" wp14:editId="56B68050">
-            <wp:extent cx="284400" cy="284400"/>
-            <wp:effectExtent l="0" t="0" r="1905" b="1905"/>
-            <wp:docPr id="37" name="Picture 37"/>
-            <wp:cNvGraphicFramePr>
-              <a:graphicFrameLocks xmlns:a="http://schemas.openxmlformats.org/drawingml/2006/main" noChangeAspect="1"/>
-            </wp:cNvGraphicFramePr>
-            <a:graphic xmlns:a="http://schemas.openxmlformats.org/drawingml/2006/main">
-              <a:graphicData uri="http://schemas.openxmlformats.org/drawingml/2006/picture">
-                <pic:pic xmlns:pic="http://schemas.openxmlformats.org/drawingml/2006/picture">
-                  <pic:nvPicPr>
-                    <pic:cNvPr id="0" name=""/>
-                    <pic:cNvPicPr/>
-                  </pic:nvPicPr>
-                  <pic:blipFill>
-                    <a:blip r:embed="rId39"/>
-                    <a:stretch>
-                      <a:fillRect/>
-                    </a:stretch>
-                  </pic:blipFill>
-                  <pic:spPr>
-                    <a:xfrm>
-                      <a:off x="0" y="0"/>
-                      <a:ext cx="284400" cy="284400"/>
-                    </a:xfrm>
-                    <a:prstGeom prst="rect">
-                      <a:avLst/>
-                    </a:prstGeom>
-                  </pic:spPr>
-                </pic:pic>
-              </a:graphicData>
-            </a:graphic>
-          </wp:inline>
-        </w:drawing>
-      </w:r>
-    </w:p>
-    <w:p>
-      <w:r>
-        <w:t>The login page appears: logging in with your google account is probably the easiest way to get going:</w:t>
-      </w:r>
-    </w:p>
-    <w:p>
-      <w:r>
-        <w:drawing>
-          <wp:inline distT="0" distB="0" distL="0" distR="0" wp14:anchorId="4B95B182" wp14:editId="48C7A789">
-            <wp:extent cx="1965600" cy="2354400"/>
-            <wp:effectExtent l="0" t="0" r="0" b="8255"/>
-            <wp:docPr id="38" name="Picture 38"/>
-            <wp:cNvGraphicFramePr>
-              <a:graphicFrameLocks xmlns:a="http://schemas.openxmlformats.org/drawingml/2006/main" noChangeAspect="1"/>
-            </wp:cNvGraphicFramePr>
-            <a:graphic xmlns:a="http://schemas.openxmlformats.org/drawingml/2006/main">
-              <a:graphicData uri="http://schemas.openxmlformats.org/drawingml/2006/picture">
-                <pic:pic xmlns:pic="http://schemas.openxmlformats.org/drawingml/2006/picture">
-                  <pic:nvPicPr>
-                    <pic:cNvPr id="0" name=""/>
-                    <pic:cNvPicPr/>
-                  </pic:nvPicPr>
-                  <pic:blipFill>
-                    <a:blip r:embed="rId40"/>
-                    <a:stretch>
-                      <a:fillRect/>
-                    </a:stretch>
-                  </pic:blipFill>
-                  <pic:spPr>
-                    <a:xfrm>
-                      <a:off x="0" y="0"/>
-                      <a:ext cx="1965600" cy="2354400"/>
-                    </a:xfrm>
-                    <a:prstGeom prst="rect">
-                      <a:avLst/>
-                    </a:prstGeom>
-                  </pic:spPr>
-                </pic:pic>
-              </a:graphicData>
-            </a:graphic>
-          </wp:inline>
-        </w:drawing>
-      </w:r>
-    </w:p>
-    <w:p/>
-    <w:p>
-      <w:r>
-        <w:t>The main page will open. Go to the collections tab and click the import  button</w:t>
-      </w:r>
-    </w:p>
-    <w:p>
-      <w:r>
-        <w:drawing>
-          <wp:inline distT="0" distB="0" distL="0" distR="0" wp14:anchorId="76E88EE9" wp14:editId="164C0757">
-            <wp:extent cx="1555200" cy="864000"/>
-            <wp:effectExtent l="0" t="0" r="6985" b="0"/>
-            <wp:docPr id="39" name="Picture 39"/>
             <wp:cNvGraphicFramePr>
               <a:graphicFrameLocks xmlns:a="http://schemas.openxmlformats.org/drawingml/2006/main" noChangeAspect="1"/>
             </wp:cNvGraphicFramePr>
@@ -4336,7 +3841,7 @@
                   <pic:spPr>
                     <a:xfrm>
                       <a:off x="0" y="0"/>
-                      <a:ext cx="1555200" cy="864000"/>
+                      <a:ext cx="3877200" cy="1414800"/>
                     </a:xfrm>
                     <a:prstGeom prst="rect">
                       <a:avLst/>
@@ -4349,43 +3854,852 @@
         </w:drawing>
       </w:r>
     </w:p>
-    <w:p>
-      <w:r>
-        <w:t xml:space="preserve">A postman collection is stored at directory </w:t>
-      </w:r>
-      <w:r>
+    <w:p/>
+    <w:p>
+      <w:pPr>
+        <w:rPr>
+          <w:b/>
+        </w:rPr>
+      </w:pPr>
+      <w:r>
+        <w:rPr>
+          <w:b/>
+        </w:rPr>
+        <w:t xml:space="preserve">Step 3: run and test with </w:t>
+      </w:r>
+      <w:r>
+        <w:rPr>
+          <w:b/>
+        </w:rPr>
+        <w:t>curl</w:t>
+      </w:r>
+    </w:p>
+    <w:p>
+      <w:r>
+        <w:t xml:space="preserve">Now, re-run the service. </w:t>
+      </w:r>
+      <w:r>
+        <w:t xml:space="preserve">In </w:t>
+      </w:r>
+      <w:r>
+        <w:t>Eclipse STS</w:t>
+      </w:r>
+      <w:r>
+        <w:t xml:space="preserve">, </w:t>
+      </w:r>
+      <w:r>
+        <w:t xml:space="preserve">click the </w:t>
+      </w:r>
+      <w:r>
+        <w:t>Relaunch button.</w:t>
+      </w:r>
+    </w:p>
+    <w:p>
+      <w:r>
+        <w:t>The directory /home/developer</w:t>
+      </w:r>
+      <w:r>
+        <w:t>/projects/SIGSpringBoot101/lab 1/input</w:t>
+      </w:r>
+      <w:r>
+        <w:t xml:space="preserve"> </w:t>
+      </w:r>
+      <w:r>
+        <w:t>contains</w:t>
+      </w:r>
+      <w:r>
+        <w:t xml:space="preserve"> the file </w:t>
+      </w:r>
+      <w:proofErr w:type="spellStart"/>
+      <w:r>
+        <w:t>order.json</w:t>
+      </w:r>
+      <w:proofErr w:type="spellEnd"/>
+      <w:r>
+        <w:t>, which holds the data for a parts order request:</w:t>
+      </w:r>
+    </w:p>
+    <w:p>
+      <w:pPr>
+        <w:spacing w:after="0" w:line="240" w:lineRule="auto"/>
         <w:rPr>
           <w:rFonts w:ascii="Courier New" w:hAnsi="Courier New" w:cs="Courier New"/>
-        </w:rPr>
-        <w:t>SIGSpringBoot101/lab 1/</w:t>
-      </w:r>
+          <w:sz w:val="18"/>
+        </w:rPr>
+      </w:pPr>
       <w:r>
         <w:rPr>
           <w:rFonts w:ascii="Courier New" w:hAnsi="Courier New" w:cs="Courier New"/>
-        </w:rPr>
-        <w:t>postman</w:t>
-      </w:r>
-      <w:r>
-        <w:t xml:space="preserve">, named </w:t>
-      </w:r>
-      <w:r>
+          <w:sz w:val="18"/>
+        </w:rPr>
+        <w:t>{</w:t>
+      </w:r>
+    </w:p>
+    <w:p>
+      <w:pPr>
+        <w:spacing w:after="0" w:line="240" w:lineRule="auto"/>
         <w:rPr>
           <w:rFonts w:ascii="Courier New" w:hAnsi="Courier New" w:cs="Courier New"/>
-        </w:rPr>
-        <w:t>SigSpringBoot101 - lab 1.postman_collection.json</w:t>
-      </w:r>
-      <w:r>
-        <w:t xml:space="preserve"> : </w:t>
-      </w:r>
-    </w:p>
-    <w:p>
-      <w:r>
-        <w:lastRenderedPageBreak/>
+          <w:sz w:val="18"/>
+        </w:rPr>
+      </w:pPr>
+      <w:r>
+        <w:rPr>
+          <w:rFonts w:ascii="Courier New" w:hAnsi="Courier New" w:cs="Courier New"/>
+          <w:sz w:val="18"/>
+        </w:rPr>
+        <w:t xml:space="preserve">   "</w:t>
+      </w:r>
+      <w:proofErr w:type="spellStart"/>
+      <w:r>
+        <w:rPr>
+          <w:rFonts w:ascii="Courier New" w:hAnsi="Courier New" w:cs="Courier New"/>
+          <w:sz w:val="18"/>
+        </w:rPr>
+        <w:t>clientId</w:t>
+      </w:r>
+      <w:proofErr w:type="spellEnd"/>
+      <w:r>
+        <w:rPr>
+          <w:rFonts w:ascii="Courier New" w:hAnsi="Courier New" w:cs="Courier New"/>
+          <w:sz w:val="18"/>
+        </w:rPr>
+        <w:t>":"TDF",</w:t>
+      </w:r>
+    </w:p>
+    <w:p>
+      <w:pPr>
+        <w:spacing w:after="0" w:line="240" w:lineRule="auto"/>
+        <w:rPr>
+          <w:rFonts w:ascii="Courier New" w:hAnsi="Courier New" w:cs="Courier New"/>
+          <w:sz w:val="18"/>
+        </w:rPr>
+      </w:pPr>
+      <w:r>
+        <w:rPr>
+          <w:rFonts w:ascii="Courier New" w:hAnsi="Courier New" w:cs="Courier New"/>
+          <w:sz w:val="18"/>
+        </w:rPr>
+        <w:t xml:space="preserve">   "clientReference":"TDF-0067",</w:t>
+      </w:r>
+    </w:p>
+    <w:p>
+      <w:pPr>
+        <w:spacing w:after="0" w:line="240" w:lineRule="auto"/>
+        <w:rPr>
+          <w:rFonts w:ascii="Courier New" w:hAnsi="Courier New" w:cs="Courier New"/>
+          <w:sz w:val="18"/>
+        </w:rPr>
+      </w:pPr>
+      <w:r>
+        <w:rPr>
+          <w:rFonts w:ascii="Courier New" w:hAnsi="Courier New" w:cs="Courier New"/>
+          <w:sz w:val="18"/>
+        </w:rPr>
+        <w:t xml:space="preserve">   "</w:t>
+      </w:r>
+      <w:proofErr w:type="spellStart"/>
+      <w:r>
+        <w:rPr>
+          <w:rFonts w:ascii="Courier New" w:hAnsi="Courier New" w:cs="Courier New"/>
+          <w:sz w:val="18"/>
+        </w:rPr>
+        <w:t>orderLines</w:t>
+      </w:r>
+      <w:proofErr w:type="spellEnd"/>
+      <w:r>
+        <w:rPr>
+          <w:rFonts w:ascii="Courier New" w:hAnsi="Courier New" w:cs="Courier New"/>
+          <w:sz w:val="18"/>
+        </w:rPr>
+        <w:t>":[</w:t>
+      </w:r>
+    </w:p>
+    <w:p>
+      <w:pPr>
+        <w:spacing w:after="0" w:line="240" w:lineRule="auto"/>
+        <w:rPr>
+          <w:rFonts w:ascii="Courier New" w:hAnsi="Courier New" w:cs="Courier New"/>
+          <w:sz w:val="18"/>
+        </w:rPr>
+      </w:pPr>
+      <w:r>
+        <w:rPr>
+          <w:rFonts w:ascii="Courier New" w:hAnsi="Courier New" w:cs="Courier New"/>
+          <w:sz w:val="18"/>
+        </w:rPr>
+        <w:t xml:space="preserve">      {</w:t>
+      </w:r>
+    </w:p>
+    <w:p>
+      <w:pPr>
+        <w:spacing w:after="0" w:line="240" w:lineRule="auto"/>
+        <w:rPr>
+          <w:rFonts w:ascii="Courier New" w:hAnsi="Courier New" w:cs="Courier New"/>
+          <w:sz w:val="18"/>
+        </w:rPr>
+      </w:pPr>
+      <w:r>
+        <w:rPr>
+          <w:rFonts w:ascii="Courier New" w:hAnsi="Courier New" w:cs="Courier New"/>
+          <w:sz w:val="18"/>
+        </w:rPr>
+        <w:t xml:space="preserve">         "id":"DB-FK-A250-V4",</w:t>
+      </w:r>
+    </w:p>
+    <w:p>
+      <w:pPr>
+        <w:spacing w:after="0" w:line="240" w:lineRule="auto"/>
+        <w:rPr>
+          <w:rFonts w:ascii="Courier New" w:hAnsi="Courier New" w:cs="Courier New"/>
+          <w:sz w:val="18"/>
+        </w:rPr>
+      </w:pPr>
+      <w:r>
+        <w:rPr>
+          <w:rFonts w:ascii="Courier New" w:hAnsi="Courier New" w:cs="Courier New"/>
+          <w:sz w:val="18"/>
+        </w:rPr>
+        <w:t xml:space="preserve">         "count":22</w:t>
+      </w:r>
+    </w:p>
+    <w:p>
+      <w:pPr>
+        <w:spacing w:after="0" w:line="240" w:lineRule="auto"/>
+        <w:rPr>
+          <w:rFonts w:ascii="Courier New" w:hAnsi="Courier New" w:cs="Courier New"/>
+          <w:sz w:val="18"/>
+        </w:rPr>
+      </w:pPr>
+      <w:r>
+        <w:rPr>
+          <w:rFonts w:ascii="Courier New" w:hAnsi="Courier New" w:cs="Courier New"/>
+          <w:sz w:val="18"/>
+        </w:rPr>
+        <w:t xml:space="preserve">      },</w:t>
+      </w:r>
+    </w:p>
+    <w:p>
+      <w:pPr>
+        <w:spacing w:after="0" w:line="240" w:lineRule="auto"/>
+        <w:rPr>
+          <w:rFonts w:ascii="Courier New" w:hAnsi="Courier New" w:cs="Courier New"/>
+          <w:sz w:val="18"/>
+        </w:rPr>
+      </w:pPr>
+      <w:r>
+        <w:rPr>
+          <w:rFonts w:ascii="Courier New" w:hAnsi="Courier New" w:cs="Courier New"/>
+          <w:sz w:val="18"/>
+        </w:rPr>
+        <w:t xml:space="preserve">      {</w:t>
+      </w:r>
+    </w:p>
+    <w:p>
+      <w:pPr>
+        <w:spacing w:after="0" w:line="240" w:lineRule="auto"/>
+        <w:rPr>
+          <w:rFonts w:ascii="Courier New" w:hAnsi="Courier New" w:cs="Courier New"/>
+          <w:sz w:val="18"/>
+        </w:rPr>
+      </w:pPr>
+      <w:r>
+        <w:rPr>
+          <w:rFonts w:ascii="Courier New" w:hAnsi="Courier New" w:cs="Courier New"/>
+          <w:sz w:val="18"/>
+        </w:rPr>
+        <w:t xml:space="preserve">         "id":"DB-38406-2350KV",</w:t>
+      </w:r>
+    </w:p>
+    <w:p>
+      <w:pPr>
+        <w:spacing w:after="0" w:line="240" w:lineRule="auto"/>
+        <w:rPr>
+          <w:rFonts w:ascii="Courier New" w:hAnsi="Courier New" w:cs="Courier New"/>
+          <w:sz w:val="18"/>
+        </w:rPr>
+      </w:pPr>
+      <w:r>
+        <w:rPr>
+          <w:rFonts w:ascii="Courier New" w:hAnsi="Courier New" w:cs="Courier New"/>
+          <w:sz w:val="18"/>
+        </w:rPr>
+        <w:t xml:space="preserve">         "count":4</w:t>
+      </w:r>
+    </w:p>
+    <w:p>
+      <w:pPr>
+        <w:spacing w:after="0" w:line="240" w:lineRule="auto"/>
+        <w:rPr>
+          <w:rFonts w:ascii="Courier New" w:hAnsi="Courier New" w:cs="Courier New"/>
+          <w:sz w:val="18"/>
+        </w:rPr>
+      </w:pPr>
+      <w:r>
+        <w:rPr>
+          <w:rFonts w:ascii="Courier New" w:hAnsi="Courier New" w:cs="Courier New"/>
+          <w:sz w:val="18"/>
+        </w:rPr>
+        <w:t xml:space="preserve">      }</w:t>
+      </w:r>
+    </w:p>
+    <w:p>
+      <w:pPr>
+        <w:spacing w:after="0" w:line="240" w:lineRule="auto"/>
+        <w:rPr>
+          <w:rFonts w:ascii="Courier New" w:hAnsi="Courier New" w:cs="Courier New"/>
+          <w:sz w:val="18"/>
+        </w:rPr>
+      </w:pPr>
+      <w:r>
+        <w:rPr>
+          <w:rFonts w:ascii="Courier New" w:hAnsi="Courier New" w:cs="Courier New"/>
+          <w:sz w:val="18"/>
+        </w:rPr>
+        <w:t xml:space="preserve">   ]</w:t>
+      </w:r>
+    </w:p>
+    <w:p>
+      <w:pPr>
+        <w:spacing w:after="0" w:line="240" w:lineRule="auto"/>
+        <w:rPr>
+          <w:rFonts w:ascii="Courier New" w:hAnsi="Courier New" w:cs="Courier New"/>
+          <w:sz w:val="18"/>
+        </w:rPr>
+      </w:pPr>
+      <w:r>
+        <w:rPr>
+          <w:rFonts w:ascii="Courier New" w:hAnsi="Courier New" w:cs="Courier New"/>
+          <w:sz w:val="18"/>
+        </w:rPr>
+        <w:t>}</w:t>
+      </w:r>
+    </w:p>
+    <w:p/>
+    <w:p>
+      <w:r>
+        <w:t>In a L</w:t>
+      </w:r>
+      <w:r>
+        <w:t>inux terminal, this file can be used to test the submit order operation</w:t>
+      </w:r>
+      <w:r>
+        <w:t xml:space="preserve"> using the curl command:</w:t>
+      </w:r>
+    </w:p>
+    <w:p>
+      <w:pPr>
+        <w:rPr>
+          <w:rFonts w:ascii="Courier New" w:hAnsi="Courier New" w:cs="Courier New"/>
+        </w:rPr>
+      </w:pPr>
+      <w:r>
+        <w:rPr>
+          <w:rFonts w:ascii="Courier New" w:hAnsi="Courier New" w:cs="Courier New"/>
+        </w:rPr>
+        <w:t>curl -X POST http://localhost:8090/dronebuzzers/order --header "</w:t>
+      </w:r>
+      <w:proofErr w:type="spellStart"/>
+      <w:r>
+        <w:rPr>
+          <w:rFonts w:ascii="Courier New" w:hAnsi="Courier New" w:cs="Courier New"/>
+        </w:rPr>
+        <w:t>Content-Type:application</w:t>
+      </w:r>
+      <w:proofErr w:type="spellEnd"/>
+      <w:r>
+        <w:rPr>
+          <w:rFonts w:ascii="Courier New" w:hAnsi="Courier New" w:cs="Courier New"/>
+        </w:rPr>
+        <w:t>/</w:t>
+      </w:r>
+      <w:proofErr w:type="spellStart"/>
+      <w:r>
+        <w:rPr>
+          <w:rFonts w:ascii="Courier New" w:hAnsi="Courier New" w:cs="Courier New"/>
+        </w:rPr>
+        <w:t>json</w:t>
+      </w:r>
+      <w:proofErr w:type="spellEnd"/>
+      <w:r>
+        <w:rPr>
+          <w:rFonts w:ascii="Courier New" w:hAnsi="Courier New" w:cs="Courier New"/>
+        </w:rPr>
+        <w:t>" --data "@</w:t>
+      </w:r>
+      <w:proofErr w:type="spellStart"/>
+      <w:r>
+        <w:rPr>
+          <w:rFonts w:ascii="Courier New" w:hAnsi="Courier New" w:cs="Courier New"/>
+        </w:rPr>
+        <w:t>order.json</w:t>
+      </w:r>
+      <w:proofErr w:type="spellEnd"/>
+      <w:r>
+        <w:rPr>
+          <w:rFonts w:ascii="Courier New" w:hAnsi="Courier New" w:cs="Courier New"/>
+        </w:rPr>
+        <w:t xml:space="preserve">" --silent |  </w:t>
+      </w:r>
+      <w:proofErr w:type="spellStart"/>
+      <w:r>
+        <w:rPr>
+          <w:rFonts w:ascii="Courier New" w:hAnsi="Courier New" w:cs="Courier New"/>
+        </w:rPr>
+        <w:t>json_pp</w:t>
+      </w:r>
+      <w:proofErr w:type="spellEnd"/>
+    </w:p>
+    <w:p>
+      <w:r>
+        <w:t xml:space="preserve">Mind to run the command from the directory </w:t>
+      </w:r>
+      <w:r>
+        <w:rPr>
+          <w:rFonts w:ascii="Courier New" w:hAnsi="Courier New" w:cs="Courier New"/>
+          <w:sz w:val="18"/>
+        </w:rPr>
+        <w:t>/home/developer/projects/SIGSpringBoot101/lab 1/input</w:t>
+      </w:r>
+      <w:r>
+        <w:t xml:space="preserve"> </w:t>
+      </w:r>
+    </w:p>
+    <w:p>
+      <w:r>
+        <w:t xml:space="preserve">The curl command can be used to transfer a </w:t>
+      </w:r>
+      <w:proofErr w:type="spellStart"/>
+      <w:r>
+        <w:t>Url</w:t>
+      </w:r>
+      <w:proofErr w:type="spellEnd"/>
+      <w:r>
+        <w:t>. We used the following options:</w:t>
+      </w:r>
+    </w:p>
+    <w:tbl>
+      <w:tblPr>
+        <w:tblStyle w:val="LightList-Accent1"/>
+        <w:tblW w:w="0" w:type="auto"/>
+        <w:tblLook w:val="04A0" w:firstRow="1" w:lastRow="0" w:firstColumn="1" w:lastColumn="0" w:noHBand="0" w:noVBand="1"/>
+      </w:tblPr>
+      <w:tblGrid>
+        <w:gridCol w:w="4846"/>
+        <w:gridCol w:w="4760"/>
+      </w:tblGrid>
+      <w:tr>
+        <w:trPr>
+          <w:cnfStyle w:val="100000000000" w:firstRow="1" w:lastRow="0" w:firstColumn="0" w:lastColumn="0" w:oddVBand="0" w:evenVBand="0" w:oddHBand="0" w:evenHBand="0" w:firstRowFirstColumn="0" w:firstRowLastColumn="0" w:lastRowFirstColumn="0" w:lastRowLastColumn="0"/>
+        </w:trPr>
+        <w:tc>
+          <w:tcPr>
+            <w:cnfStyle w:val="001000000000" w:firstRow="0" w:lastRow="0" w:firstColumn="1" w:lastColumn="0" w:oddVBand="0" w:evenVBand="0" w:oddHBand="0" w:evenHBand="0" w:firstRowFirstColumn="0" w:firstRowLastColumn="0" w:lastRowFirstColumn="0" w:lastRowLastColumn="0"/>
+            <w:tcW w:w="4846" w:type="dxa"/>
+          </w:tcPr>
+          <w:p>
+            <w:r>
+              <w:t>Curl Options</w:t>
+            </w:r>
+          </w:p>
+        </w:tc>
+        <w:tc>
+          <w:tcPr>
+            <w:tcW w:w="4760" w:type="dxa"/>
+          </w:tcPr>
+          <w:p>
+            <w:pPr>
+              <w:cnfStyle w:val="100000000000" w:firstRow="1" w:lastRow="0" w:firstColumn="0" w:lastColumn="0" w:oddVBand="0" w:evenVBand="0" w:oddHBand="0" w:evenHBand="0" w:firstRowFirstColumn="0" w:firstRowLastColumn="0" w:lastRowFirstColumn="0" w:lastRowLastColumn="0"/>
+            </w:pPr>
+            <w:r>
+              <w:t>Meaning</w:t>
+            </w:r>
+          </w:p>
+        </w:tc>
+      </w:tr>
+      <w:tr>
+        <w:trPr>
+          <w:cnfStyle w:val="000000100000" w:firstRow="0" w:lastRow="0" w:firstColumn="0" w:lastColumn="0" w:oddVBand="0" w:evenVBand="0" w:oddHBand="1" w:evenHBand="0" w:firstRowFirstColumn="0" w:firstRowLastColumn="0" w:lastRowFirstColumn="0" w:lastRowLastColumn="0"/>
+        </w:trPr>
+        <w:tc>
+          <w:tcPr>
+            <w:cnfStyle w:val="001000000000" w:firstRow="0" w:lastRow="0" w:firstColumn="1" w:lastColumn="0" w:oddVBand="0" w:evenVBand="0" w:oddHBand="0" w:evenHBand="0" w:firstRowFirstColumn="0" w:firstRowLastColumn="0" w:lastRowFirstColumn="0" w:lastRowLastColumn="0"/>
+            <w:tcW w:w="4846" w:type="dxa"/>
+          </w:tcPr>
+          <w:p>
+            <w:pPr>
+              <w:rPr>
+                <w:b w:val="0"/>
+                <w:sz w:val="20"/>
+                <w:szCs w:val="20"/>
+              </w:rPr>
+            </w:pPr>
+            <w:r>
+              <w:rPr>
+                <w:b w:val="0"/>
+                <w:sz w:val="20"/>
+                <w:szCs w:val="20"/>
+              </w:rPr>
+              <w:t>-X POST</w:t>
+            </w:r>
+          </w:p>
+        </w:tc>
+        <w:tc>
+          <w:tcPr>
+            <w:tcW w:w="4760" w:type="dxa"/>
+          </w:tcPr>
+          <w:p>
+            <w:pPr>
+              <w:cnfStyle w:val="000000100000" w:firstRow="0" w:lastRow="0" w:firstColumn="0" w:lastColumn="0" w:oddVBand="0" w:evenVBand="0" w:oddHBand="1" w:evenHBand="0" w:firstRowFirstColumn="0" w:firstRowLastColumn="0" w:lastRowFirstColumn="0" w:lastRowLastColumn="0"/>
+              <w:rPr>
+                <w:sz w:val="20"/>
+              </w:rPr>
+            </w:pPr>
+            <w:r>
+              <w:rPr>
+                <w:sz w:val="20"/>
+              </w:rPr>
+              <w:t xml:space="preserve">Transfer </w:t>
+            </w:r>
+            <w:proofErr w:type="spellStart"/>
+            <w:r>
+              <w:rPr>
+                <w:sz w:val="20"/>
+              </w:rPr>
+              <w:t>Url</w:t>
+            </w:r>
+            <w:proofErr w:type="spellEnd"/>
+            <w:r>
+              <w:rPr>
+                <w:sz w:val="20"/>
+              </w:rPr>
+              <w:t xml:space="preserve"> with http POST method</w:t>
+            </w:r>
+          </w:p>
+        </w:tc>
+      </w:tr>
+      <w:tr>
+        <w:tc>
+          <w:tcPr>
+            <w:cnfStyle w:val="001000000000" w:firstRow="0" w:lastRow="0" w:firstColumn="1" w:lastColumn="0" w:oddVBand="0" w:evenVBand="0" w:oddHBand="0" w:evenHBand="0" w:firstRowFirstColumn="0" w:firstRowLastColumn="0" w:lastRowFirstColumn="0" w:lastRowLastColumn="0"/>
+            <w:tcW w:w="4846" w:type="dxa"/>
+          </w:tcPr>
+          <w:p>
+            <w:pPr>
+              <w:rPr>
+                <w:b w:val="0"/>
+                <w:sz w:val="20"/>
+                <w:szCs w:val="20"/>
+                <w:lang w:val="nl-NL"/>
+              </w:rPr>
+            </w:pPr>
+            <w:r>
+              <w:rPr>
+                <w:rFonts w:cs="Courier New"/>
+                <w:b w:val="0"/>
+                <w:sz w:val="20"/>
+                <w:szCs w:val="20"/>
+              </w:rPr>
+              <w:t>http://localhost:8090/dronebuzzers/order</w:t>
+            </w:r>
+          </w:p>
+        </w:tc>
+        <w:tc>
+          <w:tcPr>
+            <w:tcW w:w="4760" w:type="dxa"/>
+          </w:tcPr>
+          <w:p>
+            <w:pPr>
+              <w:cnfStyle w:val="000000000000" w:firstRow="0" w:lastRow="0" w:firstColumn="0" w:lastColumn="0" w:oddVBand="0" w:evenVBand="0" w:oddHBand="0" w:evenHBand="0" w:firstRowFirstColumn="0" w:firstRowLastColumn="0" w:lastRowFirstColumn="0" w:lastRowLastColumn="0"/>
+              <w:rPr>
+                <w:sz w:val="20"/>
+              </w:rPr>
+            </w:pPr>
+            <w:r>
+              <w:rPr>
+                <w:sz w:val="20"/>
+              </w:rPr>
+              <w:t>Service endpoint</w:t>
+            </w:r>
+          </w:p>
+        </w:tc>
+      </w:tr>
+      <w:tr>
+        <w:trPr>
+          <w:cnfStyle w:val="000000100000" w:firstRow="0" w:lastRow="0" w:firstColumn="0" w:lastColumn="0" w:oddVBand="0" w:evenVBand="0" w:oddHBand="1" w:evenHBand="0" w:firstRowFirstColumn="0" w:firstRowLastColumn="0" w:lastRowFirstColumn="0" w:lastRowLastColumn="0"/>
+        </w:trPr>
+        <w:tc>
+          <w:tcPr>
+            <w:cnfStyle w:val="001000000000" w:firstRow="0" w:lastRow="0" w:firstColumn="1" w:lastColumn="0" w:oddVBand="0" w:evenVBand="0" w:oddHBand="0" w:evenHBand="0" w:firstRowFirstColumn="0" w:firstRowLastColumn="0" w:lastRowFirstColumn="0" w:lastRowLastColumn="0"/>
+            <w:tcW w:w="4846" w:type="dxa"/>
+          </w:tcPr>
+          <w:p>
+            <w:pPr>
+              <w:rPr>
+                <w:b w:val="0"/>
+                <w:sz w:val="20"/>
+                <w:szCs w:val="20"/>
+              </w:rPr>
+            </w:pPr>
+            <w:r>
+              <w:rPr>
+                <w:rFonts w:cs="Courier New"/>
+                <w:b w:val="0"/>
+                <w:sz w:val="20"/>
+                <w:szCs w:val="20"/>
+              </w:rPr>
+              <w:t>--header "</w:t>
+            </w:r>
+            <w:proofErr w:type="spellStart"/>
+            <w:r>
+              <w:rPr>
+                <w:rFonts w:cs="Courier New"/>
+                <w:b w:val="0"/>
+                <w:sz w:val="20"/>
+                <w:szCs w:val="20"/>
+              </w:rPr>
+              <w:t>Content-Type:application</w:t>
+            </w:r>
+            <w:proofErr w:type="spellEnd"/>
+            <w:r>
+              <w:rPr>
+                <w:rFonts w:cs="Courier New"/>
+                <w:b w:val="0"/>
+                <w:sz w:val="20"/>
+                <w:szCs w:val="20"/>
+              </w:rPr>
+              <w:t>/</w:t>
+            </w:r>
+            <w:proofErr w:type="spellStart"/>
+            <w:r>
+              <w:rPr>
+                <w:rFonts w:cs="Courier New"/>
+                <w:b w:val="0"/>
+                <w:sz w:val="20"/>
+                <w:szCs w:val="20"/>
+              </w:rPr>
+              <w:t>json</w:t>
+            </w:r>
+            <w:proofErr w:type="spellEnd"/>
+            <w:r>
+              <w:rPr>
+                <w:rFonts w:cs="Courier New"/>
+                <w:b w:val="0"/>
+                <w:sz w:val="20"/>
+                <w:szCs w:val="20"/>
+              </w:rPr>
+              <w:t>"</w:t>
+            </w:r>
+          </w:p>
+        </w:tc>
+        <w:tc>
+          <w:tcPr>
+            <w:tcW w:w="4760" w:type="dxa"/>
+          </w:tcPr>
+          <w:p>
+            <w:pPr>
+              <w:cnfStyle w:val="000000100000" w:firstRow="0" w:lastRow="0" w:firstColumn="0" w:lastColumn="0" w:oddVBand="0" w:evenVBand="0" w:oddHBand="1" w:evenHBand="0" w:firstRowFirstColumn="0" w:firstRowLastColumn="0" w:lastRowFirstColumn="0" w:lastRowLastColumn="0"/>
+              <w:rPr>
+                <w:sz w:val="20"/>
+              </w:rPr>
+            </w:pPr>
+            <w:r>
+              <w:rPr>
+                <w:sz w:val="20"/>
+              </w:rPr>
+              <w:t xml:space="preserve">http header named Content-Type and with value </w:t>
+            </w:r>
+            <w:r>
+              <w:rPr>
+                <w:sz w:val="20"/>
+              </w:rPr>
+              <w:lastRenderedPageBreak/>
+              <w:t>application/</w:t>
+            </w:r>
+            <w:proofErr w:type="spellStart"/>
+            <w:r>
+              <w:rPr>
+                <w:sz w:val="20"/>
+              </w:rPr>
+              <w:t>json</w:t>
+            </w:r>
+            <w:proofErr w:type="spellEnd"/>
+            <w:r>
+              <w:rPr>
+                <w:sz w:val="20"/>
+              </w:rPr>
+              <w:t xml:space="preserve"> is added</w:t>
+            </w:r>
+          </w:p>
+        </w:tc>
+      </w:tr>
+      <w:tr>
+        <w:tc>
+          <w:tcPr>
+            <w:cnfStyle w:val="001000000000" w:firstRow="0" w:lastRow="0" w:firstColumn="1" w:lastColumn="0" w:oddVBand="0" w:evenVBand="0" w:oddHBand="0" w:evenHBand="0" w:firstRowFirstColumn="0" w:firstRowLastColumn="0" w:lastRowFirstColumn="0" w:lastRowLastColumn="0"/>
+            <w:tcW w:w="4846" w:type="dxa"/>
+          </w:tcPr>
+          <w:p>
+            <w:pPr>
+              <w:rPr>
+                <w:b w:val="0"/>
+                <w:sz w:val="20"/>
+                <w:szCs w:val="20"/>
+              </w:rPr>
+            </w:pPr>
+            <w:r>
+              <w:rPr>
+                <w:rFonts w:cs="Courier New"/>
+                <w:b w:val="0"/>
+                <w:sz w:val="20"/>
+                <w:szCs w:val="20"/>
+              </w:rPr>
+              <w:lastRenderedPageBreak/>
+              <w:t>--data "@</w:t>
+            </w:r>
+            <w:proofErr w:type="spellStart"/>
+            <w:r>
+              <w:rPr>
+                <w:rFonts w:cs="Courier New"/>
+                <w:b w:val="0"/>
+                <w:sz w:val="20"/>
+                <w:szCs w:val="20"/>
+              </w:rPr>
+              <w:t>order.json</w:t>
+            </w:r>
+            <w:proofErr w:type="spellEnd"/>
+            <w:r>
+              <w:rPr>
+                <w:rFonts w:cs="Courier New"/>
+                <w:b w:val="0"/>
+                <w:sz w:val="20"/>
+                <w:szCs w:val="20"/>
+              </w:rPr>
+              <w:t>"</w:t>
+            </w:r>
+          </w:p>
+        </w:tc>
+        <w:tc>
+          <w:tcPr>
+            <w:tcW w:w="4760" w:type="dxa"/>
+          </w:tcPr>
+          <w:p>
+            <w:pPr>
+              <w:cnfStyle w:val="000000000000" w:firstRow="0" w:lastRow="0" w:firstColumn="0" w:lastColumn="0" w:oddVBand="0" w:evenVBand="0" w:oddHBand="0" w:evenHBand="0" w:firstRowFirstColumn="0" w:firstRowLastColumn="0" w:lastRowFirstColumn="0" w:lastRowLastColumn="0"/>
+              <w:rPr>
+                <w:sz w:val="20"/>
+              </w:rPr>
+            </w:pPr>
+            <w:r>
+              <w:rPr>
+                <w:sz w:val="20"/>
+              </w:rPr>
+              <w:t xml:space="preserve">Sends file </w:t>
+            </w:r>
+            <w:proofErr w:type="spellStart"/>
+            <w:r>
+              <w:rPr>
+                <w:sz w:val="20"/>
+              </w:rPr>
+              <w:t>order.json</w:t>
+            </w:r>
+            <w:proofErr w:type="spellEnd"/>
+            <w:r>
+              <w:rPr>
+                <w:sz w:val="20"/>
+              </w:rPr>
+              <w:t xml:space="preserve"> as data along with POST request</w:t>
+            </w:r>
+          </w:p>
+        </w:tc>
+      </w:tr>
+      <w:tr>
+        <w:trPr>
+          <w:cnfStyle w:val="000000100000" w:firstRow="0" w:lastRow="0" w:firstColumn="0" w:lastColumn="0" w:oddVBand="0" w:evenVBand="0" w:oddHBand="1" w:evenHBand="0" w:firstRowFirstColumn="0" w:firstRowLastColumn="0" w:lastRowFirstColumn="0" w:lastRowLastColumn="0"/>
+        </w:trPr>
+        <w:tc>
+          <w:tcPr>
+            <w:cnfStyle w:val="001000000000" w:firstRow="0" w:lastRow="0" w:firstColumn="1" w:lastColumn="0" w:oddVBand="0" w:evenVBand="0" w:oddHBand="0" w:evenHBand="0" w:firstRowFirstColumn="0" w:firstRowLastColumn="0" w:lastRowFirstColumn="0" w:lastRowLastColumn="0"/>
+            <w:tcW w:w="4846" w:type="dxa"/>
+          </w:tcPr>
+          <w:p>
+            <w:pPr>
+              <w:rPr>
+                <w:rFonts w:cs="Courier New"/>
+                <w:b w:val="0"/>
+                <w:sz w:val="20"/>
+                <w:szCs w:val="20"/>
+              </w:rPr>
+            </w:pPr>
+            <w:r>
+              <w:rPr>
+                <w:rFonts w:cs="Courier New"/>
+                <w:b w:val="0"/>
+                <w:sz w:val="20"/>
+                <w:szCs w:val="20"/>
+              </w:rPr>
+              <w:t>--silent</w:t>
+            </w:r>
+          </w:p>
+        </w:tc>
+        <w:tc>
+          <w:tcPr>
+            <w:tcW w:w="4760" w:type="dxa"/>
+          </w:tcPr>
+          <w:p>
+            <w:pPr>
+              <w:cnfStyle w:val="000000100000" w:firstRow="0" w:lastRow="0" w:firstColumn="0" w:lastColumn="0" w:oddVBand="0" w:evenVBand="0" w:oddHBand="1" w:evenHBand="0" w:firstRowFirstColumn="0" w:firstRowLastColumn="0" w:lastRowFirstColumn="0" w:lastRowLastColumn="0"/>
+              <w:rPr>
+                <w:sz w:val="20"/>
+              </w:rPr>
+            </w:pPr>
+            <w:r>
+              <w:rPr>
+                <w:sz w:val="20"/>
+              </w:rPr>
+              <w:t>Suppress progress meter and error messages</w:t>
+            </w:r>
+          </w:p>
+        </w:tc>
+      </w:tr>
+    </w:tbl>
+    <w:p/>
+    <w:p>
+      <w:r>
+        <w:t xml:space="preserve">The </w:t>
+      </w:r>
+      <w:proofErr w:type="spellStart"/>
+      <w:r>
+        <w:t>json_pp</w:t>
+      </w:r>
+      <w:proofErr w:type="spellEnd"/>
+      <w:r>
+        <w:t xml:space="preserve"> command is used for pretty-printing the </w:t>
+      </w:r>
+      <w:proofErr w:type="spellStart"/>
+      <w:r>
+        <w:t>json</w:t>
+      </w:r>
+      <w:proofErr w:type="spellEnd"/>
+      <w:r>
+        <w:t xml:space="preserve"> service output.</w:t>
+      </w:r>
+    </w:p>
+    <w:p>
+      <w:r>
+        <w:t>For example</w:t>
+      </w:r>
+    </w:p>
+    <w:p>
+      <w:r>
+        <w:rPr>
+          <w:noProof/>
+        </w:rPr>
         <w:drawing>
-          <wp:inline distT="0" distB="0" distL="0" distR="0" wp14:anchorId="120710A3" wp14:editId="080D5688">
-            <wp:extent cx="4305600" cy="1810800"/>
+          <wp:inline distT="0" distB="0" distL="0" distR="0" wp14:anchorId="201F9A49" wp14:editId="7B21656E">
+            <wp:extent cx="4597200" cy="3416400"/>
             <wp:effectExtent l="0" t="0" r="0" b="0"/>
-            <wp:docPr id="40" name="Picture 40"/>
+            <wp:docPr id="35" name="Picture 35"/>
             <wp:cNvGraphicFramePr>
               <a:graphicFrameLocks xmlns:a="http://schemas.openxmlformats.org/drawingml/2006/main" noChangeAspect="1"/>
             </wp:cNvGraphicFramePr>
@@ -4405,7 +4719,7 @@
                   <pic:spPr>
                     <a:xfrm>
                       <a:off x="0" y="0"/>
-                      <a:ext cx="4305600" cy="1810800"/>
+                      <a:ext cx="4597200" cy="3416400"/>
                     </a:xfrm>
                     <a:prstGeom prst="rect">
                       <a:avLst/>
@@ -4418,18 +4732,65 @@
         </w:drawing>
       </w:r>
     </w:p>
-    <w:p>
-      <w:r>
-        <w:t>Open that file. In your collections, the SigSpringBoot101 – lab 1 collection is now added:</w:t>
+    <w:p/>
+    <w:p>
+      <w:pPr>
+        <w:pBdr>
+          <w:top w:val="single" w:sz="4" w:space="1" w:color="auto"/>
+          <w:left w:val="single" w:sz="4" w:space="4" w:color="auto"/>
+          <w:bottom w:val="single" w:sz="4" w:space="1" w:color="auto"/>
+          <w:right w:val="single" w:sz="4" w:space="4" w:color="auto"/>
+        </w:pBdr>
+      </w:pPr>
+      <w:r>
+        <w:t xml:space="preserve">Take some time to examine how request and response objects map to </w:t>
+      </w:r>
+      <w:proofErr w:type="spellStart"/>
+      <w:r>
+        <w:t>json</w:t>
+      </w:r>
+      <w:proofErr w:type="spellEnd"/>
+      <w:r>
+        <w:t xml:space="preserve"> messages.</w:t>
+      </w:r>
+    </w:p>
+    <w:p/>
+    <w:p>
+      <w:pPr>
+        <w:rPr>
+          <w:b/>
+        </w:rPr>
+      </w:pPr>
+      <w:r>
+        <w:rPr>
+          <w:b/>
+        </w:rPr>
+        <w:t>Step 4</w:t>
+      </w:r>
+      <w:r>
+        <w:rPr>
+          <w:b/>
+        </w:rPr>
+        <w:t>: run and test with Postman</w:t>
+      </w:r>
+    </w:p>
+    <w:p>
+      <w:r>
+        <w:t>An easier way to run these tests is to use the Postman app. All is needed is a google account.</w:t>
+      </w:r>
+    </w:p>
+    <w:p>
+      <w:r>
+        <w:t xml:space="preserve">Start the app by clicking the icon: </w:t>
       </w:r>
     </w:p>
     <w:p>
       <w:r>
         <w:drawing>
-          <wp:inline distT="0" distB="0" distL="0" distR="0" wp14:anchorId="7929D373" wp14:editId="54A1E59A">
-            <wp:extent cx="1522800" cy="1087200"/>
-            <wp:effectExtent l="0" t="0" r="1270" b="0"/>
-            <wp:docPr id="41" name="Picture 41"/>
+          <wp:inline distT="0" distB="0" distL="0" distR="0" wp14:anchorId="1EECD5B6" wp14:editId="781799BE">
+            <wp:extent cx="295200" cy="291600"/>
+            <wp:effectExtent l="0" t="0" r="0" b="0"/>
+            <wp:docPr id="51" name="Picture 51"/>
             <wp:cNvGraphicFramePr>
               <a:graphicFrameLocks xmlns:a="http://schemas.openxmlformats.org/drawingml/2006/main" noChangeAspect="1"/>
             </wp:cNvGraphicFramePr>
@@ -4449,7 +4810,7 @@
                   <pic:spPr>
                     <a:xfrm>
                       <a:off x="0" y="0"/>
-                      <a:ext cx="1522800" cy="1087200"/>
+                      <a:ext cx="295200" cy="291600"/>
                     </a:xfrm>
                     <a:prstGeom prst="rect">
                       <a:avLst/>
@@ -4462,16 +4823,23 @@
         </w:drawing>
       </w:r>
     </w:p>
-    <w:p>
-      <w:r>
-        <w:t xml:space="preserve">Click the post Order request and click the blue send button </w:t>
-      </w:r>
-      <w:r>
+    <w:p/>
+    <w:p>
+      <w:r>
+        <w:lastRenderedPageBreak/>
+        <w:t>The main page will open. Go to the collections tab and click the import  button</w:t>
+      </w:r>
+    </w:p>
+    <w:p>
+      <w:r>
+        <w:rPr>
+          <w:noProof/>
+        </w:rPr>
         <w:drawing>
-          <wp:inline distT="0" distB="0" distL="0" distR="0" wp14:anchorId="2E47ACF0" wp14:editId="4D17EDFA">
-            <wp:extent cx="739204" cy="289585"/>
-            <wp:effectExtent l="0" t="0" r="3810" b="0"/>
-            <wp:docPr id="42" name="Picture 42"/>
+          <wp:inline distT="0" distB="0" distL="0" distR="0" wp14:anchorId="76E88EE9" wp14:editId="164C0757">
+            <wp:extent cx="1555200" cy="864000"/>
+            <wp:effectExtent l="0" t="0" r="6985" b="0"/>
+            <wp:docPr id="39" name="Picture 39"/>
             <wp:cNvGraphicFramePr>
               <a:graphicFrameLocks xmlns:a="http://schemas.openxmlformats.org/drawingml/2006/main" noChangeAspect="1"/>
             </wp:cNvGraphicFramePr>
@@ -4491,7 +4859,7 @@
                   <pic:spPr>
                     <a:xfrm>
                       <a:off x="0" y="0"/>
-                      <a:ext cx="739204" cy="289585"/>
+                      <a:ext cx="1555200" cy="864000"/>
                     </a:xfrm>
                     <a:prstGeom prst="rect">
                       <a:avLst/>
@@ -4506,17 +4874,40 @@
     </w:p>
     <w:p>
       <w:r>
-        <w:t>That should result in a screen like below:</w:t>
-      </w:r>
-    </w:p>
-    <w:p>
-      <w:r>
-        <w:lastRenderedPageBreak/>
+        <w:t>A postman collection is stored in the</w:t>
+      </w:r>
+      <w:r>
+        <w:t xml:space="preserve"> directory </w:t>
+      </w:r>
+      <w:r>
+        <w:rPr>
+          <w:rFonts w:ascii="Courier New" w:hAnsi="Courier New" w:cs="Courier New"/>
+        </w:rPr>
+        <w:t>SIGSpringBoot101/lab 1/postman</w:t>
+      </w:r>
+      <w:r>
+        <w:t xml:space="preserve">, named </w:t>
+      </w:r>
+      <w:r>
+        <w:rPr>
+          <w:rFonts w:ascii="Courier New" w:hAnsi="Courier New" w:cs="Courier New"/>
+        </w:rPr>
+        <w:t>SigSpringBoot101 - lab 1.postman_collection.json</w:t>
+      </w:r>
+      <w:r>
+        <w:t xml:space="preserve"> : </w:t>
+      </w:r>
+    </w:p>
+    <w:p>
+      <w:r>
+        <w:rPr>
+          <w:noProof/>
+        </w:rPr>
         <w:drawing>
-          <wp:inline distT="0" distB="0" distL="0" distR="0" wp14:anchorId="7BA52F67" wp14:editId="59FCE34B">
-            <wp:extent cx="5972810" cy="3856990"/>
-            <wp:effectExtent l="0" t="0" r="8890" b="0"/>
-            <wp:docPr id="43" name="Picture 43"/>
+          <wp:inline distT="0" distB="0" distL="0" distR="0" wp14:anchorId="120710A3" wp14:editId="080D5688">
+            <wp:extent cx="4305600" cy="1810800"/>
+            <wp:effectExtent l="0" t="0" r="0" b="0"/>
+            <wp:docPr id="40" name="Picture 40"/>
             <wp:cNvGraphicFramePr>
               <a:graphicFrameLocks xmlns:a="http://schemas.openxmlformats.org/drawingml/2006/main" noChangeAspect="1"/>
             </wp:cNvGraphicFramePr>
@@ -4536,6 +4927,146 @@
                   <pic:spPr>
                     <a:xfrm>
                       <a:off x="0" y="0"/>
+                      <a:ext cx="4305600" cy="1810800"/>
+                    </a:xfrm>
+                    <a:prstGeom prst="rect">
+                      <a:avLst/>
+                    </a:prstGeom>
+                  </pic:spPr>
+                </pic:pic>
+              </a:graphicData>
+            </a:graphic>
+          </wp:inline>
+        </w:drawing>
+      </w:r>
+    </w:p>
+    <w:p>
+      <w:r>
+        <w:t>Open that file. In your collections, the SigSpringBoot101 – lab 1 collection is now added:</w:t>
+      </w:r>
+    </w:p>
+    <w:p>
+      <w:r>
+        <w:rPr>
+          <w:noProof/>
+        </w:rPr>
+        <w:drawing>
+          <wp:inline distT="0" distB="0" distL="0" distR="0" wp14:anchorId="7929D373" wp14:editId="54A1E59A">
+            <wp:extent cx="1522800" cy="1087200"/>
+            <wp:effectExtent l="0" t="0" r="1270" b="0"/>
+            <wp:docPr id="41" name="Picture 41"/>
+            <wp:cNvGraphicFramePr>
+              <a:graphicFrameLocks xmlns:a="http://schemas.openxmlformats.org/drawingml/2006/main" noChangeAspect="1"/>
+            </wp:cNvGraphicFramePr>
+            <a:graphic xmlns:a="http://schemas.openxmlformats.org/drawingml/2006/main">
+              <a:graphicData uri="http://schemas.openxmlformats.org/drawingml/2006/picture">
+                <pic:pic xmlns:pic="http://schemas.openxmlformats.org/drawingml/2006/picture">
+                  <pic:nvPicPr>
+                    <pic:cNvPr id="0" name=""/>
+                    <pic:cNvPicPr/>
+                  </pic:nvPicPr>
+                  <pic:blipFill>
+                    <a:blip r:embed="rId46"/>
+                    <a:stretch>
+                      <a:fillRect/>
+                    </a:stretch>
+                  </pic:blipFill>
+                  <pic:spPr>
+                    <a:xfrm>
+                      <a:off x="0" y="0"/>
+                      <a:ext cx="1522800" cy="1087200"/>
+                    </a:xfrm>
+                    <a:prstGeom prst="rect">
+                      <a:avLst/>
+                    </a:prstGeom>
+                  </pic:spPr>
+                </pic:pic>
+              </a:graphicData>
+            </a:graphic>
+          </wp:inline>
+        </w:drawing>
+      </w:r>
+    </w:p>
+    <w:p>
+      <w:r>
+        <w:t xml:space="preserve">Click the post Order request and click the blue send button </w:t>
+      </w:r>
+      <w:r>
+        <w:rPr>
+          <w:noProof/>
+        </w:rPr>
+        <w:drawing>
+          <wp:inline distT="0" distB="0" distL="0" distR="0" wp14:anchorId="2E47ACF0" wp14:editId="4D17EDFA">
+            <wp:extent cx="739204" cy="289585"/>
+            <wp:effectExtent l="0" t="0" r="3810" b="0"/>
+            <wp:docPr id="42" name="Picture 42"/>
+            <wp:cNvGraphicFramePr>
+              <a:graphicFrameLocks xmlns:a="http://schemas.openxmlformats.org/drawingml/2006/main" noChangeAspect="1"/>
+            </wp:cNvGraphicFramePr>
+            <a:graphic xmlns:a="http://schemas.openxmlformats.org/drawingml/2006/main">
+              <a:graphicData uri="http://schemas.openxmlformats.org/drawingml/2006/picture">
+                <pic:pic xmlns:pic="http://schemas.openxmlformats.org/drawingml/2006/picture">
+                  <pic:nvPicPr>
+                    <pic:cNvPr id="0" name=""/>
+                    <pic:cNvPicPr/>
+                  </pic:nvPicPr>
+                  <pic:blipFill>
+                    <a:blip r:embed="rId47"/>
+                    <a:stretch>
+                      <a:fillRect/>
+                    </a:stretch>
+                  </pic:blipFill>
+                  <pic:spPr>
+                    <a:xfrm>
+                      <a:off x="0" y="0"/>
+                      <a:ext cx="739204" cy="289585"/>
+                    </a:xfrm>
+                    <a:prstGeom prst="rect">
+                      <a:avLst/>
+                    </a:prstGeom>
+                  </pic:spPr>
+                </pic:pic>
+              </a:graphicData>
+            </a:graphic>
+          </wp:inline>
+        </w:drawing>
+      </w:r>
+    </w:p>
+    <w:p>
+      <w:r>
+        <w:t>That should result in a screen like below:</w:t>
+      </w:r>
+    </w:p>
+    <w:p>
+      <w:r>
+        <w:rPr>
+          <w:noProof/>
+        </w:rPr>
+        <w:lastRenderedPageBreak/>
+        <w:drawing>
+          <wp:inline distT="0" distB="0" distL="0" distR="0" wp14:anchorId="7BA52F67" wp14:editId="59FCE34B">
+            <wp:extent cx="5972810" cy="3856990"/>
+            <wp:effectExtent l="0" t="0" r="8890" b="0"/>
+            <wp:docPr id="43" name="Picture 43"/>
+            <wp:cNvGraphicFramePr>
+              <a:graphicFrameLocks xmlns:a="http://schemas.openxmlformats.org/drawingml/2006/main" noChangeAspect="1"/>
+            </wp:cNvGraphicFramePr>
+            <a:graphic xmlns:a="http://schemas.openxmlformats.org/drawingml/2006/main">
+              <a:graphicData uri="http://schemas.openxmlformats.org/drawingml/2006/picture">
+                <pic:pic xmlns:pic="http://schemas.openxmlformats.org/drawingml/2006/picture">
+                  <pic:nvPicPr>
+                    <pic:cNvPr id="0" name=""/>
+                    <pic:cNvPicPr/>
+                  </pic:nvPicPr>
+                  <pic:blipFill>
+                    <a:blip r:embed="rId48"/>
+                    <a:stretch>
+                      <a:fillRect/>
+                    </a:stretch>
+                  </pic:blipFill>
+                  <pic:spPr>
+                    <a:xfrm>
+                      <a:off x="0" y="0"/>
                       <a:ext cx="5972810" cy="3856990"/>
                     </a:xfrm>
                     <a:prstGeom prst="rect">
@@ -4555,7 +5086,36 @@
         <w:t>This is a good time to fiddle with the other requests ;-)</w:t>
       </w:r>
     </w:p>
-    <w:p/>
+    <w:p>
+      <w:r>
+        <w:t xml:space="preserve">Note: it would be nice to have a GET order operation that retrieves the data on </w:t>
+      </w:r>
+      <w:r>
+        <w:t xml:space="preserve">a </w:t>
+      </w:r>
+      <w:r>
+        <w:t xml:space="preserve">submitted order. That is left out of this Lab, as it would require </w:t>
+      </w:r>
+      <w:r>
+        <w:t xml:space="preserve">additional code that would further </w:t>
+      </w:r>
+      <w:proofErr w:type="spellStart"/>
+      <w:r>
+        <w:t>complicatie</w:t>
+      </w:r>
+      <w:proofErr w:type="spellEnd"/>
+      <w:r>
+        <w:t xml:space="preserve"> the Lab. However, in Lab 6, submitted orders are stored in a </w:t>
+      </w:r>
+      <w:proofErr w:type="spellStart"/>
+      <w:r>
+        <w:t>DataBase</w:t>
+      </w:r>
+      <w:proofErr w:type="spellEnd"/>
+      <w:r>
+        <w:t>. Here, also an operation for retrieving order data is added.</w:t>
+      </w:r>
+    </w:p>
     <w:p>
       <w:pPr>
         <w:pStyle w:val="Heading1"/>
@@ -4577,7 +5137,19 @@
     <w:p/>
     <w:p>
       <w:r>
-        <w:t xml:space="preserve">After completion of this lab, you have made a REST web service in Spring Boot. The completed code for this REST web service can be found under  </w:t>
+        <w:t xml:space="preserve">After completion of this lab, you have </w:t>
+      </w:r>
+      <w:r>
+        <w:t xml:space="preserve">implemented </w:t>
+      </w:r>
+      <w:r>
+        <w:t xml:space="preserve">a REST web service in </w:t>
+      </w:r>
+      <w:r>
+        <w:t xml:space="preserve">Java using </w:t>
+      </w:r>
+      <w:r>
+        <w:t xml:space="preserve">Spring Boot. The complete code for this REST web service can be found under  </w:t>
       </w:r>
       <w:r>
         <w:t>SIGSpringBoot101/lab 1/</w:t>
@@ -4588,11 +5160,20 @@
       </w:r>
       <w:proofErr w:type="spellEnd"/>
       <w:r>
+        <w:t>-completed</w:t>
+      </w:r>
+      <w:r>
         <w:t>.</w:t>
       </w:r>
     </w:p>
     <w:p>
       <w:r>
+        <w:t>This service can deployed and run on a simple Tomcat web server – no complex Java EE machinery is required. Later on we will see how we can take our Spring Boot application out of STS/Eclipse and deploy it on a runtime platform – in Docker, on the cloud and beyond.</w:t>
+      </w:r>
+    </w:p>
+    <w:p>
+      <w:r>
+        <w:lastRenderedPageBreak/>
         <w:t>The service implements the following operations:</w:t>
       </w:r>
     </w:p>
@@ -4661,7 +5242,7 @@
             <w:pPr>
               <w:cnfStyle w:val="000000100000" w:firstRow="0" w:lastRow="0" w:firstColumn="0" w:lastColumn="0" w:oddVBand="0" w:evenVBand="0" w:oddHBand="1" w:evenHBand="0" w:firstRowFirstColumn="0" w:firstRowLastColumn="0" w:lastRowFirstColumn="0" w:lastRowLastColumn="0"/>
             </w:pPr>
-            <w:hyperlink r:id="rId46" w:history="1">
+            <w:hyperlink r:id="rId49" w:history="1">
               <w:r>
                 <w:rPr>
                   <w:rStyle w:val="Hyperlink"/>
@@ -4695,7 +5276,7 @@
             <w:pPr>
               <w:cnfStyle w:val="000000000000" w:firstRow="0" w:lastRow="0" w:firstColumn="0" w:lastColumn="0" w:oddVBand="0" w:evenVBand="0" w:oddHBand="0" w:evenHBand="0" w:firstRowFirstColumn="0" w:firstRowLastColumn="0" w:lastRowFirstColumn="0" w:lastRowLastColumn="0"/>
             </w:pPr>
-            <w:hyperlink r:id="rId47" w:history="1">
+            <w:hyperlink r:id="rId50" w:history="1">
               <w:r>
                 <w:rPr>
                   <w:rStyle w:val="Hyperlink"/>
@@ -4729,7 +5310,7 @@
             <w:pPr>
               <w:cnfStyle w:val="000000100000" w:firstRow="0" w:lastRow="0" w:firstColumn="0" w:lastColumn="0" w:oddVBand="0" w:evenVBand="0" w:oddHBand="1" w:evenHBand="0" w:firstRowFirstColumn="0" w:firstRowLastColumn="0" w:lastRowFirstColumn="0" w:lastRowLastColumn="0"/>
             </w:pPr>
-            <w:hyperlink r:id="rId48" w:history="1">
+            <w:hyperlink r:id="rId51" w:history="1">
               <w:r>
                 <w:rPr>
                   <w:rStyle w:val="Hyperlink"/>
@@ -4763,7 +5344,7 @@
             <w:pPr>
               <w:cnfStyle w:val="000000000000" w:firstRow="0" w:lastRow="0" w:firstColumn="0" w:lastColumn="0" w:oddVBand="0" w:evenVBand="0" w:oddHBand="0" w:evenHBand="0" w:firstRowFirstColumn="0" w:firstRowLastColumn="0" w:lastRowFirstColumn="0" w:lastRowLastColumn="0"/>
             </w:pPr>
-            <w:hyperlink r:id="rId49" w:history="1">
+            <w:hyperlink r:id="rId52" w:history="1">
               <w:r>
                 <w:rPr>
                   <w:rStyle w:val="Hyperlink"/>
@@ -4797,7 +5378,7 @@
             <w:pPr>
               <w:cnfStyle w:val="000000100000" w:firstRow="0" w:lastRow="0" w:firstColumn="0" w:lastColumn="0" w:oddVBand="0" w:evenVBand="0" w:oddHBand="1" w:evenHBand="0" w:firstRowFirstColumn="0" w:firstRowLastColumn="0" w:lastRowFirstColumn="0" w:lastRowLastColumn="0"/>
             </w:pPr>
-            <w:hyperlink r:id="rId50" w:history="1">
+            <w:hyperlink r:id="rId53" w:history="1">
               <w:r>
                 <w:rPr>
                   <w:rStyle w:val="Hyperlink"/>
@@ -4815,6 +5396,18 @@
               </w:rPr>
               <w:t xml:space="preserve"> </w:t>
             </w:r>
+            <w:r>
+              <w:rPr>
+                <w:rFonts w:ascii="Helvetica" w:hAnsi="Helvetica" w:cs="Helvetica"/>
+                <w:color w:val="505050"/>
+                <w:sz w:val="18"/>
+                <w:szCs w:val="18"/>
+                <w:shd w:val="clear" w:color="auto" w:fill="FAFAFA"/>
+              </w:rPr>
+              <w:t xml:space="preserve"> (POST)</w:t>
+            </w:r>
+            <w:bookmarkStart w:id="0" w:name="_GoBack"/>
+            <w:bookmarkEnd w:id="0"/>
           </w:p>
         </w:tc>
       </w:tr>
@@ -4824,11 +5417,9 @@
       <w:r>
         <w:t>Also, you have seen how Postman can be used for testing REST services.</w:t>
       </w:r>
-      <w:bookmarkStart w:id="0" w:name="_GoBack"/>
-      <w:bookmarkEnd w:id="0"/>
     </w:p>
     <w:sectPr>
-      <w:headerReference w:type="default" r:id="rId51"/>
+      <w:headerReference w:type="default" r:id="rId54"/>
       <w:pgSz w:w="12240" w:h="15840"/>
       <w:pgMar w:top="1417" w:right="1417" w:bottom="1417" w:left="1417" w:header="708" w:footer="708" w:gutter="0"/>
       <w:cols w:space="708"/>
@@ -5178,6 +5769,98 @@
     </w:lvl>
   </w:abstractNum>
   <w:abstractNum w:abstractNumId="2">
+    <w:nsid w:val="278D1847"/>
+    <w:multiLevelType w:val="hybridMultilevel"/>
+    <w:tmpl w:val="0D3E632E"/>
+    <w:lvl w:ilvl="0" w:tplc="0409000F">
+      <w:start w:val="1"/>
+      <w:numFmt w:val="decimal"/>
+      <w:lvlText w:val="%1."/>
+      <w:lvlJc w:val="left"/>
+      <w:pPr>
+        <w:ind w:left="720" w:hanging="360"/>
+      </w:pPr>
+      <w:rPr>
+        <w:rFonts w:hint="default"/>
+      </w:rPr>
+    </w:lvl>
+    <w:lvl w:ilvl="1" w:tplc="04090001">
+      <w:start w:val="1"/>
+      <w:numFmt w:val="bullet"/>
+      <w:lvlText w:val=""/>
+      <w:lvlJc w:val="left"/>
+      <w:pPr>
+        <w:ind w:left="1440" w:hanging="360"/>
+      </w:pPr>
+      <w:rPr>
+        <w:rFonts w:ascii="Symbol" w:hAnsi="Symbol" w:hint="default"/>
+      </w:rPr>
+    </w:lvl>
+    <w:lvl w:ilvl="2" w:tplc="0409001B" w:tentative="1">
+      <w:start w:val="1"/>
+      <w:numFmt w:val="lowerRoman"/>
+      <w:lvlText w:val="%3."/>
+      <w:lvlJc w:val="right"/>
+      <w:pPr>
+        <w:ind w:left="2160" w:hanging="180"/>
+      </w:pPr>
+    </w:lvl>
+    <w:lvl w:ilvl="3" w:tplc="0409000F" w:tentative="1">
+      <w:start w:val="1"/>
+      <w:numFmt w:val="decimal"/>
+      <w:lvlText w:val="%4."/>
+      <w:lvlJc w:val="left"/>
+      <w:pPr>
+        <w:ind w:left="2880" w:hanging="360"/>
+      </w:pPr>
+    </w:lvl>
+    <w:lvl w:ilvl="4" w:tplc="04090019" w:tentative="1">
+      <w:start w:val="1"/>
+      <w:numFmt w:val="lowerLetter"/>
+      <w:lvlText w:val="%5."/>
+      <w:lvlJc w:val="left"/>
+      <w:pPr>
+        <w:ind w:left="3600" w:hanging="360"/>
+      </w:pPr>
+    </w:lvl>
+    <w:lvl w:ilvl="5" w:tplc="0409001B" w:tentative="1">
+      <w:start w:val="1"/>
+      <w:numFmt w:val="lowerRoman"/>
+      <w:lvlText w:val="%6."/>
+      <w:lvlJc w:val="right"/>
+      <w:pPr>
+        <w:ind w:left="4320" w:hanging="180"/>
+      </w:pPr>
+    </w:lvl>
+    <w:lvl w:ilvl="6" w:tplc="0409000F" w:tentative="1">
+      <w:start w:val="1"/>
+      <w:numFmt w:val="decimal"/>
+      <w:lvlText w:val="%7."/>
+      <w:lvlJc w:val="left"/>
+      <w:pPr>
+        <w:ind w:left="5040" w:hanging="360"/>
+      </w:pPr>
+    </w:lvl>
+    <w:lvl w:ilvl="7" w:tplc="04090019" w:tentative="1">
+      <w:start w:val="1"/>
+      <w:numFmt w:val="lowerLetter"/>
+      <w:lvlText w:val="%8."/>
+      <w:lvlJc w:val="left"/>
+      <w:pPr>
+        <w:ind w:left="5760" w:hanging="360"/>
+      </w:pPr>
+    </w:lvl>
+    <w:lvl w:ilvl="8" w:tplc="0409001B" w:tentative="1">
+      <w:start w:val="1"/>
+      <w:numFmt w:val="lowerRoman"/>
+      <w:lvlText w:val="%9."/>
+      <w:lvlJc w:val="right"/>
+      <w:pPr>
+        <w:ind w:left="6480" w:hanging="180"/>
+      </w:pPr>
+    </w:lvl>
+  </w:abstractNum>
+  <w:abstractNum w:abstractNumId="3">
     <w:nsid w:val="2F5B013A"/>
     <w:multiLevelType w:val="hybridMultilevel"/>
     <w:tmpl w:val="7ED422AC"/>
@@ -5263,7 +5946,7 @@
       </w:pPr>
     </w:lvl>
   </w:abstractNum>
-  <w:abstractNum w:abstractNumId="3">
+  <w:abstractNum w:abstractNumId="4">
     <w:nsid w:val="325402E5"/>
     <w:multiLevelType w:val="hybridMultilevel"/>
     <w:tmpl w:val="5A889BF6"/>
@@ -5349,7 +6032,231 @@
       </w:pPr>
     </w:lvl>
   </w:abstractNum>
-  <w:abstractNum w:abstractNumId="4">
+  <w:abstractNum w:abstractNumId="5">
+    <w:nsid w:val="51A01F5A"/>
+    <w:multiLevelType w:val="hybridMultilevel"/>
+    <w:tmpl w:val="E1BC9EA0"/>
+    <w:lvl w:ilvl="0" w:tplc="9C90C1AC">
+      <w:numFmt w:val="bullet"/>
+      <w:lvlText w:val="-"/>
+      <w:lvlJc w:val="left"/>
+      <w:pPr>
+        <w:ind w:left="720" w:hanging="360"/>
+      </w:pPr>
+      <w:rPr>
+        <w:rFonts w:ascii="Calibri" w:eastAsiaTheme="minorHAnsi" w:hAnsi="Calibri" w:cstheme="minorBidi" w:hint="default"/>
+      </w:rPr>
+    </w:lvl>
+    <w:lvl w:ilvl="1" w:tplc="04090003" w:tentative="1">
+      <w:start w:val="1"/>
+      <w:numFmt w:val="bullet"/>
+      <w:lvlText w:val="o"/>
+      <w:lvlJc w:val="left"/>
+      <w:pPr>
+        <w:ind w:left="1440" w:hanging="360"/>
+      </w:pPr>
+      <w:rPr>
+        <w:rFonts w:ascii="Courier New" w:hAnsi="Courier New" w:cs="Courier New" w:hint="default"/>
+      </w:rPr>
+    </w:lvl>
+    <w:lvl w:ilvl="2" w:tplc="04090005" w:tentative="1">
+      <w:start w:val="1"/>
+      <w:numFmt w:val="bullet"/>
+      <w:lvlText w:val=""/>
+      <w:lvlJc w:val="left"/>
+      <w:pPr>
+        <w:ind w:left="2160" w:hanging="360"/>
+      </w:pPr>
+      <w:rPr>
+        <w:rFonts w:ascii="Wingdings" w:hAnsi="Wingdings" w:hint="default"/>
+      </w:rPr>
+    </w:lvl>
+    <w:lvl w:ilvl="3" w:tplc="04090001" w:tentative="1">
+      <w:start w:val="1"/>
+      <w:numFmt w:val="bullet"/>
+      <w:lvlText w:val=""/>
+      <w:lvlJc w:val="left"/>
+      <w:pPr>
+        <w:ind w:left="2880" w:hanging="360"/>
+      </w:pPr>
+      <w:rPr>
+        <w:rFonts w:ascii="Symbol" w:hAnsi="Symbol" w:hint="default"/>
+      </w:rPr>
+    </w:lvl>
+    <w:lvl w:ilvl="4" w:tplc="04090003" w:tentative="1">
+      <w:start w:val="1"/>
+      <w:numFmt w:val="bullet"/>
+      <w:lvlText w:val="o"/>
+      <w:lvlJc w:val="left"/>
+      <w:pPr>
+        <w:ind w:left="3600" w:hanging="360"/>
+      </w:pPr>
+      <w:rPr>
+        <w:rFonts w:ascii="Courier New" w:hAnsi="Courier New" w:cs="Courier New" w:hint="default"/>
+      </w:rPr>
+    </w:lvl>
+    <w:lvl w:ilvl="5" w:tplc="04090005" w:tentative="1">
+      <w:start w:val="1"/>
+      <w:numFmt w:val="bullet"/>
+      <w:lvlText w:val=""/>
+      <w:lvlJc w:val="left"/>
+      <w:pPr>
+        <w:ind w:left="4320" w:hanging="360"/>
+      </w:pPr>
+      <w:rPr>
+        <w:rFonts w:ascii="Wingdings" w:hAnsi="Wingdings" w:hint="default"/>
+      </w:rPr>
+    </w:lvl>
+    <w:lvl w:ilvl="6" w:tplc="04090001" w:tentative="1">
+      <w:start w:val="1"/>
+      <w:numFmt w:val="bullet"/>
+      <w:lvlText w:val=""/>
+      <w:lvlJc w:val="left"/>
+      <w:pPr>
+        <w:ind w:left="5040" w:hanging="360"/>
+      </w:pPr>
+      <w:rPr>
+        <w:rFonts w:ascii="Symbol" w:hAnsi="Symbol" w:hint="default"/>
+      </w:rPr>
+    </w:lvl>
+    <w:lvl w:ilvl="7" w:tplc="04090003" w:tentative="1">
+      <w:start w:val="1"/>
+      <w:numFmt w:val="bullet"/>
+      <w:lvlText w:val="o"/>
+      <w:lvlJc w:val="left"/>
+      <w:pPr>
+        <w:ind w:left="5760" w:hanging="360"/>
+      </w:pPr>
+      <w:rPr>
+        <w:rFonts w:ascii="Courier New" w:hAnsi="Courier New" w:cs="Courier New" w:hint="default"/>
+      </w:rPr>
+    </w:lvl>
+    <w:lvl w:ilvl="8" w:tplc="04090005" w:tentative="1">
+      <w:start w:val="1"/>
+      <w:numFmt w:val="bullet"/>
+      <w:lvlText w:val=""/>
+      <w:lvlJc w:val="left"/>
+      <w:pPr>
+        <w:ind w:left="6480" w:hanging="360"/>
+      </w:pPr>
+      <w:rPr>
+        <w:rFonts w:ascii="Wingdings" w:hAnsi="Wingdings" w:hint="default"/>
+      </w:rPr>
+    </w:lvl>
+  </w:abstractNum>
+  <w:abstractNum w:abstractNumId="6">
+    <w:nsid w:val="55392DAB"/>
+    <w:multiLevelType w:val="hybridMultilevel"/>
+    <w:tmpl w:val="77E4C0A2"/>
+    <w:lvl w:ilvl="0" w:tplc="9C90C1AC">
+      <w:numFmt w:val="bullet"/>
+      <w:lvlText w:val="-"/>
+      <w:lvlJc w:val="left"/>
+      <w:pPr>
+        <w:ind w:left="720" w:hanging="360"/>
+      </w:pPr>
+      <w:rPr>
+        <w:rFonts w:ascii="Calibri" w:eastAsiaTheme="minorHAnsi" w:hAnsi="Calibri" w:cstheme="minorBidi" w:hint="default"/>
+      </w:rPr>
+    </w:lvl>
+    <w:lvl w:ilvl="1" w:tplc="04090003" w:tentative="1">
+      <w:start w:val="1"/>
+      <w:numFmt w:val="bullet"/>
+      <w:lvlText w:val="o"/>
+      <w:lvlJc w:val="left"/>
+      <w:pPr>
+        <w:ind w:left="1440" w:hanging="360"/>
+      </w:pPr>
+      <w:rPr>
+        <w:rFonts w:ascii="Courier New" w:hAnsi="Courier New" w:cs="Courier New" w:hint="default"/>
+      </w:rPr>
+    </w:lvl>
+    <w:lvl w:ilvl="2" w:tplc="04090005" w:tentative="1">
+      <w:start w:val="1"/>
+      <w:numFmt w:val="bullet"/>
+      <w:lvlText w:val=""/>
+      <w:lvlJc w:val="left"/>
+      <w:pPr>
+        <w:ind w:left="2160" w:hanging="360"/>
+      </w:pPr>
+      <w:rPr>
+        <w:rFonts w:ascii="Wingdings" w:hAnsi="Wingdings" w:hint="default"/>
+      </w:rPr>
+    </w:lvl>
+    <w:lvl w:ilvl="3" w:tplc="04090001" w:tentative="1">
+      <w:start w:val="1"/>
+      <w:numFmt w:val="bullet"/>
+      <w:lvlText w:val=""/>
+      <w:lvlJc w:val="left"/>
+      <w:pPr>
+        <w:ind w:left="2880" w:hanging="360"/>
+      </w:pPr>
+      <w:rPr>
+        <w:rFonts w:ascii="Symbol" w:hAnsi="Symbol" w:hint="default"/>
+      </w:rPr>
+    </w:lvl>
+    <w:lvl w:ilvl="4" w:tplc="04090003" w:tentative="1">
+      <w:start w:val="1"/>
+      <w:numFmt w:val="bullet"/>
+      <w:lvlText w:val="o"/>
+      <w:lvlJc w:val="left"/>
+      <w:pPr>
+        <w:ind w:left="3600" w:hanging="360"/>
+      </w:pPr>
+      <w:rPr>
+        <w:rFonts w:ascii="Courier New" w:hAnsi="Courier New" w:cs="Courier New" w:hint="default"/>
+      </w:rPr>
+    </w:lvl>
+    <w:lvl w:ilvl="5" w:tplc="04090005" w:tentative="1">
+      <w:start w:val="1"/>
+      <w:numFmt w:val="bullet"/>
+      <w:lvlText w:val=""/>
+      <w:lvlJc w:val="left"/>
+      <w:pPr>
+        <w:ind w:left="4320" w:hanging="360"/>
+      </w:pPr>
+      <w:rPr>
+        <w:rFonts w:ascii="Wingdings" w:hAnsi="Wingdings" w:hint="default"/>
+      </w:rPr>
+    </w:lvl>
+    <w:lvl w:ilvl="6" w:tplc="04090001" w:tentative="1">
+      <w:start w:val="1"/>
+      <w:numFmt w:val="bullet"/>
+      <w:lvlText w:val=""/>
+      <w:lvlJc w:val="left"/>
+      <w:pPr>
+        <w:ind w:left="5040" w:hanging="360"/>
+      </w:pPr>
+      <w:rPr>
+        <w:rFonts w:ascii="Symbol" w:hAnsi="Symbol" w:hint="default"/>
+      </w:rPr>
+    </w:lvl>
+    <w:lvl w:ilvl="7" w:tplc="04090003" w:tentative="1">
+      <w:start w:val="1"/>
+      <w:numFmt w:val="bullet"/>
+      <w:lvlText w:val="o"/>
+      <w:lvlJc w:val="left"/>
+      <w:pPr>
+        <w:ind w:left="5760" w:hanging="360"/>
+      </w:pPr>
+      <w:rPr>
+        <w:rFonts w:ascii="Courier New" w:hAnsi="Courier New" w:cs="Courier New" w:hint="default"/>
+      </w:rPr>
+    </w:lvl>
+    <w:lvl w:ilvl="8" w:tplc="04090005" w:tentative="1">
+      <w:start w:val="1"/>
+      <w:numFmt w:val="bullet"/>
+      <w:lvlText w:val=""/>
+      <w:lvlJc w:val="left"/>
+      <w:pPr>
+        <w:ind w:left="6480" w:hanging="360"/>
+      </w:pPr>
+      <w:rPr>
+        <w:rFonts w:ascii="Wingdings" w:hAnsi="Wingdings" w:hint="default"/>
+      </w:rPr>
+    </w:lvl>
+  </w:abstractNum>
+  <w:abstractNum w:abstractNumId="7">
     <w:nsid w:val="5C9F0A11"/>
     <w:multiLevelType w:val="hybridMultilevel"/>
     <w:tmpl w:val="8550DE54"/>
@@ -5435,7 +6342,7 @@
       </w:pPr>
     </w:lvl>
   </w:abstractNum>
-  <w:abstractNum w:abstractNumId="5">
+  <w:abstractNum w:abstractNumId="8">
     <w:nsid w:val="6C554DFE"/>
     <w:multiLevelType w:val="hybridMultilevel"/>
     <w:tmpl w:val="9DDEDED0"/>
@@ -5521,7 +6428,7 @@
       </w:pPr>
     </w:lvl>
   </w:abstractNum>
-  <w:abstractNum w:abstractNumId="6">
+  <w:abstractNum w:abstractNumId="9">
     <w:nsid w:val="72D5215E"/>
     <w:multiLevelType w:val="hybridMultilevel"/>
     <w:tmpl w:val="CFDA5A28"/>
@@ -5607,10 +6514,10 @@
       </w:pPr>
     </w:lvl>
   </w:abstractNum>
-  <w:abstractNum w:abstractNumId="7">
+  <w:abstractNum w:abstractNumId="10">
     <w:nsid w:val="7DDA7A44"/>
     <w:multiLevelType w:val="hybridMultilevel"/>
-    <w:tmpl w:val="93BAEB26"/>
+    <w:tmpl w:val="5E7E80CA"/>
     <w:lvl w:ilvl="0" w:tplc="0409000F">
       <w:start w:val="1"/>
       <w:numFmt w:val="decimal"/>
@@ -5619,8 +6526,11 @@
       <w:pPr>
         <w:ind w:left="720" w:hanging="360"/>
       </w:pPr>
-    </w:lvl>
-    <w:lvl w:ilvl="1" w:tplc="04090019" w:tentative="1">
+      <w:rPr>
+        <w:rFonts w:hint="default"/>
+      </w:rPr>
+    </w:lvl>
+    <w:lvl w:ilvl="1" w:tplc="04090019">
       <w:start w:val="1"/>
       <w:numFmt w:val="lowerLetter"/>
       <w:lvlText w:val="%2."/>
@@ -5694,28 +6604,49 @@
     </w:lvl>
   </w:abstractNum>
   <w:num w:numId="1">
-    <w:abstractNumId w:val="7"/>
+    <w:abstractNumId w:val="10"/>
   </w:num>
   <w:num w:numId="2">
-    <w:abstractNumId w:val="6"/>
+    <w:abstractNumId w:val="9"/>
   </w:num>
   <w:num w:numId="3">
     <w:abstractNumId w:val="0"/>
   </w:num>
   <w:num w:numId="4">
-    <w:abstractNumId w:val="2"/>
+    <w:abstractNumId w:val="3"/>
   </w:num>
   <w:num w:numId="5">
     <w:abstractNumId w:val="1"/>
   </w:num>
   <w:num w:numId="6">
-    <w:abstractNumId w:val="3"/>
+    <w:abstractNumId w:val="4"/>
   </w:num>
   <w:num w:numId="7">
+    <w:abstractNumId w:val="8"/>
+  </w:num>
+  <w:num w:numId="8">
+    <w:abstractNumId w:val="7"/>
+  </w:num>
+  <w:num w:numId="9">
+    <w:abstractNumId w:val="6"/>
+  </w:num>
+  <w:num w:numId="10">
     <w:abstractNumId w:val="5"/>
   </w:num>
-  <w:num w:numId="8">
-    <w:abstractNumId w:val="4"/>
+  <w:num w:numId="11">
+    <w:abstractNumId w:val="2"/>
+  </w:num>
+  <w:num w:numId="12">
+    <w:abstractNumId w:val="1"/>
+    <w:lvlOverride w:ilvl="0"/>
+    <w:lvlOverride w:ilvl="1"/>
+    <w:lvlOverride w:ilvl="2"/>
+    <w:lvlOverride w:ilvl="3"/>
+    <w:lvlOverride w:ilvl="4"/>
+    <w:lvlOverride w:ilvl="5"/>
+    <w:lvlOverride w:ilvl="6"/>
+    <w:lvlOverride w:ilvl="7"/>
+    <w:lvlOverride w:ilvl="8"/>
   </w:num>
 </w:numbering>
 </file>
@@ -6235,6 +7166,46 @@
       </w:tcPr>
     </w:tblStylePr>
   </w:style>
+  <w:style w:type="paragraph" w:styleId="CommentText">
+    <w:name w:val="annotation text"/>
+    <w:basedOn w:val="Normal"/>
+    <w:link w:val="CommentTextChar"/>
+    <w:uiPriority w:val="99"/>
+    <w:semiHidden/>
+    <w:unhideWhenUsed/>
+    <w:rsid w:val="00DC13D5"/>
+    <w:pPr>
+      <w:spacing w:line="240" w:lineRule="auto"/>
+    </w:pPr>
+    <w:rPr>
+      <w:sz w:val="20"/>
+      <w:szCs w:val="20"/>
+    </w:rPr>
+  </w:style>
+  <w:style w:type="character" w:customStyle="1" w:styleId="CommentTextChar">
+    <w:name w:val="Comment Text Char"/>
+    <w:basedOn w:val="DefaultParagraphFont"/>
+    <w:link w:val="CommentText"/>
+    <w:uiPriority w:val="99"/>
+    <w:semiHidden/>
+    <w:rsid w:val="00DC13D5"/>
+    <w:rPr>
+      <w:sz w:val="20"/>
+      <w:szCs w:val="20"/>
+    </w:rPr>
+  </w:style>
+  <w:style w:type="character" w:styleId="CommentReference">
+    <w:name w:val="annotation reference"/>
+    <w:basedOn w:val="DefaultParagraphFont"/>
+    <w:uiPriority w:val="99"/>
+    <w:semiHidden/>
+    <w:unhideWhenUsed/>
+    <w:rsid w:val="00DC13D5"/>
+    <w:rPr>
+      <w:sz w:val="16"/>
+      <w:szCs w:val="16"/>
+    </w:rPr>
+  </w:style>
 </w:styles>
 </file>
 
@@ -6753,6 +7724,46 @@
       </w:tcPr>
     </w:tblStylePr>
   </w:style>
+  <w:style w:type="paragraph" w:styleId="CommentText">
+    <w:name w:val="annotation text"/>
+    <w:basedOn w:val="Normal"/>
+    <w:link w:val="CommentTextChar"/>
+    <w:uiPriority w:val="99"/>
+    <w:semiHidden/>
+    <w:unhideWhenUsed/>
+    <w:rsid w:val="00DC13D5"/>
+    <w:pPr>
+      <w:spacing w:line="240" w:lineRule="auto"/>
+    </w:pPr>
+    <w:rPr>
+      <w:sz w:val="20"/>
+      <w:szCs w:val="20"/>
+    </w:rPr>
+  </w:style>
+  <w:style w:type="character" w:customStyle="1" w:styleId="CommentTextChar">
+    <w:name w:val="Comment Text Char"/>
+    <w:basedOn w:val="DefaultParagraphFont"/>
+    <w:link w:val="CommentText"/>
+    <w:uiPriority w:val="99"/>
+    <w:semiHidden/>
+    <w:rsid w:val="00DC13D5"/>
+    <w:rPr>
+      <w:sz w:val="20"/>
+      <w:szCs w:val="20"/>
+    </w:rPr>
+  </w:style>
+  <w:style w:type="character" w:styleId="CommentReference">
+    <w:name w:val="annotation reference"/>
+    <w:basedOn w:val="DefaultParagraphFont"/>
+    <w:uiPriority w:val="99"/>
+    <w:semiHidden/>
+    <w:unhideWhenUsed/>
+    <w:rsid w:val="00DC13D5"/>
+    <w:rPr>
+      <w:sz w:val="16"/>
+      <w:szCs w:val="16"/>
+    </w:rPr>
+  </w:style>
 </w:styles>
 </file>
 

</xml_diff>